<commit_message>
Modificado manual de usuario
</commit_message>
<xml_diff>
--- a/Manual de Usuario(entornos).docx
+++ b/Manual de Usuario(entornos).docx
@@ -1,6 +1,6 @@
 
 <file path=word/document.xml><?xml version="1.0" encoding="utf-8"?>
-<w:document xmlns:ve="http://schemas.openxmlformats.org/markup-compatibility/2006" xmlns:o="urn:schemas-microsoft-com:office:office" xmlns:r="http://schemas.openxmlformats.org/officeDocument/2006/relationships" xmlns:m="http://schemas.openxmlformats.org/officeDocument/2006/math" xmlns:v="urn:schemas-microsoft-com:vml" xmlns:wp="http://schemas.openxmlformats.org/drawingml/2006/wordprocessingDrawing" xmlns:w10="urn:schemas-microsoft-com:office:word" xmlns:w="http://schemas.openxmlformats.org/wordprocessingml/2006/main" xmlns:wne="http://schemas.microsoft.com/office/word/2006/wordml">
+<w:document xmlns:wpc="http://schemas.microsoft.com/office/word/2010/wordprocessingCanvas" xmlns:mc="http://schemas.openxmlformats.org/markup-compatibility/2006" xmlns:o="urn:schemas-microsoft-com:office:office" xmlns:r="http://schemas.openxmlformats.org/officeDocument/2006/relationships" xmlns:m="http://schemas.openxmlformats.org/officeDocument/2006/math" xmlns:v="urn:schemas-microsoft-com:vml" xmlns:wp14="http://schemas.microsoft.com/office/word/2010/wordprocessingDrawing" xmlns:wp="http://schemas.openxmlformats.org/drawingml/2006/wordprocessingDrawing" xmlns:w10="urn:schemas-microsoft-com:office:word" xmlns:w="http://schemas.openxmlformats.org/wordprocessingml/2006/main" xmlns:w14="http://schemas.microsoft.com/office/word/2010/wordml" xmlns:wpg="http://schemas.microsoft.com/office/word/2010/wordprocessingGroup" xmlns:wpi="http://schemas.microsoft.com/office/word/2010/wordprocessingInk" xmlns:wne="http://schemas.microsoft.com/office/word/2006/wordml" xmlns:wps="http://schemas.microsoft.com/office/word/2010/wordprocessingShape" mc:Ignorable="w14 wp14">
   <w:body>
     <w:sdt>
       <w:sdtPr>
@@ -149,6 +149,7 @@
                             <w:calendar w:val="gregorian"/>
                           </w:date>
                         </w:sdtPr>
+                        <w:sdtEndPr/>
                         <w:sdtContent>
                           <w:p>
                             <w:pPr>
@@ -193,6 +194,7 @@
                           <w:dataBinding w:prefixMappings="xmlns:ns0='http://schemas.openxmlformats.org/package/2006/metadata/core-properties' xmlns:ns1='http://purl.org/dc/elements/1.1/'" w:xpath="/ns0:coreProperties[1]/ns1:title[1]" w:storeItemID="{6C3C8BC8-F283-45AE-878A-BAB7291924A1}"/>
                           <w:text/>
                         </w:sdtPr>
+                        <w:sdtEndPr/>
                         <w:sdtContent>
                           <w:p>
                             <w:pPr>
@@ -256,6 +258,7 @@
                           <w:dataBinding w:prefixMappings="xmlns:ns0='http://schemas.openxmlformats.org/package/2006/metadata/core-properties' xmlns:ns1='http://purl.org/dc/elements/1.1/'" w:xpath="/ns0:coreProperties[1]/ns1:subject[1]" w:storeItemID="{6C3C8BC8-F283-45AE-878A-BAB7291924A1}"/>
                           <w:text/>
                         </w:sdtPr>
+                        <w:sdtEndPr/>
                         <w:sdtContent>
                           <w:p>
                             <w:pPr>
@@ -370,7 +373,7 @@
         </w:p>
         <w:p>
           <w:pPr>
-            <w:pStyle w:val="TtulodeTDC"/>
+            <w:pStyle w:val="TOCHeading"/>
           </w:pPr>
           <w:r>
             <w:rPr>
@@ -381,7 +384,7 @@
         </w:p>
         <w:p>
           <w:pPr>
-            <w:pStyle w:val="TDC1"/>
+            <w:pStyle w:val="TOC1"/>
             <w:tabs>
               <w:tab w:val="right" w:leader="dot" w:pos="8494"/>
             </w:tabs>
@@ -412,7 +415,7 @@
           <w:hyperlink w:anchor="_Toc359264471" w:history="1">
             <w:r>
               <w:rPr>
-                <w:rStyle w:val="Hipervnculo"/>
+                <w:rStyle w:val="Hyperlink"/>
                 <w:noProof/>
                 <w:lang w:val="es-ES_tradnl"/>
               </w:rPr>
@@ -470,7 +473,7 @@
         </w:p>
         <w:p>
           <w:pPr>
-            <w:pStyle w:val="TDC2"/>
+            <w:pStyle w:val="TOC2"/>
             <w:tabs>
               <w:tab w:val="right" w:leader="dot" w:pos="8494"/>
             </w:tabs>
@@ -483,7 +486,7 @@
           <w:hyperlink w:anchor="_Toc359264472" w:history="1">
             <w:r>
               <w:rPr>
-                <w:rStyle w:val="Hipervnculo"/>
+                <w:rStyle w:val="Hyperlink"/>
                 <w:noProof/>
                 <w:lang w:val="es-ES_tradnl"/>
               </w:rPr>
@@ -541,7 +544,7 @@
         </w:p>
         <w:p>
           <w:pPr>
-            <w:pStyle w:val="TDC3"/>
+            <w:pStyle w:val="TOC3"/>
             <w:tabs>
               <w:tab w:val="right" w:leader="dot" w:pos="8494"/>
             </w:tabs>
@@ -554,7 +557,7 @@
           <w:hyperlink w:anchor="_Toc359264473" w:history="1">
             <w:r>
               <w:rPr>
-                <w:rStyle w:val="Hipervnculo"/>
+                <w:rStyle w:val="Hyperlink"/>
                 <w:noProof/>
                 <w:lang w:val="es-ES_tradnl"/>
               </w:rPr>
@@ -612,7 +615,7 @@
         </w:p>
         <w:p>
           <w:pPr>
-            <w:pStyle w:val="TDC3"/>
+            <w:pStyle w:val="TOC3"/>
             <w:tabs>
               <w:tab w:val="right" w:leader="dot" w:pos="8494"/>
             </w:tabs>
@@ -625,7 +628,7 @@
           <w:hyperlink w:anchor="_Toc359264474" w:history="1">
             <w:r>
               <w:rPr>
-                <w:rStyle w:val="Hipervnculo"/>
+                <w:rStyle w:val="Hyperlink"/>
                 <w:noProof/>
                 <w:lang w:val="es-ES_tradnl"/>
               </w:rPr>
@@ -683,7 +686,7 @@
         </w:p>
         <w:p>
           <w:pPr>
-            <w:pStyle w:val="TDC3"/>
+            <w:pStyle w:val="TOC3"/>
             <w:tabs>
               <w:tab w:val="right" w:leader="dot" w:pos="8494"/>
             </w:tabs>
@@ -696,7 +699,7 @@
           <w:hyperlink w:anchor="_Toc359264475" w:history="1">
             <w:r>
               <w:rPr>
-                <w:rStyle w:val="Hipervnculo"/>
+                <w:rStyle w:val="Hyperlink"/>
                 <w:noProof/>
                 <w:lang w:val="es-ES_tradnl"/>
               </w:rPr>
@@ -754,7 +757,7 @@
         </w:p>
         <w:p>
           <w:pPr>
-            <w:pStyle w:val="TDC2"/>
+            <w:pStyle w:val="TOC2"/>
             <w:tabs>
               <w:tab w:val="right" w:leader="dot" w:pos="8494"/>
             </w:tabs>
@@ -767,7 +770,7 @@
           <w:hyperlink w:anchor="_Toc359264476" w:history="1">
             <w:r>
               <w:rPr>
-                <w:rStyle w:val="Hipervnculo"/>
+                <w:rStyle w:val="Hyperlink"/>
                 <w:noProof/>
                 <w:lang w:val="es-ES_tradnl"/>
               </w:rPr>
@@ -825,7 +828,7 @@
         </w:p>
         <w:p>
           <w:pPr>
-            <w:pStyle w:val="TDC3"/>
+            <w:pStyle w:val="TOC3"/>
             <w:tabs>
               <w:tab w:val="right" w:leader="dot" w:pos="8494"/>
             </w:tabs>
@@ -838,7 +841,7 @@
           <w:hyperlink w:anchor="_Toc359264477" w:history="1">
             <w:r>
               <w:rPr>
-                <w:rStyle w:val="Hipervnculo"/>
+                <w:rStyle w:val="Hyperlink"/>
                 <w:noProof/>
                 <w:lang w:val="es-ES_tradnl"/>
               </w:rPr>
@@ -896,7 +899,7 @@
         </w:p>
         <w:p>
           <w:pPr>
-            <w:pStyle w:val="TDC3"/>
+            <w:pStyle w:val="TOC3"/>
             <w:tabs>
               <w:tab w:val="right" w:leader="dot" w:pos="8494"/>
             </w:tabs>
@@ -909,7 +912,7 @@
           <w:hyperlink w:anchor="_Toc359264478" w:history="1">
             <w:r>
               <w:rPr>
-                <w:rStyle w:val="Hipervnculo"/>
+                <w:rStyle w:val="Hyperlink"/>
                 <w:noProof/>
                 <w:lang w:val="es-ES_tradnl"/>
               </w:rPr>
@@ -967,7 +970,7 @@
         </w:p>
         <w:p>
           <w:pPr>
-            <w:pStyle w:val="TDC3"/>
+            <w:pStyle w:val="TOC3"/>
             <w:tabs>
               <w:tab w:val="right" w:leader="dot" w:pos="8494"/>
             </w:tabs>
@@ -980,7 +983,7 @@
           <w:hyperlink w:anchor="_Toc359264479" w:history="1">
             <w:r>
               <w:rPr>
-                <w:rStyle w:val="Hipervnculo"/>
+                <w:rStyle w:val="Hyperlink"/>
                 <w:noProof/>
                 <w:lang w:val="es-ES_tradnl"/>
               </w:rPr>
@@ -1038,7 +1041,7 @@
         </w:p>
         <w:p>
           <w:pPr>
-            <w:pStyle w:val="TDC3"/>
+            <w:pStyle w:val="TOC3"/>
             <w:tabs>
               <w:tab w:val="right" w:leader="dot" w:pos="8494"/>
             </w:tabs>
@@ -1051,7 +1054,7 @@
           <w:hyperlink w:anchor="_Toc359264480" w:history="1">
             <w:r>
               <w:rPr>
-                <w:rStyle w:val="Hipervnculo"/>
+                <w:rStyle w:val="Hyperlink"/>
                 <w:noProof/>
                 <w:lang w:val="es-ES_tradnl"/>
               </w:rPr>
@@ -1153,43 +1156,41 @@
     </w:p>
     <w:p>
       <w:pPr>
-        <w:pStyle w:val="Ttulo1"/>
-        <w:rPr>
-          <w:lang w:val="es-ES_tradnl"/>
-        </w:rPr>
-      </w:pPr>
-    </w:p>
-    <w:p>
-      <w:pPr>
-        <w:pStyle w:val="Ttulo1"/>
-        <w:rPr>
-          <w:lang w:val="es-ES_tradnl"/>
-        </w:rPr>
-      </w:pPr>
-    </w:p>
-    <w:p>
-      <w:pPr>
-        <w:pStyle w:val="Ttulo1"/>
-        <w:rPr>
-          <w:lang w:val="es-ES_tradnl"/>
-        </w:rPr>
-      </w:pPr>
-    </w:p>
-    <w:p>
-      <w:pPr>
-        <w:pStyle w:val="Ttulo1"/>
-        <w:rPr>
-          <w:lang w:val="es-ES_tradnl"/>
-        </w:rPr>
-      </w:pPr>
-      <w:bookmarkStart w:id="0" w:name="_Toc359264471"/>
-      <w:r>
-        <w:rPr>
-          <w:lang w:val="es-ES_tradnl"/>
-        </w:rPr>
-        <w:t>Introducción</w:t>
-      </w:r>
-      <w:bookmarkEnd w:id="0"/>
+        <w:pStyle w:val="Heading1"/>
+        <w:rPr>
+          <w:lang w:val="es-ES_tradnl"/>
+        </w:rPr>
+      </w:pPr>
+    </w:p>
+    <w:p>
+      <w:pPr>
+        <w:pStyle w:val="Heading1"/>
+        <w:rPr>
+          <w:lang w:val="es-ES_tradnl"/>
+        </w:rPr>
+      </w:pPr>
+    </w:p>
+    <w:p>
+      <w:pPr>
+        <w:pStyle w:val="Heading1"/>
+        <w:rPr>
+          <w:lang w:val="es-ES_tradnl"/>
+        </w:rPr>
+      </w:pPr>
+    </w:p>
+    <w:p>
+      <w:pPr>
+        <w:pStyle w:val="Heading1"/>
+        <w:rPr>
+          <w:lang w:val="es-ES_tradnl"/>
+        </w:rPr>
+      </w:pPr>
+      <w:r>
+        <w:rPr>
+          <w:lang w:val="es-ES_tradnl"/>
+        </w:rPr>
+        <w:t>El programa</w:t>
+      </w:r>
       <w:r>
         <w:rPr>
           <w:lang w:val="es-ES_tradnl"/>
@@ -1221,6 +1222,26 @@
         <w:rPr>
           <w:lang w:val="es-ES_tradnl"/>
         </w:rPr>
+        <w:t>En este manual se procederá a explicar la correcta utilización de un programa realizado para la gestión y manejo de la base de datos de un supermercado.</w:t>
+      </w:r>
+    </w:p>
+    <w:p>
+      <w:pPr>
+        <w:rPr>
+          <w:lang w:val="es-ES_tradnl"/>
+        </w:rPr>
+      </w:pPr>
+    </w:p>
+    <w:p>
+      <w:pPr>
+        <w:rPr>
+          <w:lang w:val="es-ES_tradnl"/>
+        </w:rPr>
+      </w:pPr>
+      <w:r>
+        <w:rPr>
+          <w:lang w:val="es-ES_tradnl"/>
+        </w:rPr>
         <w:t>El programa consist</w:t>
       </w:r>
       <w:r>
@@ -1233,13 +1254,37 @@
         <w:rPr>
           <w:lang w:val="es-ES_tradnl"/>
         </w:rPr>
-        <w:t xml:space="preserve"> en la creación de una interfaz amigable para la correcta administración de la base de datos d</w:t>
-      </w:r>
-      <w:r>
-        <w:rPr>
-          <w:lang w:val="es-ES_tradnl"/>
-        </w:rPr>
-        <w:t>e un supermercado</w:t>
+        <w:t xml:space="preserve"> en la creación de una interfaz amigable </w:t>
+      </w:r>
+      <w:r>
+        <w:rPr>
+          <w:lang w:val="es-ES_tradnl"/>
+        </w:rPr>
+        <w:t xml:space="preserve">creada a través </w:t>
+      </w:r>
+      <w:r>
+        <w:rPr>
+          <w:lang w:val="es-ES_tradnl"/>
+        </w:rPr>
+        <w:t>de paneles</w:t>
+      </w:r>
+      <w:r>
+        <w:rPr>
+          <w:lang w:val="es-ES_tradnl"/>
+        </w:rPr>
+        <w:t xml:space="preserve"> y pestañas</w:t>
+      </w:r>
+      <w:r>
+        <w:rPr>
+          <w:lang w:val="es-ES_tradnl"/>
+        </w:rPr>
+        <w:t>,</w:t>
+      </w:r>
+      <w:r>
+        <w:rPr>
+          <w:lang w:val="es-ES_tradnl"/>
+        </w:rPr>
+        <w:t xml:space="preserve"> con los diferentes campos que se podrán gestionar</w:t>
       </w:r>
       <w:r>
         <w:rPr>
@@ -1263,34 +1308,56 @@
     </w:p>
     <w:p>
       <w:pPr>
-        <w:rPr>
-          <w:lang w:val="es-ES_tradnl"/>
-        </w:rPr>
-      </w:pPr>
-      <w:r>
-        <w:rPr>
-          <w:lang w:val="es-ES_tradnl"/>
-        </w:rPr>
-        <w:t>El acceso puede ser como administrador para la gestión, creación y el borrado de usuarios, categorías y productos.</w:t>
-      </w:r>
-    </w:p>
-    <w:p>
-      <w:pPr>
-        <w:rPr>
-          <w:lang w:val="es-ES_tradnl"/>
-        </w:rPr>
-      </w:pPr>
-      <w:r>
-        <w:rPr>
-          <w:lang w:val="es-ES_tradnl"/>
-        </w:rPr>
-        <w:t>T</w:t>
-      </w:r>
-      <w:r>
-        <w:rPr>
-          <w:lang w:val="es-ES_tradnl"/>
-        </w:rPr>
-        <w:t xml:space="preserve">ambién se podrá acceder como cliente, donde se podrá </w:t>
+        <w:pStyle w:val="ListParagraph"/>
+        <w:numPr>
+          <w:ilvl w:val="0"/>
+          <w:numId w:val="3"/>
+        </w:numPr>
+        <w:rPr>
+          <w:lang w:val="es-ES_tradnl"/>
+        </w:rPr>
+      </w:pPr>
+      <w:r>
+        <w:rPr>
+          <w:lang w:val="es-ES_tradnl"/>
+        </w:rPr>
+        <w:t xml:space="preserve">El acceso como administrador </w:t>
+      </w:r>
+      <w:r>
+        <w:rPr>
+          <w:lang w:val="es-ES_tradnl"/>
+        </w:rPr>
+        <w:t xml:space="preserve">permitirá </w:t>
+      </w:r>
+      <w:r>
+        <w:rPr>
+          <w:lang w:val="es-ES_tradnl"/>
+        </w:rPr>
+        <w:t>la gestión, creación y el borrado de usuarios, categorías y productos.</w:t>
+      </w:r>
+    </w:p>
+    <w:p>
+      <w:pPr>
+        <w:pStyle w:val="ListParagraph"/>
+        <w:numPr>
+          <w:ilvl w:val="0"/>
+          <w:numId w:val="3"/>
+        </w:numPr>
+        <w:rPr>
+          <w:lang w:val="es-ES_tradnl"/>
+        </w:rPr>
+      </w:pPr>
+      <w:r>
+        <w:rPr>
+          <w:lang w:val="es-ES_tradnl"/>
+        </w:rPr>
+        <w:t xml:space="preserve">Accediendo </w:t>
+      </w:r>
+      <w:r>
+        <w:rPr>
+          <w:lang w:val="es-ES_tradnl"/>
+        </w:rPr>
+        <w:t xml:space="preserve">como cliente, se podrá </w:t>
       </w:r>
       <w:r>
         <w:rPr>
@@ -1316,6 +1383,13 @@
         </w:rPr>
         <w:t>.</w:t>
       </w:r>
+    </w:p>
+    <w:p>
+      <w:pPr>
+        <w:rPr>
+          <w:lang w:val="es-ES_tradnl"/>
+        </w:rPr>
+      </w:pPr>
     </w:p>
     <w:p>
       <w:pPr>
@@ -1395,7 +1469,7 @@
                     </pic:cNvPicPr>
                   </pic:nvPicPr>
                   <pic:blipFill>
-                    <a:blip r:embed="rId9" cstate="print"/>
+                    <a:blip r:embed="rId10" cstate="print"/>
                     <a:srcRect/>
                     <a:stretch>
                       <a:fillRect/>
@@ -1450,12 +1524,12 @@
     </w:p>
     <w:p>
       <w:pPr>
-        <w:pStyle w:val="Ttulo2"/>
-        <w:rPr>
-          <w:lang w:val="es-ES_tradnl"/>
-        </w:rPr>
-      </w:pPr>
-      <w:bookmarkStart w:id="1" w:name="_Toc359264472"/>
+        <w:pStyle w:val="Heading2"/>
+        <w:rPr>
+          <w:lang w:val="es-ES_tradnl"/>
+        </w:rPr>
+      </w:pPr>
+      <w:bookmarkStart w:id="0" w:name="_Toc359264472"/>
       <w:r>
         <w:rPr>
           <w:lang w:val="es-ES_tradnl"/>
@@ -1463,7 +1537,7 @@
         <w:lastRenderedPageBreak/>
         <w:t>Administrador</w:t>
       </w:r>
-      <w:bookmarkEnd w:id="1"/>
+      <w:bookmarkEnd w:id="0"/>
     </w:p>
     <w:p>
       <w:pPr>
@@ -1515,12 +1589,12 @@
     </w:p>
     <w:p>
       <w:pPr>
-        <w:pStyle w:val="Ttulo3"/>
-        <w:rPr>
-          <w:lang w:val="es-ES_tradnl"/>
-        </w:rPr>
-      </w:pPr>
-      <w:bookmarkStart w:id="2" w:name="_Toc359264473"/>
+        <w:pStyle w:val="Heading3"/>
+        <w:rPr>
+          <w:lang w:val="es-ES_tradnl"/>
+        </w:rPr>
+      </w:pPr>
+      <w:bookmarkStart w:id="1" w:name="_Toc359264473"/>
       <w:r>
         <w:rPr>
           <w:lang w:val="es-ES_tradnl"/>
@@ -1545,7 +1619,7 @@
         </w:rPr>
         <w:t>suario</w:t>
       </w:r>
-      <w:bookmarkEnd w:id="2"/>
+      <w:bookmarkEnd w:id="1"/>
       <w:r>
         <w:rPr>
           <w:lang w:val="es-ES_tradnl"/>
@@ -1555,7 +1629,7 @@
     </w:p>
     <w:p>
       <w:pPr>
-        <w:pStyle w:val="Prrafodelista"/>
+        <w:pStyle w:val="ListParagraph"/>
         <w:ind w:left="1110" w:firstLine="0"/>
         <w:rPr>
           <w:lang w:val="es-ES_tradnl"/>
@@ -1564,7 +1638,7 @@
     </w:p>
     <w:p>
       <w:pPr>
-        <w:pStyle w:val="Prrafodelista"/>
+        <w:pStyle w:val="ListParagraph"/>
         <w:numPr>
           <w:ilvl w:val="0"/>
           <w:numId w:val="1"/>
@@ -1583,7 +1657,19 @@
         <w:rPr>
           <w:lang w:val="es-ES_tradnl"/>
         </w:rPr>
-        <w:t xml:space="preserve"> modificar, dar de alta o borrar a los diferentes usuarios.</w:t>
+        <w:t xml:space="preserve"> </w:t>
+      </w:r>
+      <w:r>
+        <w:rPr>
+          <w:lang w:val="es-ES_tradnl"/>
+        </w:rPr>
+        <w:t>dar de alta, modificar</w:t>
+      </w:r>
+      <w:r>
+        <w:rPr>
+          <w:lang w:val="es-ES_tradnl"/>
+        </w:rPr>
+        <w:t xml:space="preserve"> o borrar a los diferentes usuarios.</w:t>
       </w:r>
       <w:r>
         <w:rPr>
@@ -1640,7 +1726,7 @@
                     </pic:cNvPicPr>
                   </pic:nvPicPr>
                   <pic:blipFill>
-                    <a:blip r:embed="rId10" cstate="print"/>
+                    <a:blip r:embed="rId11" cstate="print"/>
                     <a:srcRect/>
                     <a:stretch>
                       <a:fillRect/>
@@ -1671,7 +1757,7 @@
     </w:p>
     <w:p>
       <w:pPr>
-        <w:pStyle w:val="Prrafodelista"/>
+        <w:pStyle w:val="ListParagraph"/>
         <w:ind w:left="1110" w:firstLine="0"/>
         <w:rPr>
           <w:lang w:val="es-ES_tradnl"/>
@@ -1680,7 +1766,7 @@
     </w:p>
     <w:p>
       <w:pPr>
-        <w:pStyle w:val="Prrafodelista"/>
+        <w:pStyle w:val="ListParagraph"/>
         <w:ind w:left="1110" w:firstLine="0"/>
         <w:rPr>
           <w:lang w:val="es-ES_tradnl"/>
@@ -1689,12 +1775,12 @@
     </w:p>
     <w:p>
       <w:pPr>
-        <w:pStyle w:val="Ttulo3"/>
-        <w:rPr>
-          <w:lang w:val="es-ES_tradnl"/>
-        </w:rPr>
-      </w:pPr>
-      <w:bookmarkStart w:id="3" w:name="_Toc359264474"/>
+        <w:pStyle w:val="Heading3"/>
+        <w:rPr>
+          <w:lang w:val="es-ES_tradnl"/>
+        </w:rPr>
+      </w:pPr>
+      <w:bookmarkStart w:id="2" w:name="_Toc359264474"/>
       <w:r>
         <w:rPr>
           <w:lang w:val="es-ES_tradnl"/>
@@ -1713,7 +1799,7 @@
         </w:rPr>
         <w:t>ategoría</w:t>
       </w:r>
-      <w:bookmarkEnd w:id="3"/>
+      <w:bookmarkEnd w:id="2"/>
       <w:r>
         <w:rPr>
           <w:lang w:val="es-ES_tradnl"/>
@@ -1723,7 +1809,7 @@
     </w:p>
     <w:p>
       <w:pPr>
-        <w:pStyle w:val="Prrafodelista"/>
+        <w:pStyle w:val="ListParagraph"/>
         <w:ind w:left="1110" w:firstLine="0"/>
         <w:rPr>
           <w:lang w:val="es-ES_tradnl"/>
@@ -1732,7 +1818,7 @@
     </w:p>
     <w:p>
       <w:pPr>
-        <w:pStyle w:val="Prrafodelista"/>
+        <w:pStyle w:val="ListParagraph"/>
         <w:numPr>
           <w:ilvl w:val="0"/>
           <w:numId w:val="1"/>
@@ -1751,13 +1837,13 @@
         <w:rPr>
           <w:lang w:val="es-ES_tradnl"/>
         </w:rPr>
-        <w:t xml:space="preserve">En la siguiente pestaña </w:t>
-      </w:r>
-      <w:r>
-        <w:rPr>
-          <w:lang w:val="es-ES_tradnl"/>
-        </w:rPr>
-        <w:t>se podrá crear, ver los datos o bien eliminar las categorías de los productos del supermercado.</w:t>
+        <w:t>En la siguiente pestaña</w:t>
+      </w:r>
+      <w:r>
+        <w:rPr>
+          <w:lang w:val="es-ES_tradnl"/>
+        </w:rPr>
+        <w:t xml:space="preserve"> llamada “categorías”</w:t>
       </w:r>
       <w:r>
         <w:rPr>
@@ -1765,10 +1851,46 @@
         </w:rPr>
         <w:t xml:space="preserve"> </w:t>
       </w:r>
-    </w:p>
-    <w:p>
-      <w:pPr>
-        <w:pStyle w:val="Prrafodelista"/>
+      <w:r>
+        <w:rPr>
+          <w:lang w:val="es-ES_tradnl"/>
+        </w:rPr>
+        <w:t>se podrá</w:t>
+      </w:r>
+      <w:r>
+        <w:rPr>
+          <w:lang w:val="es-ES_tradnl"/>
+        </w:rPr>
+        <w:t>n</w:t>
+      </w:r>
+      <w:r>
+        <w:rPr>
+          <w:lang w:val="es-ES_tradnl"/>
+        </w:rPr>
+        <w:t xml:space="preserve"> crear, </w:t>
+      </w:r>
+      <w:r>
+        <w:rPr>
+          <w:lang w:val="es-ES_tradnl"/>
+        </w:rPr>
+        <w:t>modificar</w:t>
+      </w:r>
+      <w:r>
+        <w:rPr>
+          <w:lang w:val="es-ES_tradnl"/>
+        </w:rPr>
+        <w:t xml:space="preserve"> o bien eliminar las categorías de los productos del supermercado.</w:t>
+      </w:r>
+      <w:r>
+        <w:rPr>
+          <w:lang w:val="es-ES_tradnl"/>
+        </w:rPr>
+        <w:t xml:space="preserve"> </w:t>
+      </w:r>
+    </w:p>
+    <w:p>
+      <w:pPr>
+        <w:pStyle w:val="ListParagraph"/>
         <w:ind w:left="1110" w:firstLine="0"/>
         <w:rPr>
           <w:lang w:val="es-ES_tradnl"/>
@@ -1809,180 +1931,6 @@
                 <pic:pic xmlns:pic="http://schemas.openxmlformats.org/drawingml/2006/picture">
                   <pic:nvPicPr>
                     <pic:cNvPr id="0" name="Picture 10"/>
-                    <pic:cNvPicPr>
-                      <a:picLocks noChangeAspect="1" noChangeArrowheads="1"/>
-                    </pic:cNvPicPr>
-                  </pic:nvPicPr>
-                  <pic:blipFill>
-                    <a:blip r:embed="rId11" cstate="print"/>
-                    <a:srcRect/>
-                    <a:stretch>
-                      <a:fillRect/>
-                    </a:stretch>
-                  </pic:blipFill>
-                  <pic:spPr bwMode="auto">
-                    <a:xfrm>
-                      <a:off x="0" y="0"/>
-                      <a:ext cx="5400040" cy="2576227"/>
-                    </a:xfrm>
-                    <a:prstGeom prst="rect">
-                      <a:avLst/>
-                    </a:prstGeom>
-                    <a:noFill/>
-                    <a:ln w="9525">
-                      <a:noFill/>
-                      <a:miter lim="800000"/>
-                      <a:headEnd/>
-                      <a:tailEnd/>
-                    </a:ln>
-                  </pic:spPr>
-                </pic:pic>
-              </a:graphicData>
-            </a:graphic>
-          </wp:inline>
-        </w:drawing>
-      </w:r>
-    </w:p>
-    <w:p>
-      <w:pPr>
-        <w:pStyle w:val="Ttulo3"/>
-        <w:rPr>
-          <w:lang w:val="es-ES_tradnl"/>
-        </w:rPr>
-      </w:pPr>
-    </w:p>
-    <w:p>
-      <w:pPr>
-        <w:pStyle w:val="Ttulo3"/>
-        <w:rPr>
-          <w:lang w:val="es-ES_tradnl"/>
-        </w:rPr>
-      </w:pPr>
-    </w:p>
-    <w:p>
-      <w:pPr>
-        <w:pStyle w:val="Ttulo3"/>
-        <w:rPr>
-          <w:lang w:val="es-ES_tradnl"/>
-        </w:rPr>
-      </w:pPr>
-      <w:bookmarkStart w:id="4" w:name="_Toc359264475"/>
-      <w:r>
-        <w:rPr>
-          <w:lang w:val="es-ES_tradnl"/>
-        </w:rPr>
-        <w:t xml:space="preserve">Pestaña </w:t>
-      </w:r>
-      <w:r>
-        <w:rPr>
-          <w:lang w:val="es-ES_tradnl"/>
-        </w:rPr>
-        <w:t xml:space="preserve">– </w:t>
-      </w:r>
-      <w:r>
-        <w:rPr>
-          <w:lang w:val="es-ES_tradnl"/>
-        </w:rPr>
-        <w:t>P</w:t>
-      </w:r>
-      <w:r>
-        <w:rPr>
-          <w:lang w:val="es-ES_tradnl"/>
-        </w:rPr>
-        <w:t>roductos</w:t>
-      </w:r>
-      <w:bookmarkEnd w:id="4"/>
-      <w:r>
-        <w:rPr>
-          <w:lang w:val="es-ES_tradnl"/>
-        </w:rPr>
-        <w:t xml:space="preserve"> </w:t>
-      </w:r>
-    </w:p>
-    <w:p>
-      <w:pPr>
-        <w:pStyle w:val="Prrafodelista"/>
-        <w:ind w:left="1110" w:firstLine="0"/>
-        <w:rPr>
-          <w:lang w:val="es-ES_tradnl"/>
-        </w:rPr>
-      </w:pPr>
-    </w:p>
-    <w:p>
-      <w:pPr>
-        <w:pStyle w:val="Prrafodelista"/>
-        <w:numPr>
-          <w:ilvl w:val="0"/>
-          <w:numId w:val="1"/>
-        </w:numPr>
-        <w:rPr>
-          <w:lang w:val="es-ES_tradnl"/>
-        </w:rPr>
-      </w:pPr>
-      <w:r>
-        <w:rPr>
-          <w:lang w:val="es-ES_tradnl"/>
-        </w:rPr>
-        <w:t>Otra opción disponible en otra pestaña</w:t>
-      </w:r>
-      <w:r>
-        <w:rPr>
-          <w:lang w:val="es-ES_tradnl"/>
-        </w:rPr>
-        <w:t>,</w:t>
-      </w:r>
-      <w:r>
-        <w:rPr>
-          <w:lang w:val="es-ES_tradnl"/>
-        </w:rPr>
-        <w:t xml:space="preserve"> será</w:t>
-      </w:r>
-      <w:r>
-        <w:rPr>
-          <w:lang w:val="es-ES_tradnl"/>
-        </w:rPr>
-        <w:t xml:space="preserve"> acceder, modificar y borrar todos los productos de los que dispondrá el supermercado.</w:t>
-      </w:r>
-      <w:r>
-        <w:rPr>
-          <w:lang w:val="es-ES_tradnl"/>
-        </w:rPr>
-        <w:t xml:space="preserve"> </w:t>
-      </w:r>
-    </w:p>
-    <w:p>
-      <w:pPr>
-        <w:ind w:firstLine="0"/>
-        <w:rPr>
-          <w:lang w:val="es-ES_tradnl"/>
-        </w:rPr>
-      </w:pPr>
-    </w:p>
-    <w:p>
-      <w:pPr>
-        <w:jc w:val="center"/>
-        <w:rPr>
-          <w:lang w:val="es-ES_tradnl"/>
-        </w:rPr>
-      </w:pPr>
-      <w:r>
-        <w:rPr>
-          <w:noProof/>
-          <w:lang w:val="es-ES" w:eastAsia="es-ES" w:bidi="ar-SA"/>
-        </w:rPr>
-        <w:drawing>
-          <wp:inline distT="0" distB="0" distL="0" distR="0">
-            <wp:extent cx="5400040" cy="2576227"/>
-            <wp:effectExtent l="19050" t="0" r="0" b="0"/>
-            <wp:docPr id="13" name="Imagen 13"/>
-            <wp:cNvGraphicFramePr>
-              <a:graphicFrameLocks xmlns:a="http://schemas.openxmlformats.org/drawingml/2006/main" noChangeAspect="1"/>
-            </wp:cNvGraphicFramePr>
-            <a:graphic xmlns:a="http://schemas.openxmlformats.org/drawingml/2006/main">
-              <a:graphicData uri="http://schemas.openxmlformats.org/drawingml/2006/picture">
-                <pic:pic xmlns:pic="http://schemas.openxmlformats.org/drawingml/2006/picture">
-                  <pic:nvPicPr>
-                    <pic:cNvPr id="0" name="Picture 13"/>
                     <pic:cNvPicPr>
                       <a:picLocks noChangeAspect="1" noChangeArrowheads="1"/>
                     </pic:cNvPicPr>
@@ -2019,7 +1967,63 @@
     </w:p>
     <w:p>
       <w:pPr>
-        <w:pStyle w:val="Prrafodelista"/>
+        <w:pStyle w:val="Heading3"/>
+        <w:rPr>
+          <w:lang w:val="es-ES_tradnl"/>
+        </w:rPr>
+      </w:pPr>
+    </w:p>
+    <w:p>
+      <w:pPr>
+        <w:pStyle w:val="Heading3"/>
+        <w:rPr>
+          <w:lang w:val="es-ES_tradnl"/>
+        </w:rPr>
+      </w:pPr>
+    </w:p>
+    <w:p>
+      <w:pPr>
+        <w:pStyle w:val="Heading3"/>
+        <w:rPr>
+          <w:lang w:val="es-ES_tradnl"/>
+        </w:rPr>
+      </w:pPr>
+      <w:bookmarkStart w:id="3" w:name="_Toc359264475"/>
+      <w:r>
+        <w:rPr>
+          <w:lang w:val="es-ES_tradnl"/>
+        </w:rPr>
+        <w:t xml:space="preserve">Pestaña </w:t>
+      </w:r>
+      <w:r>
+        <w:rPr>
+          <w:lang w:val="es-ES_tradnl"/>
+        </w:rPr>
+        <w:t xml:space="preserve">– </w:t>
+      </w:r>
+      <w:r>
+        <w:rPr>
+          <w:lang w:val="es-ES_tradnl"/>
+        </w:rPr>
+        <w:t>P</w:t>
+      </w:r>
+      <w:r>
+        <w:rPr>
+          <w:lang w:val="es-ES_tradnl"/>
+        </w:rPr>
+        <w:t>roductos</w:t>
+      </w:r>
+      <w:bookmarkEnd w:id="3"/>
+      <w:r>
+        <w:rPr>
+          <w:lang w:val="es-ES_tradnl"/>
+        </w:rPr>
+        <w:t xml:space="preserve"> </w:t>
+      </w:r>
+    </w:p>
+    <w:p>
+      <w:pPr>
+        <w:pStyle w:val="ListParagraph"/>
         <w:ind w:left="1110" w:firstLine="0"/>
         <w:rPr>
           <w:lang w:val="es-ES_tradnl"/>
@@ -2028,25 +2032,7 @@
     </w:p>
     <w:p>
       <w:pPr>
-        <w:pStyle w:val="Prrafodelista"/>
-        <w:ind w:left="1110" w:firstLine="0"/>
-        <w:rPr>
-          <w:lang w:val="es-ES_tradnl"/>
-        </w:rPr>
-      </w:pPr>
-    </w:p>
-    <w:p>
-      <w:pPr>
-        <w:pStyle w:val="Prrafodelista"/>
-        <w:ind w:left="1110" w:firstLine="0"/>
-        <w:rPr>
-          <w:lang w:val="es-ES_tradnl"/>
-        </w:rPr>
-      </w:pPr>
-    </w:p>
-    <w:p>
-      <w:pPr>
-        <w:pStyle w:val="Prrafodelista"/>
+        <w:pStyle w:val="ListParagraph"/>
         <w:numPr>
           <w:ilvl w:val="0"/>
           <w:numId w:val="1"/>
@@ -2059,37 +2045,38 @@
         <w:rPr>
           <w:lang w:val="es-ES_tradnl"/>
         </w:rPr>
-        <w:t>Por último, situado en la esquina superior derecha estará la opción de salir del programa y desconectarse.</w:t>
-      </w:r>
-    </w:p>
-    <w:p>
-      <w:pPr>
-        <w:pStyle w:val="Prrafodelista"/>
-        <w:ind w:left="1110" w:firstLine="0"/>
-        <w:rPr>
-          <w:lang w:val="es-ES_tradnl"/>
-        </w:rPr>
-      </w:pPr>
-    </w:p>
-    <w:p>
-      <w:pPr>
-        <w:rPr>
-          <w:lang w:val="es-ES_tradnl"/>
-        </w:rPr>
-      </w:pPr>
-      <w:r>
-        <w:rPr>
-          <w:lang w:val="es-ES_tradnl"/>
-        </w:rPr>
-        <w:br w:type="page"/>
-      </w:r>
-    </w:p>
-    <w:p>
-      <w:pPr>
-        <w:rPr>
-          <w:lang w:val="es-ES_tradnl"/>
-        </w:rPr>
-      </w:pPr>
+        <w:t>En la pestaña de “productos”</w:t>
+      </w:r>
+      <w:r>
+        <w:rPr>
+          <w:lang w:val="es-ES_tradnl"/>
+        </w:rPr>
+        <w:t>,</w:t>
+      </w:r>
+      <w:r>
+        <w:rPr>
+          <w:lang w:val="es-ES_tradnl"/>
+        </w:rPr>
+        <w:t xml:space="preserve"> se</w:t>
+      </w:r>
+      <w:r>
+        <w:rPr>
+          <w:lang w:val="es-ES_tradnl"/>
+        </w:rPr>
+        <w:t xml:space="preserve"> podrá</w:t>
+      </w:r>
+      <w:r>
+        <w:rPr>
+          <w:lang w:val="es-ES_tradnl"/>
+        </w:rPr>
+        <w:t xml:space="preserve"> acceder, modificar y borrar todos los productos de los que dispondrá el supermercado.</w:t>
+      </w:r>
+      <w:r>
+        <w:rPr>
+          <w:lang w:val="es-ES_tradnl"/>
+        </w:rPr>
+        <w:t xml:space="preserve"> </w:t>
+      </w:r>
     </w:p>
     <w:p>
       <w:pPr>
@@ -2101,127 +2088,6 @@
     </w:p>
     <w:p>
       <w:pPr>
-        <w:pStyle w:val="Ttulo2"/>
-        <w:rPr>
-          <w:lang w:val="es-ES_tradnl"/>
-        </w:rPr>
-      </w:pPr>
-      <w:bookmarkStart w:id="5" w:name="_Toc359264476"/>
-      <w:r>
-        <w:rPr>
-          <w:lang w:val="es-ES_tradnl"/>
-        </w:rPr>
-        <w:t>Cliente</w:t>
-      </w:r>
-      <w:bookmarkEnd w:id="5"/>
-    </w:p>
-    <w:p>
-      <w:pPr>
-        <w:rPr>
-          <w:lang w:val="es-ES_tradnl"/>
-        </w:rPr>
-      </w:pPr>
-    </w:p>
-    <w:p>
-      <w:pPr>
-        <w:rPr>
-          <w:lang w:val="es-ES_tradnl"/>
-        </w:rPr>
-      </w:pPr>
-      <w:r>
-        <w:rPr>
-          <w:lang w:val="es-ES_tradnl"/>
-        </w:rPr>
-        <w:t>En el caso de acceso sea de tipo cliente las opciones de la ventana serán las siguientes:</w:t>
-      </w:r>
-    </w:p>
-    <w:p>
-      <w:pPr>
-        <w:ind w:firstLine="0"/>
-        <w:rPr>
-          <w:lang w:val="es-ES_tradnl"/>
-        </w:rPr>
-      </w:pPr>
-    </w:p>
-    <w:p>
-      <w:pPr>
-        <w:pStyle w:val="Ttulo3"/>
-        <w:rPr>
-          <w:lang w:val="es-ES_tradnl"/>
-        </w:rPr>
-      </w:pPr>
-      <w:bookmarkStart w:id="6" w:name="_Toc359264477"/>
-      <w:r>
-        <w:rPr>
-          <w:lang w:val="es-ES_tradnl"/>
-        </w:rPr>
-        <w:t xml:space="preserve">Pestaña </w:t>
-      </w:r>
-      <w:r>
-        <w:rPr>
-          <w:lang w:val="es-ES_tradnl"/>
-        </w:rPr>
-        <w:t xml:space="preserve">– </w:t>
-      </w:r>
-      <w:r>
-        <w:rPr>
-          <w:lang w:val="es-ES_tradnl"/>
-        </w:rPr>
-        <w:t>D</w:t>
-      </w:r>
-      <w:r>
-        <w:rPr>
-          <w:lang w:val="es-ES_tradnl"/>
-        </w:rPr>
-        <w:t>atos</w:t>
-      </w:r>
-      <w:bookmarkEnd w:id="6"/>
-      <w:r>
-        <w:rPr>
-          <w:lang w:val="es-ES_tradnl"/>
-        </w:rPr>
-        <w:t xml:space="preserve"> </w:t>
-      </w:r>
-    </w:p>
-    <w:p>
-      <w:pPr>
-        <w:pStyle w:val="Prrafodelista"/>
-        <w:ind w:left="1110" w:firstLine="0"/>
-        <w:rPr>
-          <w:lang w:val="es-ES_tradnl"/>
-        </w:rPr>
-      </w:pPr>
-    </w:p>
-    <w:p>
-      <w:pPr>
-        <w:pStyle w:val="Prrafodelista"/>
-        <w:numPr>
-          <w:ilvl w:val="0"/>
-          <w:numId w:val="1"/>
-        </w:numPr>
-        <w:rPr>
-          <w:lang w:val="es-ES_tradnl"/>
-        </w:rPr>
-      </w:pPr>
-      <w:r>
-        <w:rPr>
-          <w:lang w:val="es-ES_tradnl"/>
-        </w:rPr>
-        <w:t>En esta primera pestaña, el cliente podrá ver sus datos y podrá modificar su dirección.</w:t>
-      </w:r>
-    </w:p>
-    <w:p>
-      <w:pPr>
-        <w:pStyle w:val="Prrafodelista"/>
-        <w:ind w:left="1110" w:firstLine="0"/>
-        <w:rPr>
-          <w:lang w:val="es-ES_tradnl"/>
-        </w:rPr>
-      </w:pPr>
-    </w:p>
-    <w:p>
-      <w:pPr>
-        <w:ind w:firstLine="0"/>
         <w:jc w:val="center"/>
         <w:rPr>
           <w:lang w:val="es-ES_tradnl"/>
@@ -2234,9 +2100,9 @@
         </w:rPr>
         <w:drawing>
           <wp:inline distT="0" distB="0" distL="0" distR="0">
-            <wp:extent cx="5400040" cy="2586123"/>
+            <wp:extent cx="5400040" cy="2576227"/>
             <wp:effectExtent l="19050" t="0" r="0" b="0"/>
-            <wp:docPr id="9" name="Imagen 7"/>
+            <wp:docPr id="13" name="Imagen 13"/>
             <wp:cNvGraphicFramePr>
               <a:graphicFrameLocks xmlns:a="http://schemas.openxmlformats.org/drawingml/2006/main" noChangeAspect="1"/>
             </wp:cNvGraphicFramePr>
@@ -2244,7 +2110,7 @@
               <a:graphicData uri="http://schemas.openxmlformats.org/drawingml/2006/picture">
                 <pic:pic xmlns:pic="http://schemas.openxmlformats.org/drawingml/2006/picture">
                   <pic:nvPicPr>
-                    <pic:cNvPr id="0" name="Picture 7"/>
+                    <pic:cNvPr id="0" name="Picture 13"/>
                     <pic:cNvPicPr>
                       <a:picLocks noChangeAspect="1" noChangeArrowheads="1"/>
                     </pic:cNvPicPr>
@@ -2259,7 +2125,7 @@
                   <pic:spPr bwMode="auto">
                     <a:xfrm>
                       <a:off x="0" y="0"/>
-                      <a:ext cx="5400040" cy="2586123"/>
+                      <a:ext cx="5400040" cy="2576227"/>
                     </a:xfrm>
                     <a:prstGeom prst="rect">
                       <a:avLst/>
@@ -2281,47 +2147,7 @@
     </w:p>
     <w:p>
       <w:pPr>
-        <w:pStyle w:val="Ttulo3"/>
-        <w:rPr>
-          <w:lang w:val="es-ES_tradnl"/>
-        </w:rPr>
-      </w:pPr>
-      <w:bookmarkStart w:id="7" w:name="_Toc359264478"/>
-      <w:r>
-        <w:rPr>
-          <w:lang w:val="es-ES_tradnl"/>
-        </w:rPr>
-        <w:t>Pestaña</w:t>
-      </w:r>
-      <w:r>
-        <w:rPr>
-          <w:lang w:val="es-ES_tradnl"/>
-        </w:rPr>
-        <w:t xml:space="preserve"> –</w:t>
-      </w:r>
-      <w:r>
-        <w:rPr>
-          <w:lang w:val="es-ES_tradnl"/>
-        </w:rPr>
-        <w:t xml:space="preserve"> P</w:t>
-      </w:r>
-      <w:r>
-        <w:rPr>
-          <w:lang w:val="es-ES_tradnl"/>
-        </w:rPr>
-        <w:t>roductos</w:t>
-      </w:r>
-      <w:bookmarkEnd w:id="7"/>
-      <w:r>
-        <w:rPr>
-          <w:lang w:val="es-ES_tradnl"/>
-        </w:rPr>
-        <w:t xml:space="preserve"> </w:t>
-      </w:r>
-    </w:p>
-    <w:p>
-      <w:pPr>
-        <w:pStyle w:val="Prrafodelista"/>
+        <w:pStyle w:val="ListParagraph"/>
         <w:ind w:left="1110" w:firstLine="0"/>
         <w:rPr>
           <w:lang w:val="es-ES_tradnl"/>
@@ -2330,7 +2156,25 @@
     </w:p>
     <w:p>
       <w:pPr>
-        <w:pStyle w:val="Prrafodelista"/>
+        <w:pStyle w:val="ListParagraph"/>
+        <w:ind w:left="1110" w:firstLine="0"/>
+        <w:rPr>
+          <w:lang w:val="es-ES_tradnl"/>
+        </w:rPr>
+      </w:pPr>
+    </w:p>
+    <w:p>
+      <w:pPr>
+        <w:pStyle w:val="ListParagraph"/>
+        <w:ind w:left="1110" w:firstLine="0"/>
+        <w:rPr>
+          <w:lang w:val="es-ES_tradnl"/>
+        </w:rPr>
+      </w:pPr>
+    </w:p>
+    <w:p>
+      <w:pPr>
+        <w:pStyle w:val="ListParagraph"/>
         <w:numPr>
           <w:ilvl w:val="0"/>
           <w:numId w:val="1"/>
@@ -2343,24 +2187,12 @@
         <w:rPr>
           <w:lang w:val="es-ES_tradnl"/>
         </w:rPr>
-        <w:t xml:space="preserve">Seguidamente el cliente podrá acceder a un listado de los productos disponibles, </w:t>
-      </w:r>
-      <w:r>
-        <w:rPr>
-          <w:lang w:val="es-ES_tradnl"/>
-        </w:rPr>
-        <w:t>así</w:t>
-      </w:r>
-      <w:r>
-        <w:rPr>
-          <w:lang w:val="es-ES_tradnl"/>
-        </w:rPr>
-        <w:t xml:space="preserve"> como, visualizar los datos de cada uno de los productos seleccionados.</w:t>
-      </w:r>
-    </w:p>
-    <w:p>
-      <w:pPr>
-        <w:pStyle w:val="Prrafodelista"/>
+        <w:t>Por último, situado en la esquina superior derecha estará la opción de salir del programa y desconectarse.</w:t>
+      </w:r>
+    </w:p>
+    <w:p>
+      <w:pPr>
+        <w:pStyle w:val="ListParagraph"/>
         <w:ind w:left="1110" w:firstLine="0"/>
         <w:rPr>
           <w:lang w:val="es-ES_tradnl"/>
@@ -2369,7 +2201,139 @@
     </w:p>
     <w:p>
       <w:pPr>
-        <w:pStyle w:val="Prrafodelista"/>
+        <w:rPr>
+          <w:lang w:val="es-ES_tradnl"/>
+        </w:rPr>
+      </w:pPr>
+      <w:r>
+        <w:rPr>
+          <w:lang w:val="es-ES_tradnl"/>
+        </w:rPr>
+        <w:br w:type="page"/>
+      </w:r>
+    </w:p>
+    <w:p>
+      <w:pPr>
+        <w:rPr>
+          <w:lang w:val="es-ES_tradnl"/>
+        </w:rPr>
+      </w:pPr>
+    </w:p>
+    <w:p>
+      <w:pPr>
+        <w:ind w:firstLine="0"/>
+        <w:rPr>
+          <w:lang w:val="es-ES_tradnl"/>
+        </w:rPr>
+      </w:pPr>
+    </w:p>
+    <w:p>
+      <w:pPr>
+        <w:pStyle w:val="Heading2"/>
+        <w:rPr>
+          <w:lang w:val="es-ES_tradnl"/>
+        </w:rPr>
+      </w:pPr>
+      <w:bookmarkStart w:id="4" w:name="_Toc359264476"/>
+      <w:r>
+        <w:rPr>
+          <w:lang w:val="es-ES_tradnl"/>
+        </w:rPr>
+        <w:t>Cliente</w:t>
+      </w:r>
+      <w:bookmarkEnd w:id="4"/>
+    </w:p>
+    <w:p>
+      <w:pPr>
+        <w:rPr>
+          <w:lang w:val="es-ES_tradnl"/>
+        </w:rPr>
+      </w:pPr>
+    </w:p>
+    <w:p>
+      <w:pPr>
+        <w:rPr>
+          <w:lang w:val="es-ES_tradnl"/>
+        </w:rPr>
+      </w:pPr>
+      <w:r>
+        <w:rPr>
+          <w:lang w:val="es-ES_tradnl"/>
+        </w:rPr>
+        <w:t>En el caso de acceso sea de tipo cliente las opciones de la ventana serán</w:t>
+      </w:r>
+      <w:r>
+        <w:rPr>
+          <w:lang w:val="es-ES_tradnl"/>
+        </w:rPr>
+        <w:t xml:space="preserve"> diferentes, detalladas a continuación</w:t>
+      </w:r>
+      <w:r>
+        <w:rPr>
+          <w:lang w:val="es-ES_tradnl"/>
+        </w:rPr>
+        <w:t>:</w:t>
+      </w:r>
+    </w:p>
+    <w:p>
+      <w:pPr>
+        <w:ind w:firstLine="0"/>
+        <w:rPr>
+          <w:lang w:val="es-ES_tradnl"/>
+        </w:rPr>
+      </w:pPr>
+    </w:p>
+    <w:p>
+      <w:pPr>
+        <w:pStyle w:val="Heading3"/>
+        <w:rPr>
+          <w:lang w:val="es-ES_tradnl"/>
+        </w:rPr>
+      </w:pPr>
+      <w:bookmarkStart w:id="5" w:name="_Toc359264477"/>
+    </w:p>
+    <w:p>
+      <w:pPr>
+        <w:pStyle w:val="Heading3"/>
+        <w:rPr>
+          <w:lang w:val="es-ES_tradnl"/>
+        </w:rPr>
+      </w:pPr>
+      <w:r>
+        <w:rPr>
+          <w:lang w:val="es-ES_tradnl"/>
+        </w:rPr>
+        <w:t xml:space="preserve">Pestaña </w:t>
+      </w:r>
+      <w:r>
+        <w:rPr>
+          <w:lang w:val="es-ES_tradnl"/>
+        </w:rPr>
+        <w:t xml:space="preserve">– </w:t>
+      </w:r>
+      <w:r>
+        <w:rPr>
+          <w:lang w:val="es-ES_tradnl"/>
+        </w:rPr>
+        <w:t>D</w:t>
+      </w:r>
+      <w:r>
+        <w:rPr>
+          <w:lang w:val="es-ES_tradnl"/>
+        </w:rPr>
+        <w:t>atos</w:t>
+      </w:r>
+      <w:bookmarkEnd w:id="5"/>
+      <w:r>
+        <w:rPr>
+          <w:lang w:val="es-ES_tradnl"/>
+        </w:rPr>
+        <w:t xml:space="preserve"> </w:t>
+      </w:r>
+    </w:p>
+    <w:p>
+      <w:pPr>
+        <w:pStyle w:val="ListParagraph"/>
         <w:ind w:left="1110" w:firstLine="0"/>
         <w:rPr>
           <w:lang w:val="es-ES_tradnl"/>
@@ -2378,6 +2342,46 @@
     </w:p>
     <w:p>
       <w:pPr>
+        <w:pStyle w:val="ListParagraph"/>
+        <w:numPr>
+          <w:ilvl w:val="0"/>
+          <w:numId w:val="1"/>
+        </w:numPr>
+        <w:rPr>
+          <w:lang w:val="es-ES_tradnl"/>
+        </w:rPr>
+      </w:pPr>
+      <w:r>
+        <w:rPr>
+          <w:lang w:val="es-ES_tradnl"/>
+        </w:rPr>
+        <w:t>En esta primera pestaña</w:t>
+      </w:r>
+      <w:r>
+        <w:rPr>
+          <w:lang w:val="es-ES_tradnl"/>
+        </w:rPr>
+        <w:t>, llamada “Datos Usuario”</w:t>
+      </w:r>
+      <w:r>
+        <w:rPr>
+          <w:lang w:val="es-ES_tradnl"/>
+        </w:rPr>
+        <w:t>, el cliente podrá ver sus datos y podrá modificar su dirección.</w:t>
+      </w:r>
+    </w:p>
+    <w:p>
+      <w:pPr>
+        <w:pStyle w:val="ListParagraph"/>
+        <w:ind w:left="1110" w:firstLine="0"/>
+        <w:rPr>
+          <w:lang w:val="es-ES_tradnl"/>
+        </w:rPr>
+      </w:pPr>
+    </w:p>
+    <w:p>
+      <w:pPr>
+        <w:ind w:firstLine="0"/>
         <w:jc w:val="center"/>
         <w:rPr>
           <w:lang w:val="es-ES_tradnl"/>
@@ -2392,7 +2396,7 @@
           <wp:inline distT="0" distB="0" distL="0" distR="0">
             <wp:extent cx="5400040" cy="2586123"/>
             <wp:effectExtent l="19050" t="0" r="0" b="0"/>
-            <wp:docPr id="32" name="Imagen 32"/>
+            <wp:docPr id="9" name="Imagen 7"/>
             <wp:cNvGraphicFramePr>
               <a:graphicFrameLocks xmlns:a="http://schemas.openxmlformats.org/drawingml/2006/main" noChangeAspect="1"/>
             </wp:cNvGraphicFramePr>
@@ -2400,7 +2404,7 @@
               <a:graphicData uri="http://schemas.openxmlformats.org/drawingml/2006/picture">
                 <pic:pic xmlns:pic="http://schemas.openxmlformats.org/drawingml/2006/picture">
                   <pic:nvPicPr>
-                    <pic:cNvPr id="0" name="Picture 32"/>
+                    <pic:cNvPr id="0" name="Picture 7"/>
                     <pic:cNvPicPr>
                       <a:picLocks noChangeAspect="1" noChangeArrowheads="1"/>
                     </pic:cNvPicPr>
@@ -2437,36 +2441,69 @@
     </w:p>
     <w:p>
       <w:pPr>
-        <w:pStyle w:val="Ttulo3"/>
-        <w:rPr>
-          <w:lang w:val="es-ES_tradnl"/>
-        </w:rPr>
-      </w:pPr>
-      <w:bookmarkStart w:id="8" w:name="_Toc359264479"/>
-      <w:r>
-        <w:rPr>
-          <w:lang w:val="es-ES_tradnl"/>
-        </w:rPr>
-        <w:lastRenderedPageBreak/>
-        <w:t xml:space="preserve">Pestaña </w:t>
-      </w:r>
-      <w:r>
-        <w:rPr>
-          <w:lang w:val="es-ES_tradnl"/>
-        </w:rPr>
-        <w:t>– C</w:t>
-      </w:r>
-      <w:r>
-        <w:rPr>
-          <w:lang w:val="es-ES_tradnl"/>
-        </w:rPr>
-        <w:t>arro de compra</w:t>
-      </w:r>
-      <w:bookmarkEnd w:id="8"/>
-    </w:p>
-    <w:p>
-      <w:pPr>
-        <w:pStyle w:val="Prrafodelista"/>
+        <w:pStyle w:val="Heading3"/>
+        <w:rPr>
+          <w:lang w:val="es-ES_tradnl"/>
+        </w:rPr>
+      </w:pPr>
+      <w:bookmarkStart w:id="6" w:name="_Toc359264478"/>
+      <w:r>
+        <w:rPr>
+          <w:lang w:val="es-ES_tradnl"/>
+        </w:rPr>
+        <w:br w:type="page"/>
+      </w:r>
+    </w:p>
+    <w:p>
+      <w:pPr>
+        <w:pStyle w:val="Heading3"/>
+        <w:rPr>
+          <w:lang w:val="es-ES_tradnl"/>
+        </w:rPr>
+      </w:pPr>
+    </w:p>
+    <w:p>
+      <w:pPr>
+        <w:pStyle w:val="Heading3"/>
+        <w:rPr>
+          <w:lang w:val="es-ES_tradnl"/>
+        </w:rPr>
+      </w:pPr>
+      <w:r>
+        <w:rPr>
+          <w:lang w:val="es-ES_tradnl"/>
+        </w:rPr>
+        <w:t>Pestaña</w:t>
+      </w:r>
+      <w:r>
+        <w:rPr>
+          <w:lang w:val="es-ES_tradnl"/>
+        </w:rPr>
+        <w:t xml:space="preserve"> –</w:t>
+      </w:r>
+      <w:r>
+        <w:rPr>
+          <w:lang w:val="es-ES_tradnl"/>
+        </w:rPr>
+        <w:t xml:space="preserve"> P</w:t>
+      </w:r>
+      <w:r>
+        <w:rPr>
+          <w:lang w:val="es-ES_tradnl"/>
+        </w:rPr>
+        <w:t>roductos</w:t>
+      </w:r>
+      <w:bookmarkEnd w:id="6"/>
+      <w:r>
+        <w:rPr>
+          <w:lang w:val="es-ES_tradnl"/>
+        </w:rPr>
+        <w:t xml:space="preserve"> </w:t>
+      </w:r>
+    </w:p>
+    <w:p>
+      <w:pPr>
+        <w:pStyle w:val="ListParagraph"/>
         <w:ind w:left="1110" w:firstLine="0"/>
         <w:rPr>
           <w:lang w:val="es-ES_tradnl"/>
@@ -2475,39 +2512,53 @@
     </w:p>
     <w:p>
       <w:pPr>
-        <w:pStyle w:val="Prrafodelista"/>
+        <w:pStyle w:val="ListParagraph"/>
         <w:numPr>
           <w:ilvl w:val="0"/>
           <w:numId w:val="1"/>
         </w:numPr>
-        <w:rPr>
-          <w:lang w:val="es-ES_tradnl"/>
-        </w:rPr>
-      </w:pPr>
-      <w:r>
-        <w:rPr>
-          <w:lang w:val="es-ES_tradnl"/>
-        </w:rPr>
-        <w:t>A continuación tendrá una lista detallada de su carro de la compra, desde la cual podrá eliminar productos no deseados, o bien, finalizar la compra.</w:t>
-      </w:r>
-    </w:p>
-    <w:p>
-      <w:pPr>
-        <w:rPr>
-          <w:lang w:val="es-ES_tradnl"/>
-        </w:rPr>
-      </w:pPr>
-    </w:p>
-    <w:p>
-      <w:pPr>
-        <w:rPr>
-          <w:lang w:val="es-ES_tradnl"/>
-        </w:rPr>
-      </w:pPr>
-    </w:p>
-    <w:p>
-      <w:pPr>
-        <w:ind w:left="750" w:firstLine="0"/>
+        <w:ind w:firstLine="0"/>
+        <w:rPr>
+          <w:lang w:val="es-ES_tradnl"/>
+        </w:rPr>
+      </w:pPr>
+      <w:r>
+        <w:rPr>
+          <w:lang w:val="es-ES_tradnl"/>
+        </w:rPr>
+        <w:t xml:space="preserve">Seguidamente el cliente podrá acceder a un listado de los productos disponibles, </w:t>
+      </w:r>
+      <w:r>
+        <w:rPr>
+          <w:lang w:val="es-ES_tradnl"/>
+        </w:rPr>
+        <w:t>así</w:t>
+      </w:r>
+      <w:r>
+        <w:rPr>
+          <w:lang w:val="es-ES_tradnl"/>
+        </w:rPr>
+        <w:t xml:space="preserve"> como visualizar los datos de cada uno de los productos seleccionados.</w:t>
+      </w:r>
+      <w:r>
+        <w:rPr>
+          <w:lang w:val="es-ES_tradnl"/>
+        </w:rPr>
+        <w:t xml:space="preserve"> El cliente podrá también añadir los productos deseados a su carro de compra.</w:t>
+      </w:r>
+    </w:p>
+    <w:p>
+      <w:pPr>
+        <w:pStyle w:val="ListParagraph"/>
+        <w:ind w:left="1110" w:firstLine="0"/>
+        <w:rPr>
+          <w:lang w:val="es-ES_tradnl"/>
+        </w:rPr>
+      </w:pPr>
+    </w:p>
+    <w:p>
+      <w:pPr>
+        <w:jc w:val="center"/>
         <w:rPr>
           <w:lang w:val="es-ES_tradnl"/>
         </w:rPr>
@@ -2521,7 +2572,7 @@
           <wp:inline distT="0" distB="0" distL="0" distR="0">
             <wp:extent cx="5400040" cy="2586123"/>
             <wp:effectExtent l="19050" t="0" r="0" b="0"/>
-            <wp:docPr id="35" name="Imagen 35"/>
+            <wp:docPr id="32" name="Imagen 32"/>
             <wp:cNvGraphicFramePr>
               <a:graphicFrameLocks xmlns:a="http://schemas.openxmlformats.org/drawingml/2006/main" noChangeAspect="1"/>
             </wp:cNvGraphicFramePr>
@@ -2529,7 +2580,7 @@
               <a:graphicData uri="http://schemas.openxmlformats.org/drawingml/2006/picture">
                 <pic:pic xmlns:pic="http://schemas.openxmlformats.org/drawingml/2006/picture">
                   <pic:nvPicPr>
-                    <pic:cNvPr id="0" name="Picture 35"/>
+                    <pic:cNvPr id="0" name="Picture 32"/>
                     <pic:cNvPicPr>
                       <a:picLocks noChangeAspect="1" noChangeArrowheads="1"/>
                     </pic:cNvPicPr>
@@ -2566,35 +2617,43 @@
     </w:p>
     <w:p>
       <w:pPr>
-        <w:pStyle w:val="Ttulo3"/>
-        <w:rPr>
-          <w:lang w:val="es-ES_tradnl"/>
-        </w:rPr>
-      </w:pPr>
-      <w:bookmarkStart w:id="9" w:name="_Toc359264480"/>
-      <w:r>
-        <w:rPr>
-          <w:lang w:val="es-ES_tradnl"/>
-        </w:rPr>
-        <w:t>Pestaña – P</w:t>
-      </w:r>
-      <w:r>
-        <w:rPr>
-          <w:lang w:val="es-ES_tradnl"/>
-        </w:rPr>
-        <w:t>edidos</w:t>
-      </w:r>
-      <w:bookmarkEnd w:id="9"/>
-      <w:r>
-        <w:rPr>
-          <w:lang w:val="es-ES_tradnl"/>
-        </w:rPr>
-        <w:t xml:space="preserve"> </w:t>
-      </w:r>
-    </w:p>
-    <w:p>
-      <w:pPr>
-        <w:pStyle w:val="Prrafodelista"/>
+        <w:jc w:val="center"/>
+        <w:rPr>
+          <w:lang w:val="es-ES_tradnl"/>
+        </w:rPr>
+      </w:pPr>
+    </w:p>
+    <w:p>
+      <w:pPr>
+        <w:pStyle w:val="Heading3"/>
+        <w:rPr>
+          <w:lang w:val="es-ES_tradnl"/>
+        </w:rPr>
+      </w:pPr>
+      <w:bookmarkStart w:id="7" w:name="_Toc359264479"/>
+      <w:r>
+        <w:rPr>
+          <w:lang w:val="es-ES_tradnl"/>
+        </w:rPr>
+        <w:t xml:space="preserve">Pestaña </w:t>
+      </w:r>
+      <w:r>
+        <w:rPr>
+          <w:lang w:val="es-ES_tradnl"/>
+        </w:rPr>
+        <w:t>– C</w:t>
+      </w:r>
+      <w:r>
+        <w:rPr>
+          <w:lang w:val="es-ES_tradnl"/>
+        </w:rPr>
+        <w:t>arro de compra</w:t>
+      </w:r>
+      <w:bookmarkEnd w:id="7"/>
+    </w:p>
+    <w:p>
+      <w:pPr>
+        <w:pStyle w:val="ListParagraph"/>
         <w:ind w:left="1110" w:firstLine="0"/>
         <w:rPr>
           <w:lang w:val="es-ES_tradnl"/>
@@ -2603,7 +2662,7 @@
     </w:p>
     <w:p>
       <w:pPr>
-        <w:pStyle w:val="Prrafodelista"/>
+        <w:pStyle w:val="ListParagraph"/>
         <w:numPr>
           <w:ilvl w:val="0"/>
           <w:numId w:val="1"/>
@@ -2616,56 +2675,30 @@
         <w:rPr>
           <w:lang w:val="es-ES_tradnl"/>
         </w:rPr>
-        <w:t xml:space="preserve">Finalmente se mostrará una lista de los pedidos realizados por el cliente, con la fecha de pedido. </w:t>
-      </w:r>
-      <w:r>
-        <w:rPr>
-          <w:lang w:val="es-ES_tradnl"/>
-        </w:rPr>
-        <w:t>También</w:t>
-      </w:r>
-      <w:r>
-        <w:rPr>
-          <w:lang w:val="es-ES_tradnl"/>
-        </w:rPr>
-        <w:t xml:space="preserve"> se podrá ver un pedido detallado, seleccionándolo y a </w:t>
-      </w:r>
-      <w:r>
-        <w:rPr>
-          <w:lang w:val="es-ES_tradnl"/>
-        </w:rPr>
-        <w:t>apretando</w:t>
-      </w:r>
-      <w:r>
-        <w:rPr>
-          <w:lang w:val="es-ES_tradnl"/>
-        </w:rPr>
-        <w:t xml:space="preserve"> el </w:t>
-      </w:r>
-      <w:r>
-        <w:rPr>
-          <w:lang w:val="es-ES_tradnl"/>
-        </w:rPr>
-        <w:t>botón</w:t>
-      </w:r>
-      <w:r>
-        <w:rPr>
-          <w:lang w:val="es-ES_tradnl"/>
-        </w:rPr>
-        <w:t xml:space="preserve"> “ver pedidos”.</w:t>
-      </w:r>
-    </w:p>
-    <w:p>
-      <w:pPr>
-        <w:ind w:firstLine="0"/>
-        <w:rPr>
-          <w:lang w:val="es-ES_tradnl"/>
-        </w:rPr>
-      </w:pPr>
-    </w:p>
-    <w:p>
-      <w:pPr>
-        <w:ind w:firstLine="0"/>
+        <w:t>A continuación</w:t>
+      </w:r>
+      <w:r>
+        <w:rPr>
+          <w:lang w:val="es-ES_tradnl"/>
+        </w:rPr>
+        <w:t>, en la pestaña “carrito de compra”, el cliente</w:t>
+      </w:r>
+      <w:r>
+        <w:rPr>
+          <w:lang w:val="es-ES_tradnl"/>
+        </w:rPr>
+        <w:t xml:space="preserve"> tendrá una lista detallada de su carro de la compra, desde la cual podrá eliminar productos no deseados, o bien, finalizar la compra.</w:t>
+      </w:r>
+    </w:p>
+    <w:p>
+      <w:pPr>
+        <w:rPr>
+          <w:lang w:val="es-ES_tradnl"/>
+        </w:rPr>
+      </w:pPr>
+    </w:p>
+    <w:p>
+      <w:pPr>
         <w:rPr>
           <w:lang w:val="es-ES_tradnl"/>
         </w:rPr>
@@ -2687,7 +2720,7 @@
           <wp:inline distT="0" distB="0" distL="0" distR="0">
             <wp:extent cx="5400040" cy="2586123"/>
             <wp:effectExtent l="19050" t="0" r="0" b="0"/>
-            <wp:docPr id="38" name="Imagen 38"/>
+            <wp:docPr id="35" name="Imagen 35"/>
             <wp:cNvGraphicFramePr>
               <a:graphicFrameLocks xmlns:a="http://schemas.openxmlformats.org/drawingml/2006/main" noChangeAspect="1"/>
             </wp:cNvGraphicFramePr>
@@ -2695,7 +2728,7 @@
               <a:graphicData uri="http://schemas.openxmlformats.org/drawingml/2006/picture">
                 <pic:pic xmlns:pic="http://schemas.openxmlformats.org/drawingml/2006/picture">
                   <pic:nvPicPr>
-                    <pic:cNvPr id="0" name="Picture 38"/>
+                    <pic:cNvPr id="0" name="Picture 35"/>
                     <pic:cNvPicPr>
                       <a:picLocks noChangeAspect="1" noChangeArrowheads="1"/>
                     </pic:cNvPicPr>
@@ -2740,7 +2773,53 @@
     </w:p>
     <w:p>
       <w:pPr>
-        <w:pStyle w:val="Prrafodelista"/>
+        <w:ind w:left="750" w:firstLine="0"/>
+        <w:rPr>
+          <w:lang w:val="es-ES_tradnl"/>
+        </w:rPr>
+      </w:pPr>
+    </w:p>
+    <w:p>
+      <w:pPr>
+        <w:pStyle w:val="Heading3"/>
+        <w:rPr>
+          <w:lang w:val="es-ES_tradnl"/>
+        </w:rPr>
+      </w:pPr>
+      <w:bookmarkStart w:id="8" w:name="_Toc359264480"/>
+      <w:r>
+        <w:rPr>
+          <w:lang w:val="es-ES_tradnl"/>
+        </w:rPr>
+        <w:lastRenderedPageBreak/>
+        <w:t>Pestaña – P</w:t>
+      </w:r>
+      <w:r>
+        <w:rPr>
+          <w:lang w:val="es-ES_tradnl"/>
+        </w:rPr>
+        <w:t>edidos</w:t>
+      </w:r>
+      <w:bookmarkEnd w:id="8"/>
+      <w:r>
+        <w:rPr>
+          <w:lang w:val="es-ES_tradnl"/>
+        </w:rPr>
+        <w:t xml:space="preserve"> </w:t>
+      </w:r>
+    </w:p>
+    <w:p>
+      <w:pPr>
+        <w:pStyle w:val="ListParagraph"/>
+        <w:ind w:left="1110" w:firstLine="0"/>
+        <w:rPr>
+          <w:lang w:val="es-ES_tradnl"/>
+        </w:rPr>
+      </w:pPr>
+    </w:p>
+    <w:p>
+      <w:pPr>
+        <w:pStyle w:val="ListParagraph"/>
         <w:numPr>
           <w:ilvl w:val="0"/>
           <w:numId w:val="1"/>
@@ -2753,7 +2832,158 @@
         <w:rPr>
           <w:lang w:val="es-ES_tradnl"/>
         </w:rPr>
-        <w:t>Por último, situado en la esquina superior derecha estará la opción de salir del programa y desconectarse.</w:t>
+        <w:t xml:space="preserve">Finalmente se mostrará una lista de los pedidos realizados por el cliente, con la fecha de pedido. </w:t>
+      </w:r>
+      <w:r>
+        <w:rPr>
+          <w:lang w:val="es-ES_tradnl"/>
+        </w:rPr>
+        <w:t>También</w:t>
+      </w:r>
+      <w:r>
+        <w:rPr>
+          <w:lang w:val="es-ES_tradnl"/>
+        </w:rPr>
+        <w:t xml:space="preserve"> se podrá ver un pedido detallado, seleccionándolo y a </w:t>
+      </w:r>
+      <w:r>
+        <w:rPr>
+          <w:lang w:val="es-ES_tradnl"/>
+        </w:rPr>
+        <w:t>apretando</w:t>
+      </w:r>
+      <w:r>
+        <w:rPr>
+          <w:lang w:val="es-ES_tradnl"/>
+        </w:rPr>
+        <w:t xml:space="preserve"> el </w:t>
+      </w:r>
+      <w:r>
+        <w:rPr>
+          <w:lang w:val="es-ES_tradnl"/>
+        </w:rPr>
+        <w:t>botón</w:t>
+      </w:r>
+      <w:r>
+        <w:rPr>
+          <w:lang w:val="es-ES_tradnl"/>
+        </w:rPr>
+        <w:t xml:space="preserve"> “ver pedidos”.</w:t>
+      </w:r>
+    </w:p>
+    <w:p>
+      <w:pPr>
+        <w:ind w:firstLine="0"/>
+        <w:rPr>
+          <w:lang w:val="es-ES_tradnl"/>
+        </w:rPr>
+      </w:pPr>
+    </w:p>
+    <w:p>
+      <w:pPr>
+        <w:ind w:firstLine="0"/>
+        <w:rPr>
+          <w:lang w:val="es-ES_tradnl"/>
+        </w:rPr>
+      </w:pPr>
+    </w:p>
+    <w:p>
+      <w:pPr>
+        <w:ind w:left="750" w:firstLine="0"/>
+        <w:rPr>
+          <w:lang w:val="es-ES_tradnl"/>
+        </w:rPr>
+      </w:pPr>
+      <w:r>
+        <w:rPr>
+          <w:noProof/>
+          <w:lang w:val="es-ES" w:eastAsia="es-ES" w:bidi="ar-SA"/>
+        </w:rPr>
+        <w:drawing>
+          <wp:inline distT="0" distB="0" distL="0" distR="0">
+            <wp:extent cx="5400040" cy="2586123"/>
+            <wp:effectExtent l="19050" t="0" r="0" b="0"/>
+            <wp:docPr id="38" name="Imagen 38"/>
+            <wp:cNvGraphicFramePr>
+              <a:graphicFrameLocks xmlns:a="http://schemas.openxmlformats.org/drawingml/2006/main" noChangeAspect="1"/>
+            </wp:cNvGraphicFramePr>
+            <a:graphic xmlns:a="http://schemas.openxmlformats.org/drawingml/2006/main">
+              <a:graphicData uri="http://schemas.openxmlformats.org/drawingml/2006/picture">
+                <pic:pic xmlns:pic="http://schemas.openxmlformats.org/drawingml/2006/picture">
+                  <pic:nvPicPr>
+                    <pic:cNvPr id="0" name="Picture 38"/>
+                    <pic:cNvPicPr>
+                      <a:picLocks noChangeAspect="1" noChangeArrowheads="1"/>
+                    </pic:cNvPicPr>
+                  </pic:nvPicPr>
+                  <pic:blipFill>
+                    <a:blip r:embed="rId17" cstate="print"/>
+                    <a:srcRect/>
+                    <a:stretch>
+                      <a:fillRect/>
+                    </a:stretch>
+                  </pic:blipFill>
+                  <pic:spPr bwMode="auto">
+                    <a:xfrm>
+                      <a:off x="0" y="0"/>
+                      <a:ext cx="5400040" cy="2586123"/>
+                    </a:xfrm>
+                    <a:prstGeom prst="rect">
+                      <a:avLst/>
+                    </a:prstGeom>
+                    <a:noFill/>
+                    <a:ln w="9525">
+                      <a:noFill/>
+                      <a:miter lim="800000"/>
+                      <a:headEnd/>
+                      <a:tailEnd/>
+                    </a:ln>
+                  </pic:spPr>
+                </pic:pic>
+              </a:graphicData>
+            </a:graphic>
+          </wp:inline>
+        </w:drawing>
+      </w:r>
+    </w:p>
+    <w:p>
+      <w:pPr>
+        <w:ind w:left="750" w:firstLine="0"/>
+        <w:rPr>
+          <w:lang w:val="es-ES_tradnl"/>
+        </w:rPr>
+      </w:pPr>
+    </w:p>
+    <w:p>
+      <w:pPr>
+        <w:pStyle w:val="ListParagraph"/>
+        <w:numPr>
+          <w:ilvl w:val="0"/>
+          <w:numId w:val="1"/>
+        </w:numPr>
+        <w:rPr>
+          <w:lang w:val="es-ES_tradnl"/>
+        </w:rPr>
+      </w:pPr>
+      <w:r>
+        <w:rPr>
+          <w:lang w:val="es-ES_tradnl"/>
+        </w:rPr>
+        <w:t>Asimismo tendrá también</w:t>
+      </w:r>
+      <w:r>
+        <w:rPr>
+          <w:lang w:val="es-ES_tradnl"/>
+        </w:rPr>
+        <w:t xml:space="preserve">, situado en la esquina superior derecha </w:t>
+      </w:r>
+      <w:bookmarkStart w:id="9" w:name="_GoBack"/>
+      <w:bookmarkEnd w:id="9"/>
+      <w:r>
+        <w:rPr>
+          <w:lang w:val="es-ES_tradnl"/>
+        </w:rPr>
+        <w:t>la opción de salir del programa y desconectarse.</w:t>
       </w:r>
     </w:p>
     <w:p>
@@ -2778,12 +3008,12 @@
       </w:pPr>
     </w:p>
     <w:sectPr>
-      <w:headerReference w:type="even" r:id="rId17"/>
-      <w:headerReference w:type="default" r:id="rId18"/>
-      <w:footerReference w:type="even" r:id="rId19"/>
-      <w:footerReference w:type="default" r:id="rId20"/>
-      <w:headerReference w:type="first" r:id="rId21"/>
-      <w:footerReference w:type="first" r:id="rId22"/>
+      <w:headerReference w:type="even" r:id="rId18"/>
+      <w:headerReference w:type="default" r:id="rId19"/>
+      <w:footerReference w:type="even" r:id="rId20"/>
+      <w:footerReference w:type="default" r:id="rId21"/>
+      <w:headerReference w:type="first" r:id="rId22"/>
+      <w:footerReference w:type="first" r:id="rId23"/>
       <w:pgSz w:w="11906" w:h="16838"/>
       <w:pgMar w:top="1417" w:right="1701" w:bottom="1417" w:left="1701" w:header="708" w:footer="708" w:gutter="0"/>
       <w:cols w:space="708"/>
@@ -2795,7 +3025,7 @@
 </file>
 
 <file path=word/endnotes.xml><?xml version="1.0" encoding="utf-8"?>
-<w:endnotes xmlns:ve="http://schemas.openxmlformats.org/markup-compatibility/2006" xmlns:o="urn:schemas-microsoft-com:office:office" xmlns:r="http://schemas.openxmlformats.org/officeDocument/2006/relationships" xmlns:m="http://schemas.openxmlformats.org/officeDocument/2006/math" xmlns:v="urn:schemas-microsoft-com:vml" xmlns:wp="http://schemas.openxmlformats.org/drawingml/2006/wordprocessingDrawing" xmlns:w10="urn:schemas-microsoft-com:office:word" xmlns:w="http://schemas.openxmlformats.org/wordprocessingml/2006/main" xmlns:wne="http://schemas.microsoft.com/office/word/2006/wordml">
+<w:endnotes xmlns:wpc="http://schemas.microsoft.com/office/word/2010/wordprocessingCanvas" xmlns:mc="http://schemas.openxmlformats.org/markup-compatibility/2006" xmlns:o="urn:schemas-microsoft-com:office:office" xmlns:r="http://schemas.openxmlformats.org/officeDocument/2006/relationships" xmlns:m="http://schemas.openxmlformats.org/officeDocument/2006/math" xmlns:v="urn:schemas-microsoft-com:vml" xmlns:wp14="http://schemas.microsoft.com/office/word/2010/wordprocessingDrawing" xmlns:wp="http://schemas.openxmlformats.org/drawingml/2006/wordprocessingDrawing" xmlns:w10="urn:schemas-microsoft-com:office:word" xmlns:w="http://schemas.openxmlformats.org/wordprocessingml/2006/main" xmlns:w14="http://schemas.microsoft.com/office/word/2010/wordml" xmlns:wpg="http://schemas.microsoft.com/office/word/2010/wordprocessingGroup" xmlns:wpi="http://schemas.microsoft.com/office/word/2010/wordprocessingInk" xmlns:wne="http://schemas.microsoft.com/office/word/2006/wordml" xmlns:wps="http://schemas.microsoft.com/office/word/2010/wordprocessingShape" mc:Ignorable="w14 wp14">
   <w:endnote w:type="separator" w:id="-1">
     <w:p>
       <w:r>
@@ -2814,17 +3044,17 @@
 </file>
 
 <file path=word/footer1.xml><?xml version="1.0" encoding="utf-8"?>
-<w:ftr xmlns:ve="http://schemas.openxmlformats.org/markup-compatibility/2006" xmlns:o="urn:schemas-microsoft-com:office:office" xmlns:r="http://schemas.openxmlformats.org/officeDocument/2006/relationships" xmlns:m="http://schemas.openxmlformats.org/officeDocument/2006/math" xmlns:v="urn:schemas-microsoft-com:vml" xmlns:wp="http://schemas.openxmlformats.org/drawingml/2006/wordprocessingDrawing" xmlns:w10="urn:schemas-microsoft-com:office:word" xmlns:w="http://schemas.openxmlformats.org/wordprocessingml/2006/main" xmlns:wne="http://schemas.microsoft.com/office/word/2006/wordml">
+<w:ftr xmlns:wpc="http://schemas.microsoft.com/office/word/2010/wordprocessingCanvas" xmlns:mc="http://schemas.openxmlformats.org/markup-compatibility/2006" xmlns:o="urn:schemas-microsoft-com:office:office" xmlns:r="http://schemas.openxmlformats.org/officeDocument/2006/relationships" xmlns:m="http://schemas.openxmlformats.org/officeDocument/2006/math" xmlns:v="urn:schemas-microsoft-com:vml" xmlns:wp14="http://schemas.microsoft.com/office/word/2010/wordprocessingDrawing" xmlns:wp="http://schemas.openxmlformats.org/drawingml/2006/wordprocessingDrawing" xmlns:w10="urn:schemas-microsoft-com:office:word" xmlns:w="http://schemas.openxmlformats.org/wordprocessingml/2006/main" xmlns:w14="http://schemas.microsoft.com/office/word/2010/wordml" xmlns:wpg="http://schemas.microsoft.com/office/word/2010/wordprocessingGroup" xmlns:wpi="http://schemas.microsoft.com/office/word/2010/wordprocessingInk" xmlns:wne="http://schemas.microsoft.com/office/word/2006/wordml" xmlns:wps="http://schemas.microsoft.com/office/word/2010/wordprocessingShape" mc:Ignorable="w14 wp14">
   <w:p>
     <w:pPr>
-      <w:pStyle w:val="Piedepgina"/>
+      <w:pStyle w:val="Footer"/>
     </w:pPr>
   </w:p>
 </w:ftr>
 </file>
 
 <file path=word/footer2.xml><?xml version="1.0" encoding="utf-8"?>
-<w:ftr xmlns:ve="http://schemas.openxmlformats.org/markup-compatibility/2006" xmlns:o="urn:schemas-microsoft-com:office:office" xmlns:r="http://schemas.openxmlformats.org/officeDocument/2006/relationships" xmlns:m="http://schemas.openxmlformats.org/officeDocument/2006/math" xmlns:v="urn:schemas-microsoft-com:vml" xmlns:wp="http://schemas.openxmlformats.org/drawingml/2006/wordprocessingDrawing" xmlns:w10="urn:schemas-microsoft-com:office:word" xmlns:w="http://schemas.openxmlformats.org/wordprocessingml/2006/main" xmlns:wne="http://schemas.microsoft.com/office/word/2006/wordml">
+<w:ftr xmlns:wpc="http://schemas.microsoft.com/office/word/2010/wordprocessingCanvas" xmlns:mc="http://schemas.openxmlformats.org/markup-compatibility/2006" xmlns:o="urn:schemas-microsoft-com:office:office" xmlns:r="http://schemas.openxmlformats.org/officeDocument/2006/relationships" xmlns:m="http://schemas.openxmlformats.org/officeDocument/2006/math" xmlns:v="urn:schemas-microsoft-com:vml" xmlns:wp14="http://schemas.microsoft.com/office/word/2010/wordprocessingDrawing" xmlns:wp="http://schemas.openxmlformats.org/drawingml/2006/wordprocessingDrawing" xmlns:w10="urn:schemas-microsoft-com:office:word" xmlns:w="http://schemas.openxmlformats.org/wordprocessingml/2006/main" xmlns:w14="http://schemas.microsoft.com/office/word/2010/wordml" xmlns:wpg="http://schemas.microsoft.com/office/word/2010/wordprocessingGroup" xmlns:wpi="http://schemas.microsoft.com/office/word/2010/wordprocessingInk" xmlns:wne="http://schemas.microsoft.com/office/word/2006/wordml" xmlns:wps="http://schemas.microsoft.com/office/word/2010/wordprocessingShape" mc:Ignorable="w14 wp14">
   <w:tbl>
     <w:tblPr>
       <w:tblW w:w="5000" w:type="pct"/>
@@ -2832,7 +3062,7 @@
         <w:top w:val="single" w:sz="18" w:space="0" w:color="808080" w:themeColor="background1" w:themeShade="80"/>
         <w:insideV w:val="single" w:sz="18" w:space="0" w:color="808080" w:themeColor="background1" w:themeShade="80"/>
       </w:tblBorders>
-      <w:tblLook w:val="04A0"/>
+      <w:tblLook w:val="04A0" w:firstRow="1" w:lastRow="0" w:firstColumn="1" w:lastColumn="0" w:noHBand="0" w:noVBand="1"/>
     </w:tblPr>
     <w:tblGrid>
       <w:gridCol w:w="909"/>
@@ -2845,7 +3075,7 @@
         </w:tcPr>
         <w:p>
           <w:pPr>
-            <w:pStyle w:val="Piedepgina"/>
+            <w:pStyle w:val="Footer"/>
             <w:jc w:val="right"/>
             <w:rPr>
               <w:b/>
@@ -2854,18 +3084,35 @@
               <w:szCs w:val="32"/>
             </w:rPr>
           </w:pPr>
-          <w:fldSimple w:instr=" PAGE   \* MERGEFORMAT ">
-            <w:r>
-              <w:rPr>
-                <w:b/>
-                <w:noProof/>
-                <w:color w:val="4F81BD" w:themeColor="accent1"/>
-                <w:sz w:val="32"/>
-                <w:szCs w:val="32"/>
-              </w:rPr>
-              <w:t>8</w:t>
-            </w:r>
-          </w:fldSimple>
+          <w:r>
+            <w:fldChar w:fldCharType="begin"/>
+          </w:r>
+          <w:r>
+            <w:instrText xml:space="preserve"> PAGE   \* MERGEFORMAT </w:instrText>
+          </w:r>
+          <w:r>
+            <w:fldChar w:fldCharType="separate"/>
+          </w:r>
+          <w:r>
+            <w:rPr>
+              <w:b/>
+              <w:noProof/>
+              <w:color w:val="4F81BD" w:themeColor="accent1"/>
+              <w:sz w:val="32"/>
+              <w:szCs w:val="32"/>
+            </w:rPr>
+            <w:t>2</w:t>
+          </w:r>
+          <w:r>
+            <w:rPr>
+              <w:b/>
+              <w:noProof/>
+              <w:color w:val="4F81BD" w:themeColor="accent1"/>
+              <w:sz w:val="32"/>
+              <w:szCs w:val="32"/>
+            </w:rPr>
+            <w:fldChar w:fldCharType="end"/>
+          </w:r>
         </w:p>
       </w:tc>
       <w:tc>
@@ -2874,7 +3121,7 @@
         </w:tcPr>
         <w:p>
           <w:pPr>
-            <w:pStyle w:val="Piedepgina"/>
+            <w:pStyle w:val="Footer"/>
           </w:pPr>
         </w:p>
       </w:tc>
@@ -2882,24 +3129,24 @@
   </w:tbl>
   <w:p>
     <w:pPr>
-      <w:pStyle w:val="Piedepgina"/>
+      <w:pStyle w:val="Footer"/>
     </w:pPr>
   </w:p>
 </w:ftr>
 </file>
 
 <file path=word/footer3.xml><?xml version="1.0" encoding="utf-8"?>
-<w:ftr xmlns:ve="http://schemas.openxmlformats.org/markup-compatibility/2006" xmlns:o="urn:schemas-microsoft-com:office:office" xmlns:r="http://schemas.openxmlformats.org/officeDocument/2006/relationships" xmlns:m="http://schemas.openxmlformats.org/officeDocument/2006/math" xmlns:v="urn:schemas-microsoft-com:vml" xmlns:wp="http://schemas.openxmlformats.org/drawingml/2006/wordprocessingDrawing" xmlns:w10="urn:schemas-microsoft-com:office:word" xmlns:w="http://schemas.openxmlformats.org/wordprocessingml/2006/main" xmlns:wne="http://schemas.microsoft.com/office/word/2006/wordml">
+<w:ftr xmlns:wpc="http://schemas.microsoft.com/office/word/2010/wordprocessingCanvas" xmlns:mc="http://schemas.openxmlformats.org/markup-compatibility/2006" xmlns:o="urn:schemas-microsoft-com:office:office" xmlns:r="http://schemas.openxmlformats.org/officeDocument/2006/relationships" xmlns:m="http://schemas.openxmlformats.org/officeDocument/2006/math" xmlns:v="urn:schemas-microsoft-com:vml" xmlns:wp14="http://schemas.microsoft.com/office/word/2010/wordprocessingDrawing" xmlns:wp="http://schemas.openxmlformats.org/drawingml/2006/wordprocessingDrawing" xmlns:w10="urn:schemas-microsoft-com:office:word" xmlns:w="http://schemas.openxmlformats.org/wordprocessingml/2006/main" xmlns:w14="http://schemas.microsoft.com/office/word/2010/wordml" xmlns:wpg="http://schemas.microsoft.com/office/word/2010/wordprocessingGroup" xmlns:wpi="http://schemas.microsoft.com/office/word/2010/wordprocessingInk" xmlns:wne="http://schemas.microsoft.com/office/word/2006/wordml" xmlns:wps="http://schemas.microsoft.com/office/word/2010/wordprocessingShape" mc:Ignorable="w14 wp14">
   <w:p>
     <w:pPr>
-      <w:pStyle w:val="Piedepgina"/>
+      <w:pStyle w:val="Footer"/>
     </w:pPr>
   </w:p>
 </w:ftr>
 </file>
 
 <file path=word/footnotes.xml><?xml version="1.0" encoding="utf-8"?>
-<w:footnotes xmlns:ve="http://schemas.openxmlformats.org/markup-compatibility/2006" xmlns:o="urn:schemas-microsoft-com:office:office" xmlns:r="http://schemas.openxmlformats.org/officeDocument/2006/relationships" xmlns:m="http://schemas.openxmlformats.org/officeDocument/2006/math" xmlns:v="urn:schemas-microsoft-com:vml" xmlns:wp="http://schemas.openxmlformats.org/drawingml/2006/wordprocessingDrawing" xmlns:w10="urn:schemas-microsoft-com:office:word" xmlns:w="http://schemas.openxmlformats.org/wordprocessingml/2006/main" xmlns:wne="http://schemas.microsoft.com/office/word/2006/wordml">
+<w:footnotes xmlns:wpc="http://schemas.microsoft.com/office/word/2010/wordprocessingCanvas" xmlns:mc="http://schemas.openxmlformats.org/markup-compatibility/2006" xmlns:o="urn:schemas-microsoft-com:office:office" xmlns:r="http://schemas.openxmlformats.org/officeDocument/2006/relationships" xmlns:m="http://schemas.openxmlformats.org/officeDocument/2006/math" xmlns:v="urn:schemas-microsoft-com:vml" xmlns:wp14="http://schemas.microsoft.com/office/word/2010/wordprocessingDrawing" xmlns:wp="http://schemas.openxmlformats.org/drawingml/2006/wordprocessingDrawing" xmlns:w10="urn:schemas-microsoft-com:office:word" xmlns:w="http://schemas.openxmlformats.org/wordprocessingml/2006/main" xmlns:w14="http://schemas.microsoft.com/office/word/2010/wordml" xmlns:wpg="http://schemas.microsoft.com/office/word/2010/wordprocessingGroup" xmlns:wpi="http://schemas.microsoft.com/office/word/2010/wordprocessingInk" xmlns:wne="http://schemas.microsoft.com/office/word/2006/wordml" xmlns:wps="http://schemas.microsoft.com/office/word/2010/wordprocessingShape" mc:Ignorable="w14 wp14">
   <w:footnote w:type="separator" w:id="-1">
     <w:p>
       <w:r>
@@ -2918,17 +3165,17 @@
 </file>
 
 <file path=word/header1.xml><?xml version="1.0" encoding="utf-8"?>
-<w:hdr xmlns:ve="http://schemas.openxmlformats.org/markup-compatibility/2006" xmlns:o="urn:schemas-microsoft-com:office:office" xmlns:r="http://schemas.openxmlformats.org/officeDocument/2006/relationships" xmlns:m="http://schemas.openxmlformats.org/officeDocument/2006/math" xmlns:v="urn:schemas-microsoft-com:vml" xmlns:wp="http://schemas.openxmlformats.org/drawingml/2006/wordprocessingDrawing" xmlns:w10="urn:schemas-microsoft-com:office:word" xmlns:w="http://schemas.openxmlformats.org/wordprocessingml/2006/main" xmlns:wne="http://schemas.microsoft.com/office/word/2006/wordml">
+<w:hdr xmlns:wpc="http://schemas.microsoft.com/office/word/2010/wordprocessingCanvas" xmlns:mc="http://schemas.openxmlformats.org/markup-compatibility/2006" xmlns:o="urn:schemas-microsoft-com:office:office" xmlns:r="http://schemas.openxmlformats.org/officeDocument/2006/relationships" xmlns:m="http://schemas.openxmlformats.org/officeDocument/2006/math" xmlns:v="urn:schemas-microsoft-com:vml" xmlns:wp14="http://schemas.microsoft.com/office/word/2010/wordprocessingDrawing" xmlns:wp="http://schemas.openxmlformats.org/drawingml/2006/wordprocessingDrawing" xmlns:w10="urn:schemas-microsoft-com:office:word" xmlns:w="http://schemas.openxmlformats.org/wordprocessingml/2006/main" xmlns:w14="http://schemas.microsoft.com/office/word/2010/wordml" xmlns:wpg="http://schemas.microsoft.com/office/word/2010/wordprocessingGroup" xmlns:wpi="http://schemas.microsoft.com/office/word/2010/wordprocessingInk" xmlns:wne="http://schemas.microsoft.com/office/word/2006/wordml" xmlns:wps="http://schemas.microsoft.com/office/word/2010/wordprocessingShape" mc:Ignorable="w14 wp14">
   <w:p>
     <w:pPr>
-      <w:pStyle w:val="Encabezado"/>
+      <w:pStyle w:val="Header"/>
     </w:pPr>
   </w:p>
 </w:hdr>
 </file>
 
 <file path=word/header2.xml><?xml version="1.0" encoding="utf-8"?>
-<w:hdr xmlns:ve="http://schemas.openxmlformats.org/markup-compatibility/2006" xmlns:o="urn:schemas-microsoft-com:office:office" xmlns:r="http://schemas.openxmlformats.org/officeDocument/2006/relationships" xmlns:m="http://schemas.openxmlformats.org/officeDocument/2006/math" xmlns:v="urn:schemas-microsoft-com:vml" xmlns:wp="http://schemas.openxmlformats.org/drawingml/2006/wordprocessingDrawing" xmlns:w10="urn:schemas-microsoft-com:office:word" xmlns:w="http://schemas.openxmlformats.org/wordprocessingml/2006/main" xmlns:wne="http://schemas.microsoft.com/office/word/2006/wordml">
+<w:hdr xmlns:wpc="http://schemas.microsoft.com/office/word/2010/wordprocessingCanvas" xmlns:mc="http://schemas.openxmlformats.org/markup-compatibility/2006" xmlns:o="urn:schemas-microsoft-com:office:office" xmlns:r="http://schemas.openxmlformats.org/officeDocument/2006/relationships" xmlns:m="http://schemas.openxmlformats.org/officeDocument/2006/math" xmlns:v="urn:schemas-microsoft-com:vml" xmlns:wp14="http://schemas.microsoft.com/office/word/2010/wordprocessingDrawing" xmlns:wp="http://schemas.openxmlformats.org/drawingml/2006/wordprocessingDrawing" xmlns:w10="urn:schemas-microsoft-com:office:word" xmlns:w="http://schemas.openxmlformats.org/wordprocessingml/2006/main" xmlns:w14="http://schemas.microsoft.com/office/word/2010/wordml" xmlns:wpg="http://schemas.microsoft.com/office/word/2010/wordprocessingGroup" xmlns:wpi="http://schemas.microsoft.com/office/word/2010/wordprocessingInk" xmlns:wne="http://schemas.microsoft.com/office/word/2006/wordml" xmlns:wps="http://schemas.microsoft.com/office/word/2010/wordprocessingShape" mc:Ignorable="w14 wp14">
   <w:tbl>
     <w:tblPr>
       <w:tblW w:w="5000" w:type="pct"/>
@@ -2942,7 +3189,7 @@
         <w:bottom w:w="72" w:type="dxa"/>
         <w:right w:w="115" w:type="dxa"/>
       </w:tblCellMar>
-      <w:tblLook w:val="04A0"/>
+      <w:tblLook w:val="04A0" w:firstRow="1" w:lastRow="0" w:firstColumn="1" w:lastColumn="0" w:noHBand="0" w:noVBand="1"/>
     </w:tblPr>
     <w:tblGrid>
       <w:gridCol w:w="5785"/>
@@ -2958,7 +3205,7 @@
         </w:tcPr>
         <w:p>
           <w:pPr>
-            <w:pStyle w:val="Encabezado"/>
+            <w:pStyle w:val="Header"/>
             <w:jc w:val="right"/>
             <w:rPr>
               <w:rFonts w:asciiTheme="majorHAnsi" w:eastAsiaTheme="majorEastAsia" w:hAnsiTheme="majorHAnsi" w:cstheme="majorBidi"/>
@@ -2999,7 +3246,7 @@
         </w:tcPr>
         <w:p>
           <w:pPr>
-            <w:pStyle w:val="Encabezado"/>
+            <w:pStyle w:val="Header"/>
             <w:ind w:firstLine="0"/>
             <w:rPr>
               <w:rFonts w:asciiTheme="majorHAnsi" w:eastAsiaTheme="majorEastAsia" w:hAnsiTheme="majorHAnsi" w:cstheme="majorBidi"/>
@@ -3027,7 +3274,7 @@
   </w:tbl>
   <w:p>
     <w:pPr>
-      <w:pStyle w:val="Encabezado"/>
+      <w:pStyle w:val="Header"/>
       <w:rPr>
         <w:lang w:val="es-ES"/>
       </w:rPr>
@@ -3037,18 +3284,131 @@
 </file>
 
 <file path=word/header3.xml><?xml version="1.0" encoding="utf-8"?>
-<w:hdr xmlns:ve="http://schemas.openxmlformats.org/markup-compatibility/2006" xmlns:o="urn:schemas-microsoft-com:office:office" xmlns:r="http://schemas.openxmlformats.org/officeDocument/2006/relationships" xmlns:m="http://schemas.openxmlformats.org/officeDocument/2006/math" xmlns:v="urn:schemas-microsoft-com:vml" xmlns:wp="http://schemas.openxmlformats.org/drawingml/2006/wordprocessingDrawing" xmlns:w10="urn:schemas-microsoft-com:office:word" xmlns:w="http://schemas.openxmlformats.org/wordprocessingml/2006/main" xmlns:wne="http://schemas.microsoft.com/office/word/2006/wordml">
+<w:hdr xmlns:wpc="http://schemas.microsoft.com/office/word/2010/wordprocessingCanvas" xmlns:mc="http://schemas.openxmlformats.org/markup-compatibility/2006" xmlns:o="urn:schemas-microsoft-com:office:office" xmlns:r="http://schemas.openxmlformats.org/officeDocument/2006/relationships" xmlns:m="http://schemas.openxmlformats.org/officeDocument/2006/math" xmlns:v="urn:schemas-microsoft-com:vml" xmlns:wp14="http://schemas.microsoft.com/office/word/2010/wordprocessingDrawing" xmlns:wp="http://schemas.openxmlformats.org/drawingml/2006/wordprocessingDrawing" xmlns:w10="urn:schemas-microsoft-com:office:word" xmlns:w="http://schemas.openxmlformats.org/wordprocessingml/2006/main" xmlns:w14="http://schemas.microsoft.com/office/word/2010/wordml" xmlns:wpg="http://schemas.microsoft.com/office/word/2010/wordprocessingGroup" xmlns:wpi="http://schemas.microsoft.com/office/word/2010/wordprocessingInk" xmlns:wne="http://schemas.microsoft.com/office/word/2006/wordml" xmlns:wps="http://schemas.microsoft.com/office/word/2010/wordprocessingShape" mc:Ignorable="w14 wp14">
   <w:p>
     <w:pPr>
-      <w:pStyle w:val="Encabezado"/>
+      <w:pStyle w:val="Header"/>
     </w:pPr>
   </w:p>
 </w:hdr>
 </file>
 
 <file path=word/numbering.xml><?xml version="1.0" encoding="utf-8"?>
-<w:numbering xmlns:ve="http://schemas.openxmlformats.org/markup-compatibility/2006" xmlns:o="urn:schemas-microsoft-com:office:office" xmlns:r="http://schemas.openxmlformats.org/officeDocument/2006/relationships" xmlns:m="http://schemas.openxmlformats.org/officeDocument/2006/math" xmlns:v="urn:schemas-microsoft-com:vml" xmlns:wp="http://schemas.openxmlformats.org/drawingml/2006/wordprocessingDrawing" xmlns:w10="urn:schemas-microsoft-com:office:word" xmlns:w="http://schemas.openxmlformats.org/wordprocessingml/2006/main" xmlns:wne="http://schemas.microsoft.com/office/word/2006/wordml">
+<w:numbering xmlns:wpc="http://schemas.microsoft.com/office/word/2010/wordprocessingCanvas" xmlns:mc="http://schemas.openxmlformats.org/markup-compatibility/2006" xmlns:o="urn:schemas-microsoft-com:office:office" xmlns:r="http://schemas.openxmlformats.org/officeDocument/2006/relationships" xmlns:m="http://schemas.openxmlformats.org/officeDocument/2006/math" xmlns:v="urn:schemas-microsoft-com:vml" xmlns:wp14="http://schemas.microsoft.com/office/word/2010/wordprocessingDrawing" xmlns:wp="http://schemas.openxmlformats.org/drawingml/2006/wordprocessingDrawing" xmlns:w10="urn:schemas-microsoft-com:office:word" xmlns:w="http://schemas.openxmlformats.org/wordprocessingml/2006/main" xmlns:w14="http://schemas.microsoft.com/office/word/2010/wordml" xmlns:wpg="http://schemas.microsoft.com/office/word/2010/wordprocessingGroup" xmlns:wpi="http://schemas.microsoft.com/office/word/2010/wordprocessingInk" xmlns:wne="http://schemas.microsoft.com/office/word/2006/wordml" xmlns:wps="http://schemas.microsoft.com/office/word/2010/wordprocessingShape" mc:Ignorable="w14 wp14">
   <w:abstractNum w:abstractNumId="0">
+    <w:nsid w:val="152427D5"/>
+    <w:multiLevelType w:val="hybridMultilevel"/>
+    <w:tmpl w:val="443E6272"/>
+    <w:lvl w:ilvl="0" w:tplc="0C0A000B">
+      <w:start w:val="1"/>
+      <w:numFmt w:val="bullet"/>
+      <w:lvlText w:val=""/>
+      <w:lvlJc w:val="left"/>
+      <w:pPr>
+        <w:ind w:left="1080" w:hanging="360"/>
+      </w:pPr>
+      <w:rPr>
+        <w:rFonts w:ascii="Wingdings" w:hAnsi="Wingdings" w:hint="default"/>
+      </w:rPr>
+    </w:lvl>
+    <w:lvl w:ilvl="1" w:tplc="0C0A0003" w:tentative="1">
+      <w:start w:val="1"/>
+      <w:numFmt w:val="bullet"/>
+      <w:lvlText w:val="o"/>
+      <w:lvlJc w:val="left"/>
+      <w:pPr>
+        <w:ind w:left="1800" w:hanging="360"/>
+      </w:pPr>
+      <w:rPr>
+        <w:rFonts w:ascii="Courier New" w:hAnsi="Courier New" w:cs="Courier New" w:hint="default"/>
+      </w:rPr>
+    </w:lvl>
+    <w:lvl w:ilvl="2" w:tplc="0C0A0005" w:tentative="1">
+      <w:start w:val="1"/>
+      <w:numFmt w:val="bullet"/>
+      <w:lvlText w:val=""/>
+      <w:lvlJc w:val="left"/>
+      <w:pPr>
+        <w:ind w:left="2520" w:hanging="360"/>
+      </w:pPr>
+      <w:rPr>
+        <w:rFonts w:ascii="Wingdings" w:hAnsi="Wingdings" w:hint="default"/>
+      </w:rPr>
+    </w:lvl>
+    <w:lvl w:ilvl="3" w:tplc="0C0A0001" w:tentative="1">
+      <w:start w:val="1"/>
+      <w:numFmt w:val="bullet"/>
+      <w:lvlText w:val=""/>
+      <w:lvlJc w:val="left"/>
+      <w:pPr>
+        <w:ind w:left="3240" w:hanging="360"/>
+      </w:pPr>
+      <w:rPr>
+        <w:rFonts w:ascii="Symbol" w:hAnsi="Symbol" w:hint="default"/>
+      </w:rPr>
+    </w:lvl>
+    <w:lvl w:ilvl="4" w:tplc="0C0A0003" w:tentative="1">
+      <w:start w:val="1"/>
+      <w:numFmt w:val="bullet"/>
+      <w:lvlText w:val="o"/>
+      <w:lvlJc w:val="left"/>
+      <w:pPr>
+        <w:ind w:left="3960" w:hanging="360"/>
+      </w:pPr>
+      <w:rPr>
+        <w:rFonts w:ascii="Courier New" w:hAnsi="Courier New" w:cs="Courier New" w:hint="default"/>
+      </w:rPr>
+    </w:lvl>
+    <w:lvl w:ilvl="5" w:tplc="0C0A0005" w:tentative="1">
+      <w:start w:val="1"/>
+      <w:numFmt w:val="bullet"/>
+      <w:lvlText w:val=""/>
+      <w:lvlJc w:val="left"/>
+      <w:pPr>
+        <w:ind w:left="4680" w:hanging="360"/>
+      </w:pPr>
+      <w:rPr>
+        <w:rFonts w:ascii="Wingdings" w:hAnsi="Wingdings" w:hint="default"/>
+      </w:rPr>
+    </w:lvl>
+    <w:lvl w:ilvl="6" w:tplc="0C0A0001" w:tentative="1">
+      <w:start w:val="1"/>
+      <w:numFmt w:val="bullet"/>
+      <w:lvlText w:val=""/>
+      <w:lvlJc w:val="left"/>
+      <w:pPr>
+        <w:ind w:left="5400" w:hanging="360"/>
+      </w:pPr>
+      <w:rPr>
+        <w:rFonts w:ascii="Symbol" w:hAnsi="Symbol" w:hint="default"/>
+      </w:rPr>
+    </w:lvl>
+    <w:lvl w:ilvl="7" w:tplc="0C0A0003" w:tentative="1">
+      <w:start w:val="1"/>
+      <w:numFmt w:val="bullet"/>
+      <w:lvlText w:val="o"/>
+      <w:lvlJc w:val="left"/>
+      <w:pPr>
+        <w:ind w:left="6120" w:hanging="360"/>
+      </w:pPr>
+      <w:rPr>
+        <w:rFonts w:ascii="Courier New" w:hAnsi="Courier New" w:cs="Courier New" w:hint="default"/>
+      </w:rPr>
+    </w:lvl>
+    <w:lvl w:ilvl="8" w:tplc="0C0A0005" w:tentative="1">
+      <w:start w:val="1"/>
+      <w:numFmt w:val="bullet"/>
+      <w:lvlText w:val=""/>
+      <w:lvlJc w:val="left"/>
+      <w:pPr>
+        <w:ind w:left="6840" w:hanging="360"/>
+      </w:pPr>
+      <w:rPr>
+        <w:rFonts w:ascii="Wingdings" w:hAnsi="Wingdings" w:hint="default"/>
+      </w:rPr>
+    </w:lvl>
+  </w:abstractNum>
+  <w:abstractNum w:abstractNumId="1">
     <w:nsid w:val="595F5F70"/>
     <w:multiLevelType w:val="hybridMultilevel"/>
     <w:tmpl w:val="5CF0DCA0"/>
@@ -3161,7 +3521,7 @@
       </w:rPr>
     </w:lvl>
   </w:abstractNum>
-  <w:abstractNum w:abstractNumId="1">
+  <w:abstractNum w:abstractNumId="2">
     <w:nsid w:val="6CDA3958"/>
     <w:multiLevelType w:val="hybridMultilevel"/>
     <w:tmpl w:val="37B2399A"/>
@@ -3275,16 +3635,19 @@
     </w:lvl>
   </w:abstractNum>
   <w:num w:numId="1">
-    <w:abstractNumId w:val="0"/>
+    <w:abstractNumId w:val="1"/>
   </w:num>
   <w:num w:numId="2">
-    <w:abstractNumId w:val="1"/>
+    <w:abstractNumId w:val="2"/>
+  </w:num>
+  <w:num w:numId="3">
+    <w:abstractNumId w:val="0"/>
   </w:num>
 </w:numbering>
 </file>
 
 <file path=word/styles.xml><?xml version="1.0" encoding="utf-8"?>
-<w:styles xmlns:r="http://schemas.openxmlformats.org/officeDocument/2006/relationships" xmlns:w="http://schemas.openxmlformats.org/wordprocessingml/2006/main">
+<w:styles xmlns:mc="http://schemas.openxmlformats.org/markup-compatibility/2006" xmlns:r="http://schemas.openxmlformats.org/officeDocument/2006/relationships" xmlns:w="http://schemas.openxmlformats.org/wordprocessingml/2006/main" xmlns:w14="http://schemas.microsoft.com/office/word/2010/wordml" mc:Ignorable="w14">
   <w:docDefaults>
     <w:rPrDefault>
       <w:rPr>
@@ -3444,11 +3807,11 @@
     <w:qFormat/>
     <w:rsid w:val="002B34E1"/>
   </w:style>
-  <w:style w:type="paragraph" w:styleId="Ttulo1">
+  <w:style w:type="paragraph" w:styleId="Heading1">
     <w:name w:val="heading 1"/>
     <w:basedOn w:val="Normal"/>
     <w:next w:val="Normal"/>
-    <w:link w:val="Ttulo1Car"/>
+    <w:link w:val="Heading1Char"/>
     <w:uiPriority w:val="9"/>
     <w:qFormat/>
     <w:rsid w:val="002B34E1"/>
@@ -3469,11 +3832,11 @@
       <w:szCs w:val="24"/>
     </w:rPr>
   </w:style>
-  <w:style w:type="paragraph" w:styleId="Ttulo2">
+  <w:style w:type="paragraph" w:styleId="Heading2">
     <w:name w:val="heading 2"/>
     <w:basedOn w:val="Normal"/>
     <w:next w:val="Normal"/>
-    <w:link w:val="Ttulo2Car"/>
+    <w:link w:val="Heading2Char"/>
     <w:uiPriority w:val="9"/>
     <w:unhideWhenUsed/>
     <w:qFormat/>
@@ -3493,11 +3856,11 @@
       <w:szCs w:val="24"/>
     </w:rPr>
   </w:style>
-  <w:style w:type="paragraph" w:styleId="Ttulo3">
+  <w:style w:type="paragraph" w:styleId="Heading3">
     <w:name w:val="heading 3"/>
     <w:basedOn w:val="Normal"/>
     <w:next w:val="Normal"/>
-    <w:link w:val="Ttulo3Car"/>
+    <w:link w:val="Heading3Char"/>
     <w:uiPriority w:val="9"/>
     <w:unhideWhenUsed/>
     <w:qFormat/>
@@ -3517,11 +3880,11 @@
       <w:szCs w:val="24"/>
     </w:rPr>
   </w:style>
-  <w:style w:type="paragraph" w:styleId="Ttulo4">
+  <w:style w:type="paragraph" w:styleId="Heading4">
     <w:name w:val="heading 4"/>
     <w:basedOn w:val="Normal"/>
     <w:next w:val="Normal"/>
-    <w:link w:val="Ttulo4Car"/>
+    <w:link w:val="Heading4Char"/>
     <w:uiPriority w:val="9"/>
     <w:semiHidden/>
     <w:unhideWhenUsed/>
@@ -3544,11 +3907,11 @@
       <w:szCs w:val="24"/>
     </w:rPr>
   </w:style>
-  <w:style w:type="paragraph" w:styleId="Ttulo5">
+  <w:style w:type="paragraph" w:styleId="Heading5">
     <w:name w:val="heading 5"/>
     <w:basedOn w:val="Normal"/>
     <w:next w:val="Normal"/>
-    <w:link w:val="Ttulo5Car"/>
+    <w:link w:val="Heading5Char"/>
     <w:uiPriority w:val="9"/>
     <w:semiHidden/>
     <w:unhideWhenUsed/>
@@ -3564,11 +3927,11 @@
       <w:color w:val="4F81BD" w:themeColor="accent1"/>
     </w:rPr>
   </w:style>
-  <w:style w:type="paragraph" w:styleId="Ttulo6">
+  <w:style w:type="paragraph" w:styleId="Heading6">
     <w:name w:val="heading 6"/>
     <w:basedOn w:val="Normal"/>
     <w:next w:val="Normal"/>
-    <w:link w:val="Ttulo6Car"/>
+    <w:link w:val="Heading6Char"/>
     <w:uiPriority w:val="9"/>
     <w:semiHidden/>
     <w:unhideWhenUsed/>
@@ -3586,11 +3949,11 @@
       <w:color w:val="4F81BD" w:themeColor="accent1"/>
     </w:rPr>
   </w:style>
-  <w:style w:type="paragraph" w:styleId="Ttulo7">
+  <w:style w:type="paragraph" w:styleId="Heading7">
     <w:name w:val="heading 7"/>
     <w:basedOn w:val="Normal"/>
     <w:next w:val="Normal"/>
-    <w:link w:val="Ttulo7Car"/>
+    <w:link w:val="Heading7Char"/>
     <w:uiPriority w:val="9"/>
     <w:semiHidden/>
     <w:unhideWhenUsed/>
@@ -3610,11 +3973,11 @@
       <w:szCs w:val="20"/>
     </w:rPr>
   </w:style>
-  <w:style w:type="paragraph" w:styleId="Ttulo8">
+  <w:style w:type="paragraph" w:styleId="Heading8">
     <w:name w:val="heading 8"/>
     <w:basedOn w:val="Normal"/>
     <w:next w:val="Normal"/>
-    <w:link w:val="Ttulo8Car"/>
+    <w:link w:val="Heading8Char"/>
     <w:uiPriority w:val="9"/>
     <w:semiHidden/>
     <w:unhideWhenUsed/>
@@ -3636,11 +3999,11 @@
       <w:szCs w:val="20"/>
     </w:rPr>
   </w:style>
-  <w:style w:type="paragraph" w:styleId="Ttulo9">
+  <w:style w:type="paragraph" w:styleId="Heading9">
     <w:name w:val="heading 9"/>
     <w:basedOn w:val="Normal"/>
     <w:next w:val="Normal"/>
-    <w:link w:val="Ttulo9Car"/>
+    <w:link w:val="Heading9Char"/>
     <w:uiPriority w:val="9"/>
     <w:semiHidden/>
     <w:unhideWhenUsed/>
@@ -3660,18 +4023,17 @@
       <w:szCs w:val="20"/>
     </w:rPr>
   </w:style>
-  <w:style w:type="character" w:default="1" w:styleId="Fuentedeprrafopredeter">
+  <w:style w:type="character" w:default="1" w:styleId="DefaultParagraphFont">
     <w:name w:val="Default Paragraph Font"/>
     <w:uiPriority w:val="1"/>
     <w:semiHidden/>
     <w:unhideWhenUsed/>
   </w:style>
-  <w:style w:type="table" w:default="1" w:styleId="Tablanormal">
+  <w:style w:type="table" w:default="1" w:styleId="TableNormal">
     <w:name w:val="Normal Table"/>
     <w:uiPriority w:val="99"/>
     <w:semiHidden/>
     <w:unhideWhenUsed/>
-    <w:qFormat/>
     <w:tblPr>
       <w:tblInd w:w="0" w:type="dxa"/>
       <w:tblCellMar>
@@ -3682,16 +4044,16 @@
       </w:tblCellMar>
     </w:tblPr>
   </w:style>
-  <w:style w:type="numbering" w:default="1" w:styleId="Sinlista">
+  <w:style w:type="numbering" w:default="1" w:styleId="NoList">
     <w:name w:val="No List"/>
     <w:uiPriority w:val="99"/>
     <w:semiHidden/>
     <w:unhideWhenUsed/>
   </w:style>
-  <w:style w:type="character" w:customStyle="1" w:styleId="Ttulo1Car">
-    <w:name w:val="Título 1 Car"/>
-    <w:basedOn w:val="Fuentedeprrafopredeter"/>
-    <w:link w:val="Ttulo1"/>
+  <w:style w:type="character" w:customStyle="1" w:styleId="Heading1Char">
+    <w:name w:val="Heading 1 Char"/>
+    <w:basedOn w:val="DefaultParagraphFont"/>
+    <w:link w:val="Heading1"/>
     <w:uiPriority w:val="9"/>
     <w:rsid w:val="002B34E1"/>
     <w:rPr>
@@ -3703,10 +4065,10 @@
       <w:szCs w:val="24"/>
     </w:rPr>
   </w:style>
-  <w:style w:type="character" w:customStyle="1" w:styleId="Ttulo2Car">
-    <w:name w:val="Título 2 Car"/>
-    <w:basedOn w:val="Fuentedeprrafopredeter"/>
-    <w:link w:val="Ttulo2"/>
+  <w:style w:type="character" w:customStyle="1" w:styleId="Heading2Char">
+    <w:name w:val="Heading 2 Char"/>
+    <w:basedOn w:val="DefaultParagraphFont"/>
+    <w:link w:val="Heading2"/>
     <w:uiPriority w:val="9"/>
     <w:rsid w:val="002B34E1"/>
     <w:rPr>
@@ -3716,10 +4078,10 @@
       <w:szCs w:val="24"/>
     </w:rPr>
   </w:style>
-  <w:style w:type="character" w:customStyle="1" w:styleId="Ttulo3Car">
-    <w:name w:val="Título 3 Car"/>
-    <w:basedOn w:val="Fuentedeprrafopredeter"/>
-    <w:link w:val="Ttulo3"/>
+  <w:style w:type="character" w:customStyle="1" w:styleId="Heading3Char">
+    <w:name w:val="Heading 3 Char"/>
+    <w:basedOn w:val="DefaultParagraphFont"/>
+    <w:link w:val="Heading3"/>
     <w:uiPriority w:val="9"/>
     <w:rsid w:val="002B34E1"/>
     <w:rPr>
@@ -3729,10 +4091,10 @@
       <w:szCs w:val="24"/>
     </w:rPr>
   </w:style>
-  <w:style w:type="paragraph" w:styleId="Sinespaciado">
+  <w:style w:type="paragraph" w:styleId="NoSpacing">
     <w:name w:val="No Spacing"/>
     <w:basedOn w:val="Normal"/>
-    <w:link w:val="SinespaciadoCar"/>
+    <w:link w:val="NoSpacingChar"/>
     <w:uiPriority w:val="1"/>
     <w:qFormat/>
     <w:rsid w:val="002B34E1"/>
@@ -3740,7 +4102,7 @@
       <w:ind w:firstLine="0"/>
     </w:pPr>
   </w:style>
-  <w:style w:type="paragraph" w:styleId="Prrafodelista">
+  <w:style w:type="paragraph" w:styleId="ListParagraph">
     <w:name w:val="List Paragraph"/>
     <w:basedOn w:val="Normal"/>
     <w:uiPriority w:val="34"/>
@@ -3753,7 +4115,7 @@
   </w:style>
   <w:style w:type="paragraph" w:customStyle="1" w:styleId="Titulo3-A-">
     <w:name w:val="Titulo 3 - A -"/>
-    <w:basedOn w:val="Ttulo3"/>
+    <w:basedOn w:val="Heading3"/>
     <w:link w:val="Titulo3-A-Car"/>
     <w:rsid w:val="008F6D45"/>
     <w:rPr>
@@ -3763,18 +4125,21 @@
   </w:style>
   <w:style w:type="character" w:customStyle="1" w:styleId="Titulo3-A-Car">
     <w:name w:val="Titulo 3 - A - Car"/>
-    <w:basedOn w:val="Ttulo3Car"/>
+    <w:basedOn w:val="Heading3Char"/>
     <w:link w:val="Titulo3-A-"/>
     <w:rsid w:val="008F6D45"/>
     <w:rPr>
+      <w:rFonts w:asciiTheme="majorHAnsi" w:eastAsiaTheme="majorEastAsia" w:hAnsiTheme="majorHAnsi" w:cstheme="majorBidi"/>
       <w:color w:val="C0504D" w:themeColor="accent2"/>
+      <w:sz w:val="24"/>
+      <w:szCs w:val="24"/>
       <w:lang w:val="es-ES_tradnl"/>
     </w:rPr>
   </w:style>
-  <w:style w:type="character" w:customStyle="1" w:styleId="Ttulo4Car">
-    <w:name w:val="Título 4 Car"/>
-    <w:basedOn w:val="Fuentedeprrafopredeter"/>
-    <w:link w:val="Ttulo4"/>
+  <w:style w:type="character" w:customStyle="1" w:styleId="Heading4Char">
+    <w:name w:val="Heading 4 Char"/>
+    <w:basedOn w:val="DefaultParagraphFont"/>
+    <w:link w:val="Heading4"/>
     <w:uiPriority w:val="9"/>
     <w:semiHidden/>
     <w:rsid w:val="002B34E1"/>
@@ -3787,10 +4152,10 @@
       <w:szCs w:val="24"/>
     </w:rPr>
   </w:style>
-  <w:style w:type="character" w:customStyle="1" w:styleId="Ttulo5Car">
-    <w:name w:val="Título 5 Car"/>
-    <w:basedOn w:val="Fuentedeprrafopredeter"/>
-    <w:link w:val="Ttulo5"/>
+  <w:style w:type="character" w:customStyle="1" w:styleId="Heading5Char">
+    <w:name w:val="Heading 5 Char"/>
+    <w:basedOn w:val="DefaultParagraphFont"/>
+    <w:link w:val="Heading5"/>
     <w:uiPriority w:val="9"/>
     <w:semiHidden/>
     <w:rsid w:val="002B34E1"/>
@@ -3799,10 +4164,10 @@
       <w:color w:val="4F81BD" w:themeColor="accent1"/>
     </w:rPr>
   </w:style>
-  <w:style w:type="character" w:customStyle="1" w:styleId="Ttulo6Car">
-    <w:name w:val="Título 6 Car"/>
-    <w:basedOn w:val="Fuentedeprrafopredeter"/>
-    <w:link w:val="Ttulo6"/>
+  <w:style w:type="character" w:customStyle="1" w:styleId="Heading6Char">
+    <w:name w:val="Heading 6 Char"/>
+    <w:basedOn w:val="DefaultParagraphFont"/>
+    <w:link w:val="Heading6"/>
     <w:uiPriority w:val="9"/>
     <w:semiHidden/>
     <w:rsid w:val="002B34E1"/>
@@ -3813,10 +4178,10 @@
       <w:color w:val="4F81BD" w:themeColor="accent1"/>
     </w:rPr>
   </w:style>
-  <w:style w:type="character" w:customStyle="1" w:styleId="Ttulo7Car">
-    <w:name w:val="Título 7 Car"/>
-    <w:basedOn w:val="Fuentedeprrafopredeter"/>
-    <w:link w:val="Ttulo7"/>
+  <w:style w:type="character" w:customStyle="1" w:styleId="Heading7Char">
+    <w:name w:val="Heading 7 Char"/>
+    <w:basedOn w:val="DefaultParagraphFont"/>
+    <w:link w:val="Heading7"/>
     <w:uiPriority w:val="9"/>
     <w:semiHidden/>
     <w:rsid w:val="002B34E1"/>
@@ -3829,10 +4194,10 @@
       <w:szCs w:val="20"/>
     </w:rPr>
   </w:style>
-  <w:style w:type="character" w:customStyle="1" w:styleId="Ttulo8Car">
-    <w:name w:val="Título 8 Car"/>
-    <w:basedOn w:val="Fuentedeprrafopredeter"/>
-    <w:link w:val="Ttulo8"/>
+  <w:style w:type="character" w:customStyle="1" w:styleId="Heading8Char">
+    <w:name w:val="Heading 8 Char"/>
+    <w:basedOn w:val="DefaultParagraphFont"/>
+    <w:link w:val="Heading8"/>
     <w:uiPriority w:val="9"/>
     <w:semiHidden/>
     <w:rsid w:val="002B34E1"/>
@@ -3847,10 +4212,10 @@
       <w:szCs w:val="20"/>
     </w:rPr>
   </w:style>
-  <w:style w:type="character" w:customStyle="1" w:styleId="Ttulo9Car">
-    <w:name w:val="Título 9 Car"/>
-    <w:basedOn w:val="Fuentedeprrafopredeter"/>
-    <w:link w:val="Ttulo9"/>
+  <w:style w:type="character" w:customStyle="1" w:styleId="Heading9Char">
+    <w:name w:val="Heading 9 Char"/>
+    <w:basedOn w:val="DefaultParagraphFont"/>
+    <w:link w:val="Heading9"/>
     <w:uiPriority w:val="9"/>
     <w:semiHidden/>
     <w:rsid w:val="002B34E1"/>
@@ -3863,7 +4228,7 @@
       <w:szCs w:val="20"/>
     </w:rPr>
   </w:style>
-  <w:style w:type="paragraph" w:styleId="Epgrafe">
+  <w:style w:type="paragraph" w:styleId="Caption">
     <w:name w:val="caption"/>
     <w:basedOn w:val="Normal"/>
     <w:next w:val="Normal"/>
@@ -3879,11 +4244,11 @@
       <w:szCs w:val="18"/>
     </w:rPr>
   </w:style>
-  <w:style w:type="paragraph" w:styleId="Ttulo">
+  <w:style w:type="paragraph" w:styleId="Title">
     <w:name w:val="Title"/>
     <w:basedOn w:val="Normal"/>
     <w:next w:val="Normal"/>
-    <w:link w:val="TtuloCar"/>
+    <w:link w:val="TitleChar"/>
     <w:uiPriority w:val="10"/>
     <w:qFormat/>
     <w:rsid w:val="002B34E1"/>
@@ -3904,10 +4269,10 @@
       <w:szCs w:val="60"/>
     </w:rPr>
   </w:style>
-  <w:style w:type="character" w:customStyle="1" w:styleId="TtuloCar">
-    <w:name w:val="Título Car"/>
-    <w:basedOn w:val="Fuentedeprrafopredeter"/>
-    <w:link w:val="Ttulo"/>
+  <w:style w:type="character" w:customStyle="1" w:styleId="TitleChar">
+    <w:name w:val="Title Char"/>
+    <w:basedOn w:val="DefaultParagraphFont"/>
+    <w:link w:val="Title"/>
     <w:uiPriority w:val="10"/>
     <w:rsid w:val="002B34E1"/>
     <w:rPr>
@@ -3919,11 +4284,11 @@
       <w:szCs w:val="60"/>
     </w:rPr>
   </w:style>
-  <w:style w:type="paragraph" w:styleId="Subttulo">
+  <w:style w:type="paragraph" w:styleId="Subtitle">
     <w:name w:val="Subtitle"/>
     <w:basedOn w:val="Normal"/>
     <w:next w:val="Normal"/>
-    <w:link w:val="SubttuloCar"/>
+    <w:link w:val="SubtitleChar"/>
     <w:uiPriority w:val="11"/>
     <w:qFormat/>
     <w:rsid w:val="002B34E1"/>
@@ -3939,10 +4304,10 @@
       <w:szCs w:val="24"/>
     </w:rPr>
   </w:style>
-  <w:style w:type="character" w:customStyle="1" w:styleId="SubttuloCar">
-    <w:name w:val="Subtítulo Car"/>
-    <w:basedOn w:val="Fuentedeprrafopredeter"/>
-    <w:link w:val="Subttulo"/>
+  <w:style w:type="character" w:customStyle="1" w:styleId="SubtitleChar">
+    <w:name w:val="Subtitle Char"/>
+    <w:basedOn w:val="DefaultParagraphFont"/>
+    <w:link w:val="Subtitle"/>
     <w:uiPriority w:val="11"/>
     <w:rsid w:val="002B34E1"/>
     <w:rPr>
@@ -3953,9 +4318,9 @@
       <w:szCs w:val="24"/>
     </w:rPr>
   </w:style>
-  <w:style w:type="character" w:styleId="Textoennegrita">
+  <w:style w:type="character" w:styleId="Strong">
     <w:name w:val="Strong"/>
-    <w:basedOn w:val="Fuentedeprrafopredeter"/>
+    <w:basedOn w:val="DefaultParagraphFont"/>
     <w:uiPriority w:val="22"/>
     <w:qFormat/>
     <w:rsid w:val="002B34E1"/>
@@ -3965,7 +4330,7 @@
       <w:spacing w:val="0"/>
     </w:rPr>
   </w:style>
-  <w:style w:type="character" w:styleId="nfasis">
+  <w:style w:type="character" w:styleId="Emphasis">
     <w:name w:val="Emphasis"/>
     <w:uiPriority w:val="20"/>
     <w:qFormat/>
@@ -3978,18 +4343,18 @@
       <w:color w:val="5A5A5A" w:themeColor="text1" w:themeTint="A5"/>
     </w:rPr>
   </w:style>
-  <w:style w:type="character" w:customStyle="1" w:styleId="SinespaciadoCar">
-    <w:name w:val="Sin espaciado Car"/>
-    <w:basedOn w:val="Fuentedeprrafopredeter"/>
-    <w:link w:val="Sinespaciado"/>
+  <w:style w:type="character" w:customStyle="1" w:styleId="NoSpacingChar">
+    <w:name w:val="No Spacing Char"/>
+    <w:basedOn w:val="DefaultParagraphFont"/>
+    <w:link w:val="NoSpacing"/>
     <w:uiPriority w:val="1"/>
     <w:rsid w:val="002B34E1"/>
   </w:style>
-  <w:style w:type="paragraph" w:styleId="Cita">
+  <w:style w:type="paragraph" w:styleId="Quote">
     <w:name w:val="Quote"/>
     <w:basedOn w:val="Normal"/>
     <w:next w:val="Normal"/>
-    <w:link w:val="CitaCar"/>
+    <w:link w:val="QuoteChar"/>
     <w:uiPriority w:val="29"/>
     <w:qFormat/>
     <w:rsid w:val="002B34E1"/>
@@ -4000,10 +4365,10 @@
       <w:color w:val="5A5A5A" w:themeColor="text1" w:themeTint="A5"/>
     </w:rPr>
   </w:style>
-  <w:style w:type="character" w:customStyle="1" w:styleId="CitaCar">
-    <w:name w:val="Cita Car"/>
-    <w:basedOn w:val="Fuentedeprrafopredeter"/>
-    <w:link w:val="Cita"/>
+  <w:style w:type="character" w:customStyle="1" w:styleId="QuoteChar">
+    <w:name w:val="Quote Char"/>
+    <w:basedOn w:val="DefaultParagraphFont"/>
+    <w:link w:val="Quote"/>
     <w:uiPriority w:val="29"/>
     <w:rsid w:val="002B34E1"/>
     <w:rPr>
@@ -4013,11 +4378,11 @@
       <w:color w:val="5A5A5A" w:themeColor="text1" w:themeTint="A5"/>
     </w:rPr>
   </w:style>
-  <w:style w:type="paragraph" w:styleId="Citadestacada">
+  <w:style w:type="paragraph" w:styleId="IntenseQuote">
     <w:name w:val="Intense Quote"/>
     <w:basedOn w:val="Normal"/>
     <w:next w:val="Normal"/>
-    <w:link w:val="CitadestacadaCar"/>
+    <w:link w:val="IntenseQuoteChar"/>
     <w:uiPriority w:val="30"/>
     <w:qFormat/>
     <w:rsid w:val="002B34E1"/>
@@ -4041,10 +4406,10 @@
       <w:szCs w:val="24"/>
     </w:rPr>
   </w:style>
-  <w:style w:type="character" w:customStyle="1" w:styleId="CitadestacadaCar">
-    <w:name w:val="Cita destacada Car"/>
-    <w:basedOn w:val="Fuentedeprrafopredeter"/>
-    <w:link w:val="Citadestacada"/>
+  <w:style w:type="character" w:customStyle="1" w:styleId="IntenseQuoteChar">
+    <w:name w:val="Intense Quote Char"/>
+    <w:basedOn w:val="DefaultParagraphFont"/>
+    <w:link w:val="IntenseQuote"/>
     <w:uiPriority w:val="30"/>
     <w:rsid w:val="002B34E1"/>
     <w:rPr>
@@ -4057,7 +4422,7 @@
       <w:shd w:val="clear" w:color="auto" w:fill="4F81BD" w:themeFill="accent1"/>
     </w:rPr>
   </w:style>
-  <w:style w:type="character" w:styleId="nfasissutil">
+  <w:style w:type="character" w:styleId="SubtleEmphasis">
     <w:name w:val="Subtle Emphasis"/>
     <w:uiPriority w:val="19"/>
     <w:qFormat/>
@@ -4068,7 +4433,7 @@
       <w:color w:val="5A5A5A" w:themeColor="text1" w:themeTint="A5"/>
     </w:rPr>
   </w:style>
-  <w:style w:type="character" w:styleId="nfasisintenso">
+  <w:style w:type="character" w:styleId="IntenseEmphasis">
     <w:name w:val="Intense Emphasis"/>
     <w:uiPriority w:val="21"/>
     <w:qFormat/>
@@ -4083,7 +4448,7 @@
       <w:szCs w:val="22"/>
     </w:rPr>
   </w:style>
-  <w:style w:type="character" w:styleId="Referenciasutil">
+  <w:style w:type="character" w:styleId="SubtleReference">
     <w:name w:val="Subtle Reference"/>
     <w:uiPriority w:val="31"/>
     <w:qFormat/>
@@ -4093,9 +4458,9 @@
       <w:u w:val="single" w:color="9BBB59" w:themeColor="accent3"/>
     </w:rPr>
   </w:style>
-  <w:style w:type="character" w:styleId="Referenciaintensa">
+  <w:style w:type="character" w:styleId="IntenseReference">
     <w:name w:val="Intense Reference"/>
-    <w:basedOn w:val="Fuentedeprrafopredeter"/>
+    <w:basedOn w:val="DefaultParagraphFont"/>
     <w:uiPriority w:val="32"/>
     <w:qFormat/>
     <w:rsid w:val="002B34E1"/>
@@ -4106,9 +4471,9 @@
       <w:u w:val="single" w:color="9BBB59" w:themeColor="accent3"/>
     </w:rPr>
   </w:style>
-  <w:style w:type="character" w:styleId="Ttulodellibro">
+  <w:style w:type="character" w:styleId="BookTitle">
     <w:name w:val="Book Title"/>
-    <w:basedOn w:val="Fuentedeprrafopredeter"/>
+    <w:basedOn w:val="DefaultParagraphFont"/>
     <w:uiPriority w:val="33"/>
     <w:qFormat/>
     <w:rsid w:val="002B34E1"/>
@@ -4121,9 +4486,9 @@
       <w:color w:val="auto"/>
     </w:rPr>
   </w:style>
-  <w:style w:type="paragraph" w:styleId="TtulodeTDC">
+  <w:style w:type="paragraph" w:styleId="TOCHeading">
     <w:name w:val="TOC Heading"/>
-    <w:basedOn w:val="Ttulo1"/>
+    <w:basedOn w:val="Heading1"/>
     <w:next w:val="Normal"/>
     <w:uiPriority w:val="39"/>
     <w:semiHidden/>
@@ -4134,10 +4499,10 @@
       <w:outlineLvl w:val="9"/>
     </w:pPr>
   </w:style>
-  <w:style w:type="paragraph" w:styleId="Textodeglobo">
+  <w:style w:type="paragraph" w:styleId="BalloonText">
     <w:name w:val="Balloon Text"/>
     <w:basedOn w:val="Normal"/>
-    <w:link w:val="TextodegloboCar"/>
+    <w:link w:val="BalloonTextChar"/>
     <w:uiPriority w:val="99"/>
     <w:semiHidden/>
     <w:unhideWhenUsed/>
@@ -4148,10 +4513,10 @@
       <w:szCs w:val="16"/>
     </w:rPr>
   </w:style>
-  <w:style w:type="character" w:customStyle="1" w:styleId="TextodegloboCar">
-    <w:name w:val="Texto de globo Car"/>
-    <w:basedOn w:val="Fuentedeprrafopredeter"/>
-    <w:link w:val="Textodeglobo"/>
+  <w:style w:type="character" w:customStyle="1" w:styleId="BalloonTextChar">
+    <w:name w:val="Balloon Text Char"/>
+    <w:basedOn w:val="DefaultParagraphFont"/>
+    <w:link w:val="BalloonText"/>
     <w:uiPriority w:val="99"/>
     <w:semiHidden/>
     <w:rsid w:val="00E925D4"/>
@@ -4161,7 +4526,7 @@
       <w:szCs w:val="16"/>
     </w:rPr>
   </w:style>
-  <w:style w:type="paragraph" w:styleId="TDC1">
+  <w:style w:type="paragraph" w:styleId="TOC1">
     <w:name w:val="toc 1"/>
     <w:basedOn w:val="Normal"/>
     <w:next w:val="Normal"/>
@@ -4173,7 +4538,7 @@
       <w:spacing w:after="100"/>
     </w:pPr>
   </w:style>
-  <w:style w:type="paragraph" w:styleId="TDC2">
+  <w:style w:type="paragraph" w:styleId="TOC2">
     <w:name w:val="toc 2"/>
     <w:basedOn w:val="Normal"/>
     <w:next w:val="Normal"/>
@@ -4186,9 +4551,9 @@
       <w:ind w:left="220"/>
     </w:pPr>
   </w:style>
-  <w:style w:type="character" w:styleId="Hipervnculo">
+  <w:style w:type="character" w:styleId="Hyperlink">
     <w:name w:val="Hyperlink"/>
-    <w:basedOn w:val="Fuentedeprrafopredeter"/>
+    <w:basedOn w:val="DefaultParagraphFont"/>
     <w:uiPriority w:val="99"/>
     <w:unhideWhenUsed/>
     <w:rsid w:val="00E925D4"/>
@@ -4197,10 +4562,10 @@
       <w:u w:val="single"/>
     </w:rPr>
   </w:style>
-  <w:style w:type="paragraph" w:styleId="Encabezado">
+  <w:style w:type="paragraph" w:styleId="Header">
     <w:name w:val="header"/>
     <w:basedOn w:val="Normal"/>
-    <w:link w:val="EncabezadoCar"/>
+    <w:link w:val="HeaderChar"/>
     <w:uiPriority w:val="99"/>
     <w:unhideWhenUsed/>
     <w:rsid w:val="00E925D4"/>
@@ -4211,17 +4576,17 @@
       </w:tabs>
     </w:pPr>
   </w:style>
-  <w:style w:type="character" w:customStyle="1" w:styleId="EncabezadoCar">
-    <w:name w:val="Encabezado Car"/>
-    <w:basedOn w:val="Fuentedeprrafopredeter"/>
-    <w:link w:val="Encabezado"/>
+  <w:style w:type="character" w:customStyle="1" w:styleId="HeaderChar">
+    <w:name w:val="Header Char"/>
+    <w:basedOn w:val="DefaultParagraphFont"/>
+    <w:link w:val="Header"/>
     <w:uiPriority w:val="99"/>
     <w:rsid w:val="00E925D4"/>
   </w:style>
-  <w:style w:type="paragraph" w:styleId="Piedepgina">
+  <w:style w:type="paragraph" w:styleId="Footer">
     <w:name w:val="footer"/>
     <w:basedOn w:val="Normal"/>
-    <w:link w:val="PiedepginaCar"/>
+    <w:link w:val="FooterChar"/>
     <w:uiPriority w:val="99"/>
     <w:unhideWhenUsed/>
     <w:rsid w:val="00E925D4"/>
@@ -4232,14 +4597,14 @@
       </w:tabs>
     </w:pPr>
   </w:style>
-  <w:style w:type="character" w:customStyle="1" w:styleId="PiedepginaCar">
-    <w:name w:val="Pie de página Car"/>
-    <w:basedOn w:val="Fuentedeprrafopredeter"/>
-    <w:link w:val="Piedepgina"/>
+  <w:style w:type="character" w:customStyle="1" w:styleId="FooterChar">
+    <w:name w:val="Footer Char"/>
+    <w:basedOn w:val="DefaultParagraphFont"/>
+    <w:link w:val="Footer"/>
     <w:uiPriority w:val="99"/>
     <w:rsid w:val="00E925D4"/>
   </w:style>
-  <w:style w:type="paragraph" w:styleId="TDC3">
+  <w:style w:type="paragraph" w:styleId="TOC3">
     <w:name w:val="toc 3"/>
     <w:basedOn w:val="Normal"/>
     <w:next w:val="Normal"/>
@@ -4255,8 +4620,198 @@
 </w:styles>
 </file>
 
+<file path=word/stylesWithEffects.xml><?xml version="1.0" encoding="utf-8"?>
+<w:styles xmlns:wpc="http://schemas.microsoft.com/office/word/2010/wordprocessingCanvas" xmlns:mc="http://schemas.openxmlformats.org/markup-compatibility/2006" xmlns:o="urn:schemas-microsoft-com:office:office" xmlns:r="http://schemas.openxmlformats.org/officeDocument/2006/relationships" xmlns:m="http://schemas.openxmlformats.org/officeDocument/2006/math" xmlns:v="urn:schemas-microsoft-com:vml" xmlns:wp14="http://schemas.microsoft.com/office/word/2010/wordprocessingDrawing" xmlns:wp="http://schemas.openxmlformats.org/drawingml/2006/wordprocessingDrawing" xmlns:w10="urn:schemas-microsoft-com:office:word" xmlns:w="http://schemas.openxmlformats.org/wordprocessingml/2006/main" xmlns:w14="http://schemas.microsoft.com/office/word/2010/wordml" xmlns:wpg="http://schemas.microsoft.com/office/word/2010/wordprocessingGroup" xmlns:wpi="http://schemas.microsoft.com/office/word/2010/wordprocessingInk" xmlns:wne="http://schemas.microsoft.com/office/word/2006/wordml" xmlns:wps="http://schemas.microsoft.com/office/word/2010/wordprocessingShape" mc:Ignorable="w14 wp14">
+  <w:docDefaults>
+    <w:rPrDefault>
+      <w:rPr>
+        <w:rFonts w:asciiTheme="minorHAnsi" w:eastAsiaTheme="minorEastAsia" w:hAnsiTheme="minorHAnsi" w:cstheme="minorBidi"/>
+        <w:sz w:val="22"/>
+        <w:szCs w:val="22"/>
+        <w:lang w:val="es-ES" w:eastAsia="es-ES" w:bidi="ar-SA"/>
+      </w:rPr>
+    </w:rPrDefault>
+    <w:pPrDefault>
+      <w:pPr>
+        <w:spacing w:after="200" w:line="276" w:lineRule="auto"/>
+      </w:pPr>
+    </w:pPrDefault>
+  </w:docDefaults>
+  <w:latentStyles w:defLockedState="0" w:defUIPriority="99" w:defSemiHidden="1" w:defUnhideWhenUsed="1" w:defQFormat="0" w:count="267">
+    <w:lsdException w:name="Normal" w:semiHidden="0" w:uiPriority="0" w:unhideWhenUsed="0" w:qFormat="1"/>
+    <w:lsdException w:name="heading 1" w:semiHidden="0" w:uiPriority="9" w:unhideWhenUsed="0" w:qFormat="1"/>
+    <w:lsdException w:name="heading 2" w:uiPriority="9" w:qFormat="1"/>
+    <w:lsdException w:name="heading 3" w:uiPriority="9" w:qFormat="1"/>
+    <w:lsdException w:name="heading 4" w:uiPriority="9" w:qFormat="1"/>
+    <w:lsdException w:name="heading 5" w:uiPriority="9" w:qFormat="1"/>
+    <w:lsdException w:name="heading 6" w:uiPriority="9" w:qFormat="1"/>
+    <w:lsdException w:name="heading 7" w:uiPriority="9" w:qFormat="1"/>
+    <w:lsdException w:name="heading 8" w:uiPriority="9" w:qFormat="1"/>
+    <w:lsdException w:name="heading 9" w:uiPriority="9" w:qFormat="1"/>
+    <w:lsdException w:name="toc 1" w:uiPriority="39"/>
+    <w:lsdException w:name="toc 2" w:uiPriority="39"/>
+    <w:lsdException w:name="toc 3" w:uiPriority="39"/>
+    <w:lsdException w:name="toc 4" w:uiPriority="39"/>
+    <w:lsdException w:name="toc 5" w:uiPriority="39"/>
+    <w:lsdException w:name="toc 6" w:uiPriority="39"/>
+    <w:lsdException w:name="toc 7" w:uiPriority="39"/>
+    <w:lsdException w:name="toc 8" w:uiPriority="39"/>
+    <w:lsdException w:name="toc 9" w:uiPriority="39"/>
+    <w:lsdException w:name="caption" w:uiPriority="35" w:qFormat="1"/>
+    <w:lsdException w:name="Title" w:semiHidden="0" w:uiPriority="10" w:unhideWhenUsed="0" w:qFormat="1"/>
+    <w:lsdException w:name="Default Paragraph Font" w:uiPriority="1"/>
+    <w:lsdException w:name="Subtitle" w:semiHidden="0" w:uiPriority="11" w:unhideWhenUsed="0" w:qFormat="1"/>
+    <w:lsdException w:name="Strong" w:semiHidden="0" w:uiPriority="22" w:unhideWhenUsed="0" w:qFormat="1"/>
+    <w:lsdException w:name="Emphasis" w:semiHidden="0" w:uiPriority="20" w:unhideWhenUsed="0" w:qFormat="1"/>
+    <w:lsdException w:name="Table Grid" w:semiHidden="0" w:uiPriority="59" w:unhideWhenUsed="0"/>
+    <w:lsdException w:name="Placeholder Text" w:unhideWhenUsed="0"/>
+    <w:lsdException w:name="No Spacing" w:semiHidden="0" w:uiPriority="1" w:unhideWhenUsed="0" w:qFormat="1"/>
+    <w:lsdException w:name="Light Shading" w:semiHidden="0" w:uiPriority="60" w:unhideWhenUsed="0"/>
+    <w:lsdException w:name="Light List" w:semiHidden="0" w:uiPriority="61" w:unhideWhenUsed="0"/>
+    <w:lsdException w:name="Light Grid" w:semiHidden="0" w:uiPriority="62" w:unhideWhenUsed="0"/>
+    <w:lsdException w:name="Medium Shading 1" w:semiHidden="0" w:uiPriority="63" w:unhideWhenUsed="0"/>
+    <w:lsdException w:name="Medium Shading 2" w:semiHidden="0" w:uiPriority="64" w:unhideWhenUsed="0"/>
+    <w:lsdException w:name="Medium List 1" w:semiHidden="0" w:uiPriority="65" w:unhideWhenUsed="0"/>
+    <w:lsdException w:name="Medium List 2" w:semiHidden="0" w:uiPriority="66" w:unhideWhenUsed="0"/>
+    <w:lsdException w:name="Medium Grid 1" w:semiHidden="0" w:uiPriority="67" w:unhideWhenUsed="0"/>
+    <w:lsdException w:name="Medium Grid 2" w:semiHidden="0" w:uiPriority="68" w:unhideWhenUsed="0"/>
+    <w:lsdException w:name="Medium Grid 3" w:semiHidden="0" w:uiPriority="69" w:unhideWhenUsed="0"/>
+    <w:lsdException w:name="Dark List" w:semiHidden="0" w:uiPriority="70" w:unhideWhenUsed="0"/>
+    <w:lsdException w:name="Colorful Shading" w:semiHidden="0" w:uiPriority="71" w:unhideWhenUsed="0"/>
+    <w:lsdException w:name="Colorful List" w:semiHidden="0" w:uiPriority="72" w:unhideWhenUsed="0"/>
+    <w:lsdException w:name="Colorful Grid" w:semiHidden="0" w:uiPriority="73" w:unhideWhenUsed="0"/>
+    <w:lsdException w:name="Light Shading Accent 1" w:semiHidden="0" w:uiPriority="60" w:unhideWhenUsed="0"/>
+    <w:lsdException w:name="Light List Accent 1" w:semiHidden="0" w:uiPriority="61" w:unhideWhenUsed="0"/>
+    <w:lsdException w:name="Light Grid Accent 1" w:semiHidden="0" w:uiPriority="62" w:unhideWhenUsed="0"/>
+    <w:lsdException w:name="Medium Shading 1 Accent 1" w:semiHidden="0" w:uiPriority="63" w:unhideWhenUsed="0"/>
+    <w:lsdException w:name="Medium Shading 2 Accent 1" w:semiHidden="0" w:uiPriority="64" w:unhideWhenUsed="0"/>
+    <w:lsdException w:name="Medium List 1 Accent 1" w:semiHidden="0" w:uiPriority="65" w:unhideWhenUsed="0"/>
+    <w:lsdException w:name="Revision" w:unhideWhenUsed="0"/>
+    <w:lsdException w:name="List Paragraph" w:semiHidden="0" w:uiPriority="34" w:unhideWhenUsed="0" w:qFormat="1"/>
+    <w:lsdException w:name="Quote" w:semiHidden="0" w:uiPriority="29" w:unhideWhenUsed="0" w:qFormat="1"/>
+    <w:lsdException w:name="Intense Quote" w:semiHidden="0" w:uiPriority="30" w:unhideWhenUsed="0" w:qFormat="1"/>
+    <w:lsdException w:name="Medium List 2 Accent 1" w:semiHidden="0" w:uiPriority="66" w:unhideWhenUsed="0"/>
+    <w:lsdException w:name="Medium Grid 1 Accent 1" w:semiHidden="0" w:uiPriority="67" w:unhideWhenUsed="0"/>
+    <w:lsdException w:name="Medium Grid 2 Accent 1" w:semiHidden="0" w:uiPriority="68" w:unhideWhenUsed="0"/>
+    <w:lsdException w:name="Medium Grid 3 Accent 1" w:semiHidden="0" w:uiPriority="69" w:unhideWhenUsed="0"/>
+    <w:lsdException w:name="Dark List Accent 1" w:semiHidden="0" w:uiPriority="70" w:unhideWhenUsed="0"/>
+    <w:lsdException w:name="Colorful Shading Accent 1" w:semiHidden="0" w:uiPriority="71" w:unhideWhenUsed="0"/>
+    <w:lsdException w:name="Colorful List Accent 1" w:semiHidden="0" w:uiPriority="72" w:unhideWhenUsed="0"/>
+    <w:lsdException w:name="Colorful Grid Accent 1" w:semiHidden="0" w:uiPriority="73" w:unhideWhenUsed="0"/>
+    <w:lsdException w:name="Light Shading Accent 2" w:semiHidden="0" w:uiPriority="60" w:unhideWhenUsed="0"/>
+    <w:lsdException w:name="Light List Accent 2" w:semiHidden="0" w:uiPriority="61" w:unhideWhenUsed="0"/>
+    <w:lsdException w:name="Light Grid Accent 2" w:semiHidden="0" w:uiPriority="62" w:unhideWhenUsed="0"/>
+    <w:lsdException w:name="Medium Shading 1 Accent 2" w:semiHidden="0" w:uiPriority="63" w:unhideWhenUsed="0"/>
+    <w:lsdException w:name="Medium Shading 2 Accent 2" w:semiHidden="0" w:uiPriority="64" w:unhideWhenUsed="0"/>
+    <w:lsdException w:name="Medium List 1 Accent 2" w:semiHidden="0" w:uiPriority="65" w:unhideWhenUsed="0"/>
+    <w:lsdException w:name="Medium List 2 Accent 2" w:semiHidden="0" w:uiPriority="66" w:unhideWhenUsed="0"/>
+    <w:lsdException w:name="Medium Grid 1 Accent 2" w:semiHidden="0" w:uiPriority="67" w:unhideWhenUsed="0"/>
+    <w:lsdException w:name="Medium Grid 2 Accent 2" w:semiHidden="0" w:uiPriority="68" w:unhideWhenUsed="0"/>
+    <w:lsdException w:name="Medium Grid 3 Accent 2" w:semiHidden="0" w:uiPriority="69" w:unhideWhenUsed="0"/>
+    <w:lsdException w:name="Dark List Accent 2" w:semiHidden="0" w:uiPriority="70" w:unhideWhenUsed="0"/>
+    <w:lsdException w:name="Colorful Shading Accent 2" w:semiHidden="0" w:uiPriority="71" w:unhideWhenUsed="0"/>
+    <w:lsdException w:name="Colorful List Accent 2" w:semiHidden="0" w:uiPriority="72" w:unhideWhenUsed="0"/>
+    <w:lsdException w:name="Colorful Grid Accent 2" w:semiHidden="0" w:uiPriority="73" w:unhideWhenUsed="0"/>
+    <w:lsdException w:name="Light Shading Accent 3" w:semiHidden="0" w:uiPriority="60" w:unhideWhenUsed="0"/>
+    <w:lsdException w:name="Light List Accent 3" w:semiHidden="0" w:uiPriority="61" w:unhideWhenUsed="0"/>
+    <w:lsdException w:name="Light Grid Accent 3" w:semiHidden="0" w:uiPriority="62" w:unhideWhenUsed="0"/>
+    <w:lsdException w:name="Medium Shading 1 Accent 3" w:semiHidden="0" w:uiPriority="63" w:unhideWhenUsed="0"/>
+    <w:lsdException w:name="Medium Shading 2 Accent 3" w:semiHidden="0" w:uiPriority="64" w:unhideWhenUsed="0"/>
+    <w:lsdException w:name="Medium List 1 Accent 3" w:semiHidden="0" w:uiPriority="65" w:unhideWhenUsed="0"/>
+    <w:lsdException w:name="Medium List 2 Accent 3" w:semiHidden="0" w:uiPriority="66" w:unhideWhenUsed="0"/>
+    <w:lsdException w:name="Medium Grid 1 Accent 3" w:semiHidden="0" w:uiPriority="67" w:unhideWhenUsed="0"/>
+    <w:lsdException w:name="Medium Grid 2 Accent 3" w:semiHidden="0" w:uiPriority="68" w:unhideWhenUsed="0"/>
+    <w:lsdException w:name="Medium Grid 3 Accent 3" w:semiHidden="0" w:uiPriority="69" w:unhideWhenUsed="0"/>
+    <w:lsdException w:name="Dark List Accent 3" w:semiHidden="0" w:uiPriority="70" w:unhideWhenUsed="0"/>
+    <w:lsdException w:name="Colorful Shading Accent 3" w:semiHidden="0" w:uiPriority="71" w:unhideWhenUsed="0"/>
+    <w:lsdException w:name="Colorful List Accent 3" w:semiHidden="0" w:uiPriority="72" w:unhideWhenUsed="0"/>
+    <w:lsdException w:name="Colorful Grid Accent 3" w:semiHidden="0" w:uiPriority="73" w:unhideWhenUsed="0"/>
+    <w:lsdException w:name="Light Shading Accent 4" w:semiHidden="0" w:uiPriority="60" w:unhideWhenUsed="0"/>
+    <w:lsdException w:name="Light List Accent 4" w:semiHidden="0" w:uiPriority="61" w:unhideWhenUsed="0"/>
+    <w:lsdException w:name="Light Grid Accent 4" w:semiHidden="0" w:uiPriority="62" w:unhideWhenUsed="0"/>
+    <w:lsdException w:name="Medium Shading 1 Accent 4" w:semiHidden="0" w:uiPriority="63" w:unhideWhenUsed="0"/>
+    <w:lsdException w:name="Medium Shading 2 Accent 4" w:semiHidden="0" w:uiPriority="64" w:unhideWhenUsed="0"/>
+    <w:lsdException w:name="Medium List 1 Accent 4" w:semiHidden="0" w:uiPriority="65" w:unhideWhenUsed="0"/>
+    <w:lsdException w:name="Medium List 2 Accent 4" w:semiHidden="0" w:uiPriority="66" w:unhideWhenUsed="0"/>
+    <w:lsdException w:name="Medium Grid 1 Accent 4" w:semiHidden="0" w:uiPriority="67" w:unhideWhenUsed="0"/>
+    <w:lsdException w:name="Medium Grid 2 Accent 4" w:semiHidden="0" w:uiPriority="68" w:unhideWhenUsed="0"/>
+    <w:lsdException w:name="Medium Grid 3 Accent 4" w:semiHidden="0" w:uiPriority="69" w:unhideWhenUsed="0"/>
+    <w:lsdException w:name="Dark List Accent 4" w:semiHidden="0" w:uiPriority="70" w:unhideWhenUsed="0"/>
+    <w:lsdException w:name="Colorful Shading Accent 4" w:semiHidden="0" w:uiPriority="71" w:unhideWhenUsed="0"/>
+    <w:lsdException w:name="Colorful List Accent 4" w:semiHidden="0" w:uiPriority="72" w:unhideWhenUsed="0"/>
+    <w:lsdException w:name="Colorful Grid Accent 4" w:semiHidden="0" w:uiPriority="73" w:unhideWhenUsed="0"/>
+    <w:lsdException w:name="Light Shading Accent 5" w:semiHidden="0" w:uiPriority="60" w:unhideWhenUsed="0"/>
+    <w:lsdException w:name="Light List Accent 5" w:semiHidden="0" w:uiPriority="61" w:unhideWhenUsed="0"/>
+    <w:lsdException w:name="Light Grid Accent 5" w:semiHidden="0" w:uiPriority="62" w:unhideWhenUsed="0"/>
+    <w:lsdException w:name="Medium Shading 1 Accent 5" w:semiHidden="0" w:uiPriority="63" w:unhideWhenUsed="0"/>
+    <w:lsdException w:name="Medium Shading 2 Accent 5" w:semiHidden="0" w:uiPriority="64" w:unhideWhenUsed="0"/>
+    <w:lsdException w:name="Medium List 1 Accent 5" w:semiHidden="0" w:uiPriority="65" w:unhideWhenUsed="0"/>
+    <w:lsdException w:name="Medium List 2 Accent 5" w:semiHidden="0" w:uiPriority="66" w:unhideWhenUsed="0"/>
+    <w:lsdException w:name="Medium Grid 1 Accent 5" w:semiHidden="0" w:uiPriority="67" w:unhideWhenUsed="0"/>
+    <w:lsdException w:name="Medium Grid 2 Accent 5" w:semiHidden="0" w:uiPriority="68" w:unhideWhenUsed="0"/>
+    <w:lsdException w:name="Medium Grid 3 Accent 5" w:semiHidden="0" w:uiPriority="69" w:unhideWhenUsed="0"/>
+    <w:lsdException w:name="Dark List Accent 5" w:semiHidden="0" w:uiPriority="70" w:unhideWhenUsed="0"/>
+    <w:lsdException w:name="Colorful Shading Accent 5" w:semiHidden="0" w:uiPriority="71" w:unhideWhenUsed="0"/>
+    <w:lsdException w:name="Colorful List Accent 5" w:semiHidden="0" w:uiPriority="72" w:unhideWhenUsed="0"/>
+    <w:lsdException w:name="Colorful Grid Accent 5" w:semiHidden="0" w:uiPriority="73" w:unhideWhenUsed="0"/>
+    <w:lsdException w:name="Light Shading Accent 6" w:semiHidden="0" w:uiPriority="60" w:unhideWhenUsed="0"/>
+    <w:lsdException w:name="Light List Accent 6" w:semiHidden="0" w:uiPriority="61" w:unhideWhenUsed="0"/>
+    <w:lsdException w:name="Light Grid Accent 6" w:semiHidden="0" w:uiPriority="62" w:unhideWhenUsed="0"/>
+    <w:lsdException w:name="Medium Shading 1 Accent 6" w:semiHidden="0" w:uiPriority="63" w:unhideWhenUsed="0"/>
+    <w:lsdException w:name="Medium Shading 2 Accent 6" w:semiHidden="0" w:uiPriority="64" w:unhideWhenUsed="0"/>
+    <w:lsdException w:name="Medium List 1 Accent 6" w:semiHidden="0" w:uiPriority="65" w:unhideWhenUsed="0"/>
+    <w:lsdException w:name="Medium List 2 Accent 6" w:semiHidden="0" w:uiPriority="66" w:unhideWhenUsed="0"/>
+    <w:lsdException w:name="Medium Grid 1 Accent 6" w:semiHidden="0" w:uiPriority="67" w:unhideWhenUsed="0"/>
+    <w:lsdException w:name="Medium Grid 2 Accent 6" w:semiHidden="0" w:uiPriority="68" w:unhideWhenUsed="0"/>
+    <w:lsdException w:name="Medium Grid 3 Accent 6" w:semiHidden="0" w:uiPriority="69" w:unhideWhenUsed="0"/>
+    <w:lsdException w:name="Dark List Accent 6" w:semiHidden="0" w:uiPriority="70" w:unhideWhenUsed="0"/>
+    <w:lsdException w:name="Colorful Shading Accent 6" w:semiHidden="0" w:uiPriority="71" w:unhideWhenUsed="0"/>
+    <w:lsdException w:name="Colorful List Accent 6" w:semiHidden="0" w:uiPriority="72" w:unhideWhenUsed="0"/>
+    <w:lsdException w:name="Colorful Grid Accent 6" w:semiHidden="0" w:uiPriority="73" w:unhideWhenUsed="0"/>
+    <w:lsdException w:name="Subtle Emphasis" w:semiHidden="0" w:uiPriority="19" w:unhideWhenUsed="0" w:qFormat="1"/>
+    <w:lsdException w:name="Intense Emphasis" w:semiHidden="0" w:uiPriority="21" w:unhideWhenUsed="0" w:qFormat="1"/>
+    <w:lsdException w:name="Subtle Reference" w:semiHidden="0" w:uiPriority="31" w:unhideWhenUsed="0" w:qFormat="1"/>
+    <w:lsdException w:name="Intense Reference" w:semiHidden="0" w:uiPriority="32" w:unhideWhenUsed="0" w:qFormat="1"/>
+    <w:lsdException w:name="Book Title" w:semiHidden="0" w:uiPriority="33" w:unhideWhenUsed="0" w:qFormat="1"/>
+    <w:lsdException w:name="Bibliography" w:uiPriority="37"/>
+    <w:lsdException w:name="TOC Heading" w:uiPriority="39" w:qFormat="1"/>
+  </w:latentStyles>
+  <w:style w:type="paragraph" w:default="1" w:styleId="Normal">
+    <w:name w:val="Normal"/>
+    <w:qFormat/>
+  </w:style>
+  <w:style w:type="character" w:default="1" w:styleId="DefaultParagraphFont">
+    <w:name w:val="Default Paragraph Font"/>
+    <w:uiPriority w:val="1"/>
+    <w:semiHidden/>
+    <w:unhideWhenUsed/>
+  </w:style>
+  <w:style w:type="table" w:default="1" w:styleId="TableNormal">
+    <w:name w:val="Normal Table"/>
+    <w:uiPriority w:val="99"/>
+    <w:semiHidden/>
+    <w:unhideWhenUsed/>
+    <w:tblPr>
+      <w:tblInd w:w="0" w:type="dxa"/>
+      <w:tblCellMar>
+        <w:top w:w="0" w:type="dxa"/>
+        <w:left w:w="108" w:type="dxa"/>
+        <w:bottom w:w="0" w:type="dxa"/>
+        <w:right w:w="108" w:type="dxa"/>
+      </w:tblCellMar>
+    </w:tblPr>
+  </w:style>
+  <w:style w:type="numbering" w:default="1" w:styleId="NoList">
+    <w:name w:val="No List"/>
+    <w:uiPriority w:val="99"/>
+    <w:semiHidden/>
+    <w:unhideWhenUsed/>
+  </w:style>
+</w:styles>
+</file>
+
 <file path=word/glossary/document.xml><?xml version="1.0" encoding="utf-8"?>
-<w:glossaryDocument xmlns:ve="http://schemas.openxmlformats.org/markup-compatibility/2006" xmlns:o="urn:schemas-microsoft-com:office:office" xmlns:r="http://schemas.openxmlformats.org/officeDocument/2006/relationships" xmlns:m="http://schemas.openxmlformats.org/officeDocument/2006/math" xmlns:v="urn:schemas-microsoft-com:vml" xmlns:wp="http://schemas.openxmlformats.org/drawingml/2006/wordprocessingDrawing" xmlns:w10="urn:schemas-microsoft-com:office:word" xmlns:w="http://schemas.openxmlformats.org/wordprocessingml/2006/main" xmlns:wne="http://schemas.microsoft.com/office/word/2006/wordml">
+<w:glossaryDocument xmlns:wpc="http://schemas.microsoft.com/office/word/2010/wordprocessingCanvas" xmlns:mc="http://schemas.openxmlformats.org/markup-compatibility/2006" xmlns:o="urn:schemas-microsoft-com:office:office" xmlns:r="http://schemas.openxmlformats.org/officeDocument/2006/relationships" xmlns:m="http://schemas.openxmlformats.org/officeDocument/2006/math" xmlns:v="urn:schemas-microsoft-com:vml" xmlns:wp14="http://schemas.microsoft.com/office/word/2010/wordprocessingDrawing" xmlns:wp="http://schemas.openxmlformats.org/drawingml/2006/wordprocessingDrawing" xmlns:w10="urn:schemas-microsoft-com:office:word" xmlns:w="http://schemas.openxmlformats.org/wordprocessingml/2006/main" xmlns:w14="http://schemas.microsoft.com/office/word/2010/wordml" xmlns:wpg="http://schemas.microsoft.com/office/word/2010/wordprocessingGroup" xmlns:wpi="http://schemas.microsoft.com/office/word/2010/wordprocessingInk" xmlns:wne="http://schemas.microsoft.com/office/word/2006/wordml" xmlns:wps="http://schemas.microsoft.com/office/word/2010/wordprocessingShape" mc:Ignorable="w14 wp14">
   <w:docParts>
     <w:docPart>
       <w:docPartPr>
@@ -4288,82 +4843,16 @@
         </w:p>
       </w:docPartBody>
     </w:docPart>
-    <w:docPart>
-      <w:docPartPr>
-        <w:name w:val="3799750997E34CF4AFEB2B3FFC420E39"/>
-        <w:category>
-          <w:name w:val="General"/>
-          <w:gallery w:val="placeholder"/>
-        </w:category>
-        <w:types>
-          <w:type w:val="bbPlcHdr"/>
-        </w:types>
-        <w:behaviors>
-          <w:behavior w:val="content"/>
-        </w:behaviors>
-        <w:guid w:val="{71C62E6A-DF97-42DF-8DA8-43CBD08CB1CB}"/>
-      </w:docPartPr>
-      <w:docPartBody>
-        <w:p>
-          <w:pPr>
-            <w:pStyle w:val="3799750997E34CF4AFEB2B3FFC420E39"/>
-          </w:pPr>
-          <w:r>
-            <w:rPr>
-              <w:b/>
-              <w:bCs/>
-              <w:color w:val="1F497D" w:themeColor="text2"/>
-              <w:sz w:val="72"/>
-              <w:szCs w:val="72"/>
-            </w:rPr>
-            <w:t>[Escribir el título del documento]</w:t>
-          </w:r>
-        </w:p>
-      </w:docPartBody>
-    </w:docPart>
-    <w:docPart>
-      <w:docPartPr>
-        <w:name w:val="01B0876E483E4FDEB6A1DC0093B8C377"/>
-        <w:category>
-          <w:name w:val="General"/>
-          <w:gallery w:val="placeholder"/>
-        </w:category>
-        <w:types>
-          <w:type w:val="bbPlcHdr"/>
-        </w:types>
-        <w:behaviors>
-          <w:behavior w:val="content"/>
-        </w:behaviors>
-        <w:guid w:val="{8549D403-D343-4D7C-A558-CCC6BAE8713E}"/>
-      </w:docPartPr>
-      <w:docPartBody>
-        <w:p>
-          <w:pPr>
-            <w:pStyle w:val="01B0876E483E4FDEB6A1DC0093B8C377"/>
-          </w:pPr>
-          <w:r>
-            <w:rPr>
-              <w:b/>
-              <w:bCs/>
-              <w:color w:val="4F81BD" w:themeColor="accent1"/>
-              <w:sz w:val="40"/>
-              <w:szCs w:val="40"/>
-            </w:rPr>
-            <w:t>[Escribir el subtítulo del documento]</w:t>
-          </w:r>
-        </w:p>
-      </w:docPartBody>
-    </w:docPart>
   </w:docParts>
 </w:glossaryDocument>
 </file>
 
 <file path=word/glossary/fontTable.xml><?xml version="1.0" encoding="utf-8"?>
-<w:fonts xmlns:r="http://schemas.openxmlformats.org/officeDocument/2006/relationships" xmlns:w="http://schemas.openxmlformats.org/wordprocessingml/2006/main">
-  <w:font w:name="Symbol">
-    <w:panose1 w:val="05050102010706020507"/>
+<w:fonts xmlns:mc="http://schemas.openxmlformats.org/markup-compatibility/2006" xmlns:r="http://schemas.openxmlformats.org/officeDocument/2006/relationships" xmlns:w="http://schemas.openxmlformats.org/wordprocessingml/2006/main" xmlns:w14="http://schemas.microsoft.com/office/word/2010/wordml" mc:Ignorable="w14">
+  <w:font w:name="Wingdings">
+    <w:panose1 w:val="05000000000000000000"/>
     <w:charset w:val="02"/>
-    <w:family w:val="roman"/>
+    <w:family w:val="auto"/>
     <w:pitch w:val="variable"/>
     <w:sig w:usb0="00000000" w:usb1="10000000" w:usb2="00000000" w:usb3="00000000" w:csb0="80000000" w:csb1="00000000"/>
   </w:font>
@@ -4381,10 +4870,10 @@
     <w:pitch w:val="fixed"/>
     <w:sig w:usb0="E0002AFF" w:usb1="C0007843" w:usb2="00000009" w:usb3="00000000" w:csb0="000001FF" w:csb1="00000000"/>
   </w:font>
-  <w:font w:name="Wingdings">
-    <w:panose1 w:val="05000000000000000000"/>
+  <w:font w:name="Symbol">
+    <w:panose1 w:val="05050102010706020507"/>
     <w:charset w:val="02"/>
-    <w:family w:val="auto"/>
+    <w:family w:val="roman"/>
     <w:pitch w:val="variable"/>
     <w:sig w:usb0="00000000" w:usb1="10000000" w:usb2="00000000" w:usb3="00000000" w:csb0="80000000" w:csb1="00000000"/>
   </w:font>
@@ -4406,31 +4895,35 @@
     <w:panose1 w:val="020B0604030504040204"/>
     <w:charset w:val="00"/>
     <w:family w:val="swiss"/>
+    <w:notTrueType/>
     <w:pitch w:val="variable"/>
-    <w:sig w:usb0="E1002EFF" w:usb1="C000605B" w:usb2="00000029" w:usb3="00000000" w:csb0="000101FF" w:csb1="00000000"/>
+    <w:sig w:usb0="00000003" w:usb1="00000000" w:usb2="00000000" w:usb3="00000000" w:csb0="00000001" w:csb1="00000000"/>
   </w:font>
 </w:fonts>
 </file>
 
 <file path=word/glossary/settings.xml><?xml version="1.0" encoding="utf-8"?>
-<w:settings xmlns:o="urn:schemas-microsoft-com:office:office" xmlns:r="http://schemas.openxmlformats.org/officeDocument/2006/relationships" xmlns:m="http://schemas.openxmlformats.org/officeDocument/2006/math" xmlns:v="urn:schemas-microsoft-com:vml" xmlns:w10="urn:schemas-microsoft-com:office:word" xmlns:w="http://schemas.openxmlformats.org/wordprocessingml/2006/main" xmlns:sl="http://schemas.openxmlformats.org/schemaLibrary/2006/main">
+<w:settings xmlns:mc="http://schemas.openxmlformats.org/markup-compatibility/2006" xmlns:o="urn:schemas-microsoft-com:office:office" xmlns:r="http://schemas.openxmlformats.org/officeDocument/2006/relationships" xmlns:m="http://schemas.openxmlformats.org/officeDocument/2006/math" xmlns:v="urn:schemas-microsoft-com:vml" xmlns:w10="urn:schemas-microsoft-com:office:word" xmlns:w="http://schemas.openxmlformats.org/wordprocessingml/2006/main" xmlns:w14="http://schemas.microsoft.com/office/word/2010/wordml" xmlns:sl="http://schemas.openxmlformats.org/schemaLibrary/2006/main" mc:Ignorable="w14">
   <w:view w:val="normal"/>
   <w:defaultTabStop w:val="708"/>
   <w:hyphenationZone w:val="425"/>
   <w:characterSpacingControl w:val="doNotCompress"/>
   <w:compat>
     <w:useFELayout/>
+    <w:compatSetting w:name="compatibilityMode" w:uri="http://schemas.microsoft.com/office/word" w:val="12"/>
   </w:compat>
   <w:rsids>
     <w:rsidRoot w:val="004136D9"/>
+    <w:rsid w:val="00400FBD"/>
     <w:rsid w:val="004136D9"/>
+    <w:rsid w:val="00506EFB"/>
     <w:rsid w:val="00C8312D"/>
   </w:rsids>
   <m:mathPr>
     <m:mathFont m:val="Cambria Math"/>
     <m:brkBin m:val="before"/>
     <m:brkBinSub m:val="--"/>
-    <m:smallFrac m:val="off"/>
+    <m:smallFrac m:val="0"/>
     <m:dispDef/>
     <m:lMargin m:val="0"/>
     <m:rMargin m:val="0"/>
@@ -4447,7 +4940,7 @@
 </file>
 
 <file path=word/glossary/styles.xml><?xml version="1.0" encoding="utf-8"?>
-<w:styles xmlns:r="http://schemas.openxmlformats.org/officeDocument/2006/relationships" xmlns:w="http://schemas.openxmlformats.org/wordprocessingml/2006/main">
+<w:styles xmlns:mc="http://schemas.openxmlformats.org/markup-compatibility/2006" xmlns:r="http://schemas.openxmlformats.org/officeDocument/2006/relationships" xmlns:w="http://schemas.openxmlformats.org/wordprocessingml/2006/main" xmlns:w14="http://schemas.microsoft.com/office/word/2010/wordml" mc:Ignorable="w14">
   <w:docDefaults>
     <w:rPrDefault>
       <w:rPr>
@@ -4607,18 +5100,17 @@
     <w:qFormat/>
     <w:rsid w:val="00C8312D"/>
   </w:style>
-  <w:style w:type="character" w:default="1" w:styleId="Fuentedeprrafopredeter">
+  <w:style w:type="character" w:default="1" w:styleId="DefaultParagraphFont">
     <w:name w:val="Default Paragraph Font"/>
     <w:uiPriority w:val="1"/>
     <w:semiHidden/>
     <w:unhideWhenUsed/>
   </w:style>
-  <w:style w:type="table" w:default="1" w:styleId="Tablanormal">
+  <w:style w:type="table" w:default="1" w:styleId="TableNormal">
     <w:name w:val="Normal Table"/>
     <w:uiPriority w:val="99"/>
     <w:semiHidden/>
     <w:unhideWhenUsed/>
-    <w:qFormat/>
     <w:tblPr>
       <w:tblInd w:w="0" w:type="dxa"/>
       <w:tblCellMar>
@@ -4629,7 +5121,7 @@
       </w:tblCellMar>
     </w:tblPr>
   </w:style>
-  <w:style w:type="numbering" w:default="1" w:styleId="Sinlista">
+  <w:style w:type="numbering" w:default="1" w:styleId="NoList">
     <w:name w:val="No List"/>
     <w:uiPriority w:val="99"/>
     <w:semiHidden/>
@@ -4802,8 +5294,198 @@
 </w:styles>
 </file>
 
+<file path=word/glossary/stylesWithEffects.xml><?xml version="1.0" encoding="utf-8"?>
+<w:styles xmlns:wpc="http://schemas.microsoft.com/office/word/2010/wordprocessingCanvas" xmlns:mc="http://schemas.openxmlformats.org/markup-compatibility/2006" xmlns:o="urn:schemas-microsoft-com:office:office" xmlns:r="http://schemas.openxmlformats.org/officeDocument/2006/relationships" xmlns:m="http://schemas.openxmlformats.org/officeDocument/2006/math" xmlns:v="urn:schemas-microsoft-com:vml" xmlns:wp14="http://schemas.microsoft.com/office/word/2010/wordprocessingDrawing" xmlns:wp="http://schemas.openxmlformats.org/drawingml/2006/wordprocessingDrawing" xmlns:w10="urn:schemas-microsoft-com:office:word" xmlns:w="http://schemas.openxmlformats.org/wordprocessingml/2006/main" xmlns:w14="http://schemas.microsoft.com/office/word/2010/wordml" xmlns:wpg="http://schemas.microsoft.com/office/word/2010/wordprocessingGroup" xmlns:wpi="http://schemas.microsoft.com/office/word/2010/wordprocessingInk" xmlns:wne="http://schemas.microsoft.com/office/word/2006/wordml" xmlns:wps="http://schemas.microsoft.com/office/word/2010/wordprocessingShape" mc:Ignorable="w14 wp14">
+  <w:docDefaults>
+    <w:rPrDefault>
+      <w:rPr>
+        <w:rFonts w:asciiTheme="minorHAnsi" w:eastAsiaTheme="minorEastAsia" w:hAnsiTheme="minorHAnsi" w:cstheme="minorBidi"/>
+        <w:sz w:val="22"/>
+        <w:szCs w:val="22"/>
+        <w:lang w:val="es-ES" w:eastAsia="es-ES" w:bidi="ar-SA"/>
+      </w:rPr>
+    </w:rPrDefault>
+    <w:pPrDefault>
+      <w:pPr>
+        <w:spacing w:after="200" w:line="276" w:lineRule="auto"/>
+      </w:pPr>
+    </w:pPrDefault>
+  </w:docDefaults>
+  <w:latentStyles w:defLockedState="0" w:defUIPriority="99" w:defSemiHidden="1" w:defUnhideWhenUsed="1" w:defQFormat="0" w:count="267">
+    <w:lsdException w:name="Normal" w:semiHidden="0" w:uiPriority="0" w:unhideWhenUsed="0" w:qFormat="1"/>
+    <w:lsdException w:name="heading 1" w:semiHidden="0" w:uiPriority="9" w:unhideWhenUsed="0" w:qFormat="1"/>
+    <w:lsdException w:name="heading 2" w:uiPriority="9" w:qFormat="1"/>
+    <w:lsdException w:name="heading 3" w:uiPriority="9" w:qFormat="1"/>
+    <w:lsdException w:name="heading 4" w:uiPriority="9" w:qFormat="1"/>
+    <w:lsdException w:name="heading 5" w:uiPriority="9" w:qFormat="1"/>
+    <w:lsdException w:name="heading 6" w:uiPriority="9" w:qFormat="1"/>
+    <w:lsdException w:name="heading 7" w:uiPriority="9" w:qFormat="1"/>
+    <w:lsdException w:name="heading 8" w:uiPriority="9" w:qFormat="1"/>
+    <w:lsdException w:name="heading 9" w:uiPriority="9" w:qFormat="1"/>
+    <w:lsdException w:name="toc 1" w:uiPriority="39"/>
+    <w:lsdException w:name="toc 2" w:uiPriority="39"/>
+    <w:lsdException w:name="toc 3" w:uiPriority="39"/>
+    <w:lsdException w:name="toc 4" w:uiPriority="39"/>
+    <w:lsdException w:name="toc 5" w:uiPriority="39"/>
+    <w:lsdException w:name="toc 6" w:uiPriority="39"/>
+    <w:lsdException w:name="toc 7" w:uiPriority="39"/>
+    <w:lsdException w:name="toc 8" w:uiPriority="39"/>
+    <w:lsdException w:name="toc 9" w:uiPriority="39"/>
+    <w:lsdException w:name="caption" w:uiPriority="35" w:qFormat="1"/>
+    <w:lsdException w:name="Title" w:semiHidden="0" w:uiPriority="10" w:unhideWhenUsed="0" w:qFormat="1"/>
+    <w:lsdException w:name="Default Paragraph Font" w:uiPriority="1"/>
+    <w:lsdException w:name="Subtitle" w:semiHidden="0" w:uiPriority="11" w:unhideWhenUsed="0" w:qFormat="1"/>
+    <w:lsdException w:name="Strong" w:semiHidden="0" w:uiPriority="22" w:unhideWhenUsed="0" w:qFormat="1"/>
+    <w:lsdException w:name="Emphasis" w:semiHidden="0" w:uiPriority="20" w:unhideWhenUsed="0" w:qFormat="1"/>
+    <w:lsdException w:name="Table Grid" w:semiHidden="0" w:uiPriority="59" w:unhideWhenUsed="0"/>
+    <w:lsdException w:name="Placeholder Text" w:unhideWhenUsed="0"/>
+    <w:lsdException w:name="No Spacing" w:semiHidden="0" w:uiPriority="1" w:unhideWhenUsed="0" w:qFormat="1"/>
+    <w:lsdException w:name="Light Shading" w:semiHidden="0" w:uiPriority="60" w:unhideWhenUsed="0"/>
+    <w:lsdException w:name="Light List" w:semiHidden="0" w:uiPriority="61" w:unhideWhenUsed="0"/>
+    <w:lsdException w:name="Light Grid" w:semiHidden="0" w:uiPriority="62" w:unhideWhenUsed="0"/>
+    <w:lsdException w:name="Medium Shading 1" w:semiHidden="0" w:uiPriority="63" w:unhideWhenUsed="0"/>
+    <w:lsdException w:name="Medium Shading 2" w:semiHidden="0" w:uiPriority="64" w:unhideWhenUsed="0"/>
+    <w:lsdException w:name="Medium List 1" w:semiHidden="0" w:uiPriority="65" w:unhideWhenUsed="0"/>
+    <w:lsdException w:name="Medium List 2" w:semiHidden="0" w:uiPriority="66" w:unhideWhenUsed="0"/>
+    <w:lsdException w:name="Medium Grid 1" w:semiHidden="0" w:uiPriority="67" w:unhideWhenUsed="0"/>
+    <w:lsdException w:name="Medium Grid 2" w:semiHidden="0" w:uiPriority="68" w:unhideWhenUsed="0"/>
+    <w:lsdException w:name="Medium Grid 3" w:semiHidden="0" w:uiPriority="69" w:unhideWhenUsed="0"/>
+    <w:lsdException w:name="Dark List" w:semiHidden="0" w:uiPriority="70" w:unhideWhenUsed="0"/>
+    <w:lsdException w:name="Colorful Shading" w:semiHidden="0" w:uiPriority="71" w:unhideWhenUsed="0"/>
+    <w:lsdException w:name="Colorful List" w:semiHidden="0" w:uiPriority="72" w:unhideWhenUsed="0"/>
+    <w:lsdException w:name="Colorful Grid" w:semiHidden="0" w:uiPriority="73" w:unhideWhenUsed="0"/>
+    <w:lsdException w:name="Light Shading Accent 1" w:semiHidden="0" w:uiPriority="60" w:unhideWhenUsed="0"/>
+    <w:lsdException w:name="Light List Accent 1" w:semiHidden="0" w:uiPriority="61" w:unhideWhenUsed="0"/>
+    <w:lsdException w:name="Light Grid Accent 1" w:semiHidden="0" w:uiPriority="62" w:unhideWhenUsed="0"/>
+    <w:lsdException w:name="Medium Shading 1 Accent 1" w:semiHidden="0" w:uiPriority="63" w:unhideWhenUsed="0"/>
+    <w:lsdException w:name="Medium Shading 2 Accent 1" w:semiHidden="0" w:uiPriority="64" w:unhideWhenUsed="0"/>
+    <w:lsdException w:name="Medium List 1 Accent 1" w:semiHidden="0" w:uiPriority="65" w:unhideWhenUsed="0"/>
+    <w:lsdException w:name="Revision" w:unhideWhenUsed="0"/>
+    <w:lsdException w:name="List Paragraph" w:semiHidden="0" w:uiPriority="34" w:unhideWhenUsed="0" w:qFormat="1"/>
+    <w:lsdException w:name="Quote" w:semiHidden="0" w:uiPriority="29" w:unhideWhenUsed="0" w:qFormat="1"/>
+    <w:lsdException w:name="Intense Quote" w:semiHidden="0" w:uiPriority="30" w:unhideWhenUsed="0" w:qFormat="1"/>
+    <w:lsdException w:name="Medium List 2 Accent 1" w:semiHidden="0" w:uiPriority="66" w:unhideWhenUsed="0"/>
+    <w:lsdException w:name="Medium Grid 1 Accent 1" w:semiHidden="0" w:uiPriority="67" w:unhideWhenUsed="0"/>
+    <w:lsdException w:name="Medium Grid 2 Accent 1" w:semiHidden="0" w:uiPriority="68" w:unhideWhenUsed="0"/>
+    <w:lsdException w:name="Medium Grid 3 Accent 1" w:semiHidden="0" w:uiPriority="69" w:unhideWhenUsed="0"/>
+    <w:lsdException w:name="Dark List Accent 1" w:semiHidden="0" w:uiPriority="70" w:unhideWhenUsed="0"/>
+    <w:lsdException w:name="Colorful Shading Accent 1" w:semiHidden="0" w:uiPriority="71" w:unhideWhenUsed="0"/>
+    <w:lsdException w:name="Colorful List Accent 1" w:semiHidden="0" w:uiPriority="72" w:unhideWhenUsed="0"/>
+    <w:lsdException w:name="Colorful Grid Accent 1" w:semiHidden="0" w:uiPriority="73" w:unhideWhenUsed="0"/>
+    <w:lsdException w:name="Light Shading Accent 2" w:semiHidden="0" w:uiPriority="60" w:unhideWhenUsed="0"/>
+    <w:lsdException w:name="Light List Accent 2" w:semiHidden="0" w:uiPriority="61" w:unhideWhenUsed="0"/>
+    <w:lsdException w:name="Light Grid Accent 2" w:semiHidden="0" w:uiPriority="62" w:unhideWhenUsed="0"/>
+    <w:lsdException w:name="Medium Shading 1 Accent 2" w:semiHidden="0" w:uiPriority="63" w:unhideWhenUsed="0"/>
+    <w:lsdException w:name="Medium Shading 2 Accent 2" w:semiHidden="0" w:uiPriority="64" w:unhideWhenUsed="0"/>
+    <w:lsdException w:name="Medium List 1 Accent 2" w:semiHidden="0" w:uiPriority="65" w:unhideWhenUsed="0"/>
+    <w:lsdException w:name="Medium List 2 Accent 2" w:semiHidden="0" w:uiPriority="66" w:unhideWhenUsed="0"/>
+    <w:lsdException w:name="Medium Grid 1 Accent 2" w:semiHidden="0" w:uiPriority="67" w:unhideWhenUsed="0"/>
+    <w:lsdException w:name="Medium Grid 2 Accent 2" w:semiHidden="0" w:uiPriority="68" w:unhideWhenUsed="0"/>
+    <w:lsdException w:name="Medium Grid 3 Accent 2" w:semiHidden="0" w:uiPriority="69" w:unhideWhenUsed="0"/>
+    <w:lsdException w:name="Dark List Accent 2" w:semiHidden="0" w:uiPriority="70" w:unhideWhenUsed="0"/>
+    <w:lsdException w:name="Colorful Shading Accent 2" w:semiHidden="0" w:uiPriority="71" w:unhideWhenUsed="0"/>
+    <w:lsdException w:name="Colorful List Accent 2" w:semiHidden="0" w:uiPriority="72" w:unhideWhenUsed="0"/>
+    <w:lsdException w:name="Colorful Grid Accent 2" w:semiHidden="0" w:uiPriority="73" w:unhideWhenUsed="0"/>
+    <w:lsdException w:name="Light Shading Accent 3" w:semiHidden="0" w:uiPriority="60" w:unhideWhenUsed="0"/>
+    <w:lsdException w:name="Light List Accent 3" w:semiHidden="0" w:uiPriority="61" w:unhideWhenUsed="0"/>
+    <w:lsdException w:name="Light Grid Accent 3" w:semiHidden="0" w:uiPriority="62" w:unhideWhenUsed="0"/>
+    <w:lsdException w:name="Medium Shading 1 Accent 3" w:semiHidden="0" w:uiPriority="63" w:unhideWhenUsed="0"/>
+    <w:lsdException w:name="Medium Shading 2 Accent 3" w:semiHidden="0" w:uiPriority="64" w:unhideWhenUsed="0"/>
+    <w:lsdException w:name="Medium List 1 Accent 3" w:semiHidden="0" w:uiPriority="65" w:unhideWhenUsed="0"/>
+    <w:lsdException w:name="Medium List 2 Accent 3" w:semiHidden="0" w:uiPriority="66" w:unhideWhenUsed="0"/>
+    <w:lsdException w:name="Medium Grid 1 Accent 3" w:semiHidden="0" w:uiPriority="67" w:unhideWhenUsed="0"/>
+    <w:lsdException w:name="Medium Grid 2 Accent 3" w:semiHidden="0" w:uiPriority="68" w:unhideWhenUsed="0"/>
+    <w:lsdException w:name="Medium Grid 3 Accent 3" w:semiHidden="0" w:uiPriority="69" w:unhideWhenUsed="0"/>
+    <w:lsdException w:name="Dark List Accent 3" w:semiHidden="0" w:uiPriority="70" w:unhideWhenUsed="0"/>
+    <w:lsdException w:name="Colorful Shading Accent 3" w:semiHidden="0" w:uiPriority="71" w:unhideWhenUsed="0"/>
+    <w:lsdException w:name="Colorful List Accent 3" w:semiHidden="0" w:uiPriority="72" w:unhideWhenUsed="0"/>
+    <w:lsdException w:name="Colorful Grid Accent 3" w:semiHidden="0" w:uiPriority="73" w:unhideWhenUsed="0"/>
+    <w:lsdException w:name="Light Shading Accent 4" w:semiHidden="0" w:uiPriority="60" w:unhideWhenUsed="0"/>
+    <w:lsdException w:name="Light List Accent 4" w:semiHidden="0" w:uiPriority="61" w:unhideWhenUsed="0"/>
+    <w:lsdException w:name="Light Grid Accent 4" w:semiHidden="0" w:uiPriority="62" w:unhideWhenUsed="0"/>
+    <w:lsdException w:name="Medium Shading 1 Accent 4" w:semiHidden="0" w:uiPriority="63" w:unhideWhenUsed="0"/>
+    <w:lsdException w:name="Medium Shading 2 Accent 4" w:semiHidden="0" w:uiPriority="64" w:unhideWhenUsed="0"/>
+    <w:lsdException w:name="Medium List 1 Accent 4" w:semiHidden="0" w:uiPriority="65" w:unhideWhenUsed="0"/>
+    <w:lsdException w:name="Medium List 2 Accent 4" w:semiHidden="0" w:uiPriority="66" w:unhideWhenUsed="0"/>
+    <w:lsdException w:name="Medium Grid 1 Accent 4" w:semiHidden="0" w:uiPriority="67" w:unhideWhenUsed="0"/>
+    <w:lsdException w:name="Medium Grid 2 Accent 4" w:semiHidden="0" w:uiPriority="68" w:unhideWhenUsed="0"/>
+    <w:lsdException w:name="Medium Grid 3 Accent 4" w:semiHidden="0" w:uiPriority="69" w:unhideWhenUsed="0"/>
+    <w:lsdException w:name="Dark List Accent 4" w:semiHidden="0" w:uiPriority="70" w:unhideWhenUsed="0"/>
+    <w:lsdException w:name="Colorful Shading Accent 4" w:semiHidden="0" w:uiPriority="71" w:unhideWhenUsed="0"/>
+    <w:lsdException w:name="Colorful List Accent 4" w:semiHidden="0" w:uiPriority="72" w:unhideWhenUsed="0"/>
+    <w:lsdException w:name="Colorful Grid Accent 4" w:semiHidden="0" w:uiPriority="73" w:unhideWhenUsed="0"/>
+    <w:lsdException w:name="Light Shading Accent 5" w:semiHidden="0" w:uiPriority="60" w:unhideWhenUsed="0"/>
+    <w:lsdException w:name="Light List Accent 5" w:semiHidden="0" w:uiPriority="61" w:unhideWhenUsed="0"/>
+    <w:lsdException w:name="Light Grid Accent 5" w:semiHidden="0" w:uiPriority="62" w:unhideWhenUsed="0"/>
+    <w:lsdException w:name="Medium Shading 1 Accent 5" w:semiHidden="0" w:uiPriority="63" w:unhideWhenUsed="0"/>
+    <w:lsdException w:name="Medium Shading 2 Accent 5" w:semiHidden="0" w:uiPriority="64" w:unhideWhenUsed="0"/>
+    <w:lsdException w:name="Medium List 1 Accent 5" w:semiHidden="0" w:uiPriority="65" w:unhideWhenUsed="0"/>
+    <w:lsdException w:name="Medium List 2 Accent 5" w:semiHidden="0" w:uiPriority="66" w:unhideWhenUsed="0"/>
+    <w:lsdException w:name="Medium Grid 1 Accent 5" w:semiHidden="0" w:uiPriority="67" w:unhideWhenUsed="0"/>
+    <w:lsdException w:name="Medium Grid 2 Accent 5" w:semiHidden="0" w:uiPriority="68" w:unhideWhenUsed="0"/>
+    <w:lsdException w:name="Medium Grid 3 Accent 5" w:semiHidden="0" w:uiPriority="69" w:unhideWhenUsed="0"/>
+    <w:lsdException w:name="Dark List Accent 5" w:semiHidden="0" w:uiPriority="70" w:unhideWhenUsed="0"/>
+    <w:lsdException w:name="Colorful Shading Accent 5" w:semiHidden="0" w:uiPriority="71" w:unhideWhenUsed="0"/>
+    <w:lsdException w:name="Colorful List Accent 5" w:semiHidden="0" w:uiPriority="72" w:unhideWhenUsed="0"/>
+    <w:lsdException w:name="Colorful Grid Accent 5" w:semiHidden="0" w:uiPriority="73" w:unhideWhenUsed="0"/>
+    <w:lsdException w:name="Light Shading Accent 6" w:semiHidden="0" w:uiPriority="60" w:unhideWhenUsed="0"/>
+    <w:lsdException w:name="Light List Accent 6" w:semiHidden="0" w:uiPriority="61" w:unhideWhenUsed="0"/>
+    <w:lsdException w:name="Light Grid Accent 6" w:semiHidden="0" w:uiPriority="62" w:unhideWhenUsed="0"/>
+    <w:lsdException w:name="Medium Shading 1 Accent 6" w:semiHidden="0" w:uiPriority="63" w:unhideWhenUsed="0"/>
+    <w:lsdException w:name="Medium Shading 2 Accent 6" w:semiHidden="0" w:uiPriority="64" w:unhideWhenUsed="0"/>
+    <w:lsdException w:name="Medium List 1 Accent 6" w:semiHidden="0" w:uiPriority="65" w:unhideWhenUsed="0"/>
+    <w:lsdException w:name="Medium List 2 Accent 6" w:semiHidden="0" w:uiPriority="66" w:unhideWhenUsed="0"/>
+    <w:lsdException w:name="Medium Grid 1 Accent 6" w:semiHidden="0" w:uiPriority="67" w:unhideWhenUsed="0"/>
+    <w:lsdException w:name="Medium Grid 2 Accent 6" w:semiHidden="0" w:uiPriority="68" w:unhideWhenUsed="0"/>
+    <w:lsdException w:name="Medium Grid 3 Accent 6" w:semiHidden="0" w:uiPriority="69" w:unhideWhenUsed="0"/>
+    <w:lsdException w:name="Dark List Accent 6" w:semiHidden="0" w:uiPriority="70" w:unhideWhenUsed="0"/>
+    <w:lsdException w:name="Colorful Shading Accent 6" w:semiHidden="0" w:uiPriority="71" w:unhideWhenUsed="0"/>
+    <w:lsdException w:name="Colorful List Accent 6" w:semiHidden="0" w:uiPriority="72" w:unhideWhenUsed="0"/>
+    <w:lsdException w:name="Colorful Grid Accent 6" w:semiHidden="0" w:uiPriority="73" w:unhideWhenUsed="0"/>
+    <w:lsdException w:name="Subtle Emphasis" w:semiHidden="0" w:uiPriority="19" w:unhideWhenUsed="0" w:qFormat="1"/>
+    <w:lsdException w:name="Intense Emphasis" w:semiHidden="0" w:uiPriority="21" w:unhideWhenUsed="0" w:qFormat="1"/>
+    <w:lsdException w:name="Subtle Reference" w:semiHidden="0" w:uiPriority="31" w:unhideWhenUsed="0" w:qFormat="1"/>
+    <w:lsdException w:name="Intense Reference" w:semiHidden="0" w:uiPriority="32" w:unhideWhenUsed="0" w:qFormat="1"/>
+    <w:lsdException w:name="Book Title" w:semiHidden="0" w:uiPriority="33" w:unhideWhenUsed="0" w:qFormat="1"/>
+    <w:lsdException w:name="Bibliography" w:uiPriority="37"/>
+    <w:lsdException w:name="TOC Heading" w:uiPriority="39" w:qFormat="1"/>
+  </w:latentStyles>
+  <w:style w:type="paragraph" w:default="1" w:styleId="Normal">
+    <w:name w:val="Normal"/>
+    <w:qFormat/>
+  </w:style>
+  <w:style w:type="character" w:default="1" w:styleId="DefaultParagraphFont">
+    <w:name w:val="Default Paragraph Font"/>
+    <w:uiPriority w:val="1"/>
+    <w:semiHidden/>
+    <w:unhideWhenUsed/>
+  </w:style>
+  <w:style w:type="table" w:default="1" w:styleId="TableNormal">
+    <w:name w:val="Normal Table"/>
+    <w:uiPriority w:val="99"/>
+    <w:semiHidden/>
+    <w:unhideWhenUsed/>
+    <w:tblPr>
+      <w:tblInd w:w="0" w:type="dxa"/>
+      <w:tblCellMar>
+        <w:top w:w="0" w:type="dxa"/>
+        <w:left w:w="108" w:type="dxa"/>
+        <w:bottom w:w="0" w:type="dxa"/>
+        <w:right w:w="108" w:type="dxa"/>
+      </w:tblCellMar>
+    </w:tblPr>
+  </w:style>
+  <w:style w:type="numbering" w:default="1" w:styleId="NoList">
+    <w:name w:val="No List"/>
+    <w:uiPriority w:val="99"/>
+    <w:semiHidden/>
+    <w:unhideWhenUsed/>
+  </w:style>
+</w:styles>
+</file>
+
 <file path=word/glossary/webSettings.xml><?xml version="1.0" encoding="utf-8"?>
-<w:webSettings xmlns:r="http://schemas.openxmlformats.org/officeDocument/2006/relationships" xmlns:w="http://schemas.openxmlformats.org/wordprocessingml/2006/main">
+<w:webSettings xmlns:mc="http://schemas.openxmlformats.org/markup-compatibility/2006" xmlns:r="http://schemas.openxmlformats.org/officeDocument/2006/relationships" xmlns:w="http://schemas.openxmlformats.org/wordprocessingml/2006/main" xmlns:w14="http://schemas.microsoft.com/office/word/2010/wordml" mc:Ignorable="w14">
   <w:optimizeForBrowser/>
 </w:webSettings>
 </file>
@@ -5115,7 +5797,7 @@
 </file>
 
 <file path=customXml/itemProps2.xml><?xml version="1.0" encoding="utf-8"?>
-<ds:datastoreItem xmlns:ds="http://schemas.openxmlformats.org/officeDocument/2006/customXml" ds:itemID="{E7702C9C-D0BC-4881-8A3C-76C1E7736D26}">
+<ds:datastoreItem xmlns:ds="http://schemas.openxmlformats.org/officeDocument/2006/customXml" ds:itemID="{28C5CB23-D288-40A3-94A5-F3F7E6E419F3}">
   <ds:schemaRefs>
     <ds:schemaRef ds:uri="http://schemas.openxmlformats.org/officeDocument/2006/bibliography"/>
   </ds:schemaRefs>

</xml_diff>

<commit_message>
Modificado manual de usuario por segunda vez
</commit_message>
<xml_diff>
--- a/Manual de Usuario(entornos).docx
+++ b/Manual de Usuario(entornos).docx
@@ -1010,7 +1010,7 @@
                             <wps:spPr bwMode="auto">
                               <a:xfrm>
                                 <a:off x="6498" y="11566"/>
-                                <a:ext cx="4998" cy="862"/>
+                                <a:ext cx="4998" cy="738"/>
                               </a:xfrm>
                               <a:prstGeom prst="rect">
                                 <a:avLst/>
@@ -1041,53 +1041,16 @@
                             </wps:spPr>
                             <wps:txbx>
                               <w:txbxContent>
-                                <w:sdt>
-                                  <w:sdtPr>
+                                <w:p>
+                                  <w:pPr>
+                                    <w:ind w:firstLine="0"/>
                                     <w:rPr>
-                                      <w:sz w:val="44"/>
-                                      <w:szCs w:val="44"/>
+                                      <w:sz w:val="36"/>
+                                      <w:szCs w:val="36"/>
                                       <w:lang w:val="es-ES"/>
                                     </w:rPr>
-                                    <w:alias w:val="Año"/>
-                                    <w:id w:val="27044722"/>
-                                    <w:dataBinding w:prefixMappings="xmlns:ns0='http://schemas.microsoft.com/office/2006/coverPageProps'" w:xpath="/ns0:CoverPageProperties[1]/ns0:PublishDate[1]" w:storeItemID="{55AF091B-3C7A-41E3-B477-F2FDAA23CFDA}"/>
-                                    <w:date>
-                                      <w:dateFormat w:val="yy"/>
-                                      <w:lid w:val="es-ES"/>
-                                      <w:storeMappedDataAs w:val="dateTime"/>
-                                      <w:calendar w:val="gregorian"/>
-                                    </w:date>
-                                  </w:sdtPr>
-                                  <w:sdtEndPr/>
-                                  <w:sdtContent>
-                                    <w:p>
-                                      <w:pPr>
-                                        <w:jc w:val="right"/>
-                                        <w:rPr>
-                                          <w:sz w:val="36"/>
-                                          <w:szCs w:val="36"/>
-                                          <w:lang w:val="es-ES"/>
-                                        </w:rPr>
-                                      </w:pPr>
-                                      <w:r>
-                                        <w:rPr>
-                                          <w:sz w:val="44"/>
-                                          <w:szCs w:val="44"/>
-                                          <w:lang w:val="es-ES"/>
-                                        </w:rPr>
-                                        <w:t xml:space="preserve">   </w:t>
-                                      </w:r>
-                                      <w:r>
-                                        <w:rPr>
-                                          <w:sz w:val="44"/>
-                                          <w:szCs w:val="44"/>
-                                          <w:lang w:val="es-ES"/>
-                                        </w:rPr>
-                                        <w:t>Alex Vidal</w:t>
-                                      </w:r>
-                                    </w:p>
-                                  </w:sdtContent>
-                                </w:sdt>
+                                  </w:pPr>
+                                </w:p>
                               </w:txbxContent>
                             </wps:txbx>
                             <wps:bodyPr rot="0" vert="horz" wrap="square" lIns="91440" tIns="45720" rIns="91440" bIns="45720" anchor="t" anchorCtr="0" upright="1">
@@ -1259,7 +1222,7 @@
               </mc:Choice>
               <mc:Fallback>
                 <w:pict>
-                  <v:group id="Group 15" o:spid="_x0000_s1026" style="position:absolute;left:0;text-align:left;margin-left:11.2pt;margin-top:92.35pt;width:604.7pt;height:511.8pt;z-index:251660288;mso-position-horizontal-relative:page;mso-position-vertical-relative:margin;mso-height-relative:margin" coordorigin=",1438" coordsize="12239,12962" o:gfxdata="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" o:allowincell="f">
+                  <v:group id="Group 15" o:spid="_x0000_s1026" style="position:absolute;left:0;text-align:left;margin-left:11.2pt;margin-top:92.35pt;width:604.7pt;height:511.8pt;z-index:251660288;mso-position-horizontal-relative:page;mso-position-vertical-relative:margin;mso-height-relative:margin" coordorigin=",1438" coordsize="12239,12962" o:gfxdata="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" o:allowincell="f">
                     <v:group id="Group 16" o:spid="_x0000_s1027" style="position:absolute;top:9661;width:12239;height:4739" coordorigin="-6,3399" coordsize="12197,4253" o:gfxdata="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">
                       <v:group id="Group 17" o:spid="_x0000_s1028" style="position:absolute;left:-6;top:3717;width:12189;height:3550" coordorigin="18,7468" coordsize="12189,3550" o:gfxdata="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">
                         <v:shape id="Freeform 18" o:spid="_x0000_s1029" style="position:absolute;left:18;top:7837;width:7132;height:2863;visibility:visible;mso-wrap-style:square;v-text-anchor:top" coordsize="7132,2863" o:gfxdata="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" path="m,l17,2863,7132,2578r,-2378l,xe" fillcolor="#a7bfde [1620]" stroked="f">
@@ -1339,56 +1302,19 @@
                         </w:txbxContent>
                       </v:textbox>
                     </v:rect>
-                    <v:rect id="Rectangle 28" o:spid="_x0000_s1039" style="position:absolute;left:6498;top:11566;width:4998;height:862;visibility:visible;mso-wrap-style:square;v-text-anchor:top" o:gfxdata="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" filled="f" stroked="f">
+                    <v:rect id="Rectangle 28" o:spid="_x0000_s1039" style="position:absolute;left:6498;top:11566;width:4998;height:738;visibility:visible;mso-wrap-style:square;v-text-anchor:top" o:gfxdata="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" filled="f" stroked="f">
                       <v:textbox style="mso-fit-shape-to-text:t">
                         <w:txbxContent>
-                          <w:sdt>
-                            <w:sdtPr>
+                          <w:p>
+                            <w:pPr>
+                              <w:ind w:firstLine="0"/>
                               <w:rPr>
-                                <w:sz w:val="44"/>
-                                <w:szCs w:val="44"/>
+                                <w:sz w:val="36"/>
+                                <w:szCs w:val="36"/>
                                 <w:lang w:val="es-ES"/>
                               </w:rPr>
-                              <w:alias w:val="Año"/>
-                              <w:id w:val="27044722"/>
-                              <w:dataBinding w:prefixMappings="xmlns:ns0='http://schemas.microsoft.com/office/2006/coverPageProps'" w:xpath="/ns0:CoverPageProperties[1]/ns0:PublishDate[1]" w:storeItemID="{55AF091B-3C7A-41E3-B477-F2FDAA23CFDA}"/>
-                              <w:date>
-                                <w:dateFormat w:val="yy"/>
-                                <w:lid w:val="es-ES"/>
-                                <w:storeMappedDataAs w:val="dateTime"/>
-                                <w:calendar w:val="gregorian"/>
-                              </w:date>
-                            </w:sdtPr>
-                            <w:sdtEndPr/>
-                            <w:sdtContent>
-                              <w:p>
-                                <w:pPr>
-                                  <w:jc w:val="right"/>
-                                  <w:rPr>
-                                    <w:sz w:val="36"/>
-                                    <w:szCs w:val="36"/>
-                                    <w:lang w:val="es-ES"/>
-                                  </w:rPr>
-                                </w:pPr>
-                                <w:r>
-                                  <w:rPr>
-                                    <w:sz w:val="44"/>
-                                    <w:szCs w:val="44"/>
-                                    <w:lang w:val="es-ES"/>
-                                  </w:rPr>
-                                  <w:t xml:space="preserve">   </w:t>
-                                </w:r>
-                                <w:r>
-                                  <w:rPr>
-                                    <w:sz w:val="44"/>
-                                    <w:szCs w:val="44"/>
-                                    <w:lang w:val="es-ES"/>
-                                  </w:rPr>
-                                  <w:t>Alex Vidal</w:t>
-                                </w:r>
-                              </w:p>
-                            </w:sdtContent>
-                          </w:sdt>
+                            </w:pPr>
+                          </w:p>
                         </w:txbxContent>
                       </v:textbox>
                     </v:rect>
@@ -1605,7 +1531,7 @@
             </w:rPr>
             <w:fldChar w:fldCharType="separate"/>
           </w:r>
-          <w:hyperlink w:anchor="_Toc359351655" w:history="1">
+          <w:hyperlink w:anchor="_Toc359358884" w:history="1">
             <w:r>
               <w:rPr>
                 <w:rStyle w:val="Hyperlink"/>
@@ -1633,7 +1559,7 @@
                 <w:noProof/>
                 <w:webHidden/>
               </w:rPr>
-              <w:instrText xml:space="preserve"> PAGEREF _Toc359351655 \h </w:instrText>
+              <w:instrText xml:space="preserve"> PAGEREF _Toc359358884 \h </w:instrText>
             </w:r>
             <w:r>
               <w:rPr>
@@ -1675,7 +1601,7 @@
               <w:lang w:val="es-ES" w:eastAsia="es-ES" w:bidi="ar-SA"/>
             </w:rPr>
           </w:pPr>
-          <w:hyperlink w:anchor="_Toc359351656" w:history="1">
+          <w:hyperlink w:anchor="_Toc359358885" w:history="1">
             <w:r>
               <w:rPr>
                 <w:rStyle w:val="Hyperlink"/>
@@ -1703,7 +1629,7 @@
                 <w:noProof/>
                 <w:webHidden/>
               </w:rPr>
-              <w:instrText xml:space="preserve"> PAGEREF _Toc359351656 \h </w:instrText>
+              <w:instrText xml:space="preserve"> PAGEREF _Toc359358885 \h </w:instrText>
             </w:r>
             <w:r>
               <w:rPr>
@@ -1745,7 +1671,7 @@
               <w:lang w:val="es-ES" w:eastAsia="es-ES" w:bidi="ar-SA"/>
             </w:rPr>
           </w:pPr>
-          <w:hyperlink w:anchor="_Toc359351657" w:history="1">
+          <w:hyperlink w:anchor="_Toc359358886" w:history="1">
             <w:r>
               <w:rPr>
                 <w:rStyle w:val="Hyperlink"/>
@@ -1773,7 +1699,7 @@
                 <w:noProof/>
                 <w:webHidden/>
               </w:rPr>
-              <w:instrText xml:space="preserve"> PAGEREF _Toc359351657 \h </w:instrText>
+              <w:instrText xml:space="preserve"> PAGEREF _Toc359358886 \h </w:instrText>
             </w:r>
             <w:r>
               <w:rPr>
@@ -1815,7 +1741,7 @@
               <w:lang w:val="es-ES" w:eastAsia="es-ES" w:bidi="ar-SA"/>
             </w:rPr>
           </w:pPr>
-          <w:hyperlink w:anchor="_Toc359351658" w:history="1">
+          <w:hyperlink w:anchor="_Toc359358887" w:history="1">
             <w:r>
               <w:rPr>
                 <w:rStyle w:val="Hyperlink"/>
@@ -1843,7 +1769,7 @@
                 <w:noProof/>
                 <w:webHidden/>
               </w:rPr>
-              <w:instrText xml:space="preserve"> PAGEREF _Toc359351658 \h </w:instrText>
+              <w:instrText xml:space="preserve"> PAGEREF _Toc359358887 \h </w:instrText>
             </w:r>
             <w:r>
               <w:rPr>
@@ -1885,7 +1811,7 @@
               <w:lang w:val="es-ES" w:eastAsia="es-ES" w:bidi="ar-SA"/>
             </w:rPr>
           </w:pPr>
-          <w:hyperlink w:anchor="_Toc359351659" w:history="1">
+          <w:hyperlink w:anchor="_Toc359358888" w:history="1">
             <w:r>
               <w:rPr>
                 <w:rStyle w:val="Hyperlink"/>
@@ -1913,7 +1839,7 @@
                 <w:noProof/>
                 <w:webHidden/>
               </w:rPr>
-              <w:instrText xml:space="preserve"> PAGEREF _Toc359351659 \h </w:instrText>
+              <w:instrText xml:space="preserve"> PAGEREF _Toc359358888 \h </w:instrText>
             </w:r>
             <w:r>
               <w:rPr>
@@ -1955,7 +1881,7 @@
               <w:lang w:val="es-ES" w:eastAsia="es-ES" w:bidi="ar-SA"/>
             </w:rPr>
           </w:pPr>
-          <w:hyperlink w:anchor="_Toc359351660" w:history="1">
+          <w:hyperlink w:anchor="_Toc359358889" w:history="1">
             <w:r>
               <w:rPr>
                 <w:rStyle w:val="Hyperlink"/>
@@ -1983,7 +1909,7 @@
                 <w:noProof/>
                 <w:webHidden/>
               </w:rPr>
-              <w:instrText xml:space="preserve"> PAGEREF _Toc359351660 \h </w:instrText>
+              <w:instrText xml:space="preserve"> PAGEREF _Toc359358889 \h </w:instrText>
             </w:r>
             <w:r>
               <w:rPr>
@@ -2013,6 +1939,8 @@
               <w:fldChar w:fldCharType="end"/>
             </w:r>
           </w:hyperlink>
+          <w:bookmarkStart w:id="0" w:name="_GoBack"/>
+          <w:bookmarkEnd w:id="0"/>
         </w:p>
         <w:p>
           <w:pPr>
@@ -2025,7 +1953,7 @@
               <w:lang w:val="es-ES" w:eastAsia="es-ES" w:bidi="ar-SA"/>
             </w:rPr>
           </w:pPr>
-          <w:hyperlink w:anchor="_Toc359351661" w:history="1">
+          <w:hyperlink w:anchor="_Toc359358890" w:history="1">
             <w:r>
               <w:rPr>
                 <w:rStyle w:val="Hyperlink"/>
@@ -2053,7 +1981,7 @@
                 <w:noProof/>
                 <w:webHidden/>
               </w:rPr>
-              <w:instrText xml:space="preserve"> PAGEREF _Toc359351661 \h </w:instrText>
+              <w:instrText xml:space="preserve"> PAGEREF _Toc359358890 \h </w:instrText>
             </w:r>
             <w:r>
               <w:rPr>
@@ -2095,7 +2023,7 @@
               <w:lang w:val="es-ES" w:eastAsia="es-ES" w:bidi="ar-SA"/>
             </w:rPr>
           </w:pPr>
-          <w:hyperlink w:anchor="_Toc359351662" w:history="1">
+          <w:hyperlink w:anchor="_Toc359358891" w:history="1">
             <w:r>
               <w:rPr>
                 <w:rStyle w:val="Hyperlink"/>
@@ -2123,7 +2051,7 @@
                 <w:noProof/>
                 <w:webHidden/>
               </w:rPr>
-              <w:instrText xml:space="preserve"> PAGEREF _Toc359351662 \h </w:instrText>
+              <w:instrText xml:space="preserve"> PAGEREF _Toc359358891 \h </w:instrText>
             </w:r>
             <w:r>
               <w:rPr>
@@ -2165,7 +2093,7 @@
               <w:lang w:val="es-ES" w:eastAsia="es-ES" w:bidi="ar-SA"/>
             </w:rPr>
           </w:pPr>
-          <w:hyperlink w:anchor="_Toc359351663" w:history="1">
+          <w:hyperlink w:anchor="_Toc359358892" w:history="1">
             <w:r>
               <w:rPr>
                 <w:rStyle w:val="Hyperlink"/>
@@ -2193,7 +2121,7 @@
                 <w:noProof/>
                 <w:webHidden/>
               </w:rPr>
-              <w:instrText xml:space="preserve"> PAGEREF _Toc359351663 \h </w:instrText>
+              <w:instrText xml:space="preserve"> PAGEREF _Toc359358892 \h </w:instrText>
             </w:r>
             <w:r>
               <w:rPr>
@@ -2235,7 +2163,7 @@
               <w:lang w:val="es-ES" w:eastAsia="es-ES" w:bidi="ar-SA"/>
             </w:rPr>
           </w:pPr>
-          <w:hyperlink w:anchor="_Toc359351664" w:history="1">
+          <w:hyperlink w:anchor="_Toc359358893" w:history="1">
             <w:r>
               <w:rPr>
                 <w:rStyle w:val="Hyperlink"/>
@@ -2263,77 +2191,7 @@
                 <w:noProof/>
                 <w:webHidden/>
               </w:rPr>
-              <w:instrText xml:space="preserve"> PAGEREF _Toc359351664 \h </w:instrText>
-            </w:r>
-            <w:r>
-              <w:rPr>
-                <w:noProof/>
-                <w:webHidden/>
-              </w:rPr>
-            </w:r>
-            <w:r>
-              <w:rPr>
-                <w:noProof/>
-                <w:webHidden/>
-              </w:rPr>
-              <w:fldChar w:fldCharType="separate"/>
-            </w:r>
-            <w:r>
-              <w:rPr>
-                <w:noProof/>
-                <w:webHidden/>
-              </w:rPr>
-              <w:t>7</w:t>
-            </w:r>
-            <w:r>
-              <w:rPr>
-                <w:noProof/>
-                <w:webHidden/>
-              </w:rPr>
-              <w:fldChar w:fldCharType="end"/>
-            </w:r>
-          </w:hyperlink>
-        </w:p>
-        <w:p>
-          <w:pPr>
-            <w:pStyle w:val="TOC2"/>
-            <w:tabs>
-              <w:tab w:val="right" w:leader="dot" w:pos="8494"/>
-            </w:tabs>
-            <w:rPr>
-              <w:noProof/>
-              <w:lang w:val="es-ES" w:eastAsia="es-ES" w:bidi="ar-SA"/>
-            </w:rPr>
-          </w:pPr>
-          <w:hyperlink w:anchor="_Toc359351665" w:history="1">
-            <w:r>
-              <w:rPr>
-                <w:rStyle w:val="Hyperlink"/>
-                <w:noProof/>
-                <w:lang w:val="es-ES_tradnl"/>
-              </w:rPr>
-              <w:t>Pestaña – Carrito de compra</w:t>
-            </w:r>
-            <w:r>
-              <w:rPr>
-                <w:noProof/>
-                <w:webHidden/>
-              </w:rPr>
-              <w:tab/>
-            </w:r>
-            <w:r>
-              <w:rPr>
-                <w:noProof/>
-                <w:webHidden/>
-              </w:rPr>
-              <w:fldChar w:fldCharType="begin"/>
-            </w:r>
-            <w:r>
-              <w:rPr>
-                <w:noProof/>
-                <w:webHidden/>
-              </w:rPr>
-              <w:instrText xml:space="preserve"> PAGEREF _Toc359351665 \h </w:instrText>
+              <w:instrText xml:space="preserve"> PAGEREF _Toc359358893 \h </w:instrText>
             </w:r>
             <w:r>
               <w:rPr>
@@ -2375,7 +2233,7 @@
               <w:lang w:val="es-ES" w:eastAsia="es-ES" w:bidi="ar-SA"/>
             </w:rPr>
           </w:pPr>
-          <w:hyperlink w:anchor="_Toc359351666" w:history="1">
+          <w:hyperlink w:anchor="_Toc359358894" w:history="1">
             <w:r>
               <w:rPr>
                 <w:rStyle w:val="Hyperlink"/>
@@ -2403,7 +2261,7 @@
                 <w:noProof/>
                 <w:webHidden/>
               </w:rPr>
-              <w:instrText xml:space="preserve"> PAGEREF _Toc359351666 \h </w:instrText>
+              <w:instrText xml:space="preserve"> PAGEREF _Toc359358894 \h </w:instrText>
             </w:r>
             <w:r>
               <w:rPr>
@@ -2485,7 +2343,7 @@
           <w:lang w:val="es-ES_tradnl"/>
         </w:rPr>
       </w:pPr>
-      <w:bookmarkStart w:id="0" w:name="_Toc359351655"/>
+      <w:bookmarkStart w:id="1" w:name="_Toc359358884"/>
       <w:r>
         <w:rPr>
           <w:lang w:val="es-ES_tradnl"/>
@@ -2493,7 +2351,7 @@
         <w:lastRenderedPageBreak/>
         <w:t>El programa</w:t>
       </w:r>
-      <w:bookmarkEnd w:id="0"/>
+      <w:bookmarkEnd w:id="1"/>
       <w:r>
         <w:rPr>
           <w:lang w:val="es-ES_tradnl"/>
@@ -2846,7 +2704,7 @@
           <w:lang w:val="es-ES_tradnl"/>
         </w:rPr>
       </w:pPr>
-      <w:bookmarkStart w:id="1" w:name="_Toc359351656"/>
+      <w:bookmarkStart w:id="2" w:name="_Toc359358885"/>
       <w:r>
         <w:rPr>
           <w:lang w:val="es-ES_tradnl"/>
@@ -2854,7 +2712,7 @@
         <w:lastRenderedPageBreak/>
         <w:t>Administrador</w:t>
       </w:r>
-      <w:bookmarkEnd w:id="1"/>
+      <w:bookmarkEnd w:id="2"/>
     </w:p>
     <w:p>
       <w:pPr>
@@ -2911,7 +2769,7 @@
           <w:lang w:val="es-ES_tradnl"/>
         </w:rPr>
       </w:pPr>
-      <w:bookmarkStart w:id="2" w:name="_Toc359351657"/>
+      <w:bookmarkStart w:id="3" w:name="_Toc359358886"/>
       <w:r>
         <w:rPr>
           <w:lang w:val="es-ES_tradnl"/>
@@ -2936,7 +2794,7 @@
         </w:rPr>
         <w:t>suario</w:t>
       </w:r>
-      <w:bookmarkEnd w:id="2"/>
+      <w:bookmarkEnd w:id="3"/>
       <w:r>
         <w:rPr>
           <w:lang w:val="es-ES_tradnl"/>
@@ -3091,7 +2949,7 @@
           <w:lang w:val="es-ES_tradnl"/>
         </w:rPr>
       </w:pPr>
-      <w:bookmarkStart w:id="3" w:name="_Toc359351658"/>
+      <w:bookmarkStart w:id="4" w:name="_Toc359358887"/>
       <w:r>
         <w:rPr>
           <w:lang w:val="es-ES_tradnl"/>
@@ -3110,7 +2968,7 @@
         </w:rPr>
         <w:t>ategoría</w:t>
       </w:r>
-      <w:bookmarkEnd w:id="3"/>
+      <w:bookmarkEnd w:id="4"/>
       <w:r>
         <w:rPr>
           <w:lang w:val="es-ES_tradnl"/>
@@ -3296,7 +3154,7 @@
           <w:lang w:val="es-ES_tradnl"/>
         </w:rPr>
       </w:pPr>
-      <w:bookmarkStart w:id="4" w:name="_Toc359351659"/>
+      <w:bookmarkStart w:id="5" w:name="_Toc359358888"/>
       <w:r>
         <w:rPr>
           <w:lang w:val="es-ES_tradnl"/>
@@ -3322,7 +3180,7 @@
         </w:rPr>
         <w:t>roductos</w:t>
       </w:r>
-      <w:bookmarkEnd w:id="4"/>
+      <w:bookmarkEnd w:id="5"/>
       <w:r>
         <w:rPr>
           <w:lang w:val="es-ES_tradnl"/>
@@ -3458,14 +3316,14 @@
           <w:lang w:val="es-ES_tradnl"/>
         </w:rPr>
       </w:pPr>
-      <w:bookmarkStart w:id="5" w:name="_Toc359351660"/>
+      <w:bookmarkStart w:id="6" w:name="_Toc359358889"/>
       <w:r>
         <w:rPr>
           <w:lang w:val="es-ES_tradnl"/>
         </w:rPr>
         <w:t>Pestaña – Pedidos</w:t>
       </w:r>
-      <w:bookmarkEnd w:id="5"/>
+      <w:bookmarkEnd w:id="6"/>
       <w:r>
         <w:rPr>
           <w:lang w:val="es-ES_tradnl"/>
@@ -3635,8 +3493,6 @@
           <w:lang w:val="es-ES_tradnl"/>
         </w:rPr>
       </w:pPr>
-      <w:bookmarkStart w:id="6" w:name="_GoBack"/>
-      <w:bookmarkEnd w:id="6"/>
     </w:p>
     <w:p>
       <w:pPr>
@@ -3653,7 +3509,7 @@
           <w:lang w:val="es-ES_tradnl"/>
         </w:rPr>
       </w:pPr>
-      <w:bookmarkStart w:id="7" w:name="_Toc359351661"/>
+      <w:bookmarkStart w:id="7" w:name="_Toc359358890"/>
       <w:r>
         <w:rPr>
           <w:lang w:val="es-ES_tradnl"/>
@@ -3708,7 +3564,7 @@
           <w:lang w:val="es-ES_tradnl"/>
         </w:rPr>
       </w:pPr>
-      <w:bookmarkStart w:id="8" w:name="_Toc359351662"/>
+      <w:bookmarkStart w:id="8" w:name="_Toc359358891"/>
       <w:r>
         <w:rPr>
           <w:lang w:val="es-ES_tradnl"/>
@@ -3857,7 +3713,7 @@
           <w:lang w:val="es-ES_tradnl"/>
         </w:rPr>
       </w:pPr>
-      <w:bookmarkStart w:id="9" w:name="_Toc359351663"/>
+      <w:bookmarkStart w:id="9" w:name="_Toc359358892"/>
       <w:r>
         <w:rPr>
           <w:lang w:val="es-ES_tradnl"/>
@@ -4018,7 +3874,7 @@
           <w:lang w:val="es-ES_tradnl"/>
         </w:rPr>
       </w:pPr>
-      <w:bookmarkStart w:id="10" w:name="_Toc359351664"/>
+      <w:bookmarkStart w:id="10" w:name="_Toc359358893"/>
       <w:r>
         <w:rPr>
           <w:lang w:val="es-ES_tradnl"/>
@@ -4172,7 +4028,7 @@
           <w:lang w:val="es-ES_tradnl"/>
         </w:rPr>
       </w:pPr>
-      <w:bookmarkStart w:id="11" w:name="_Toc359351666"/>
+      <w:bookmarkStart w:id="11" w:name="_Toc359358894"/>
       <w:r>
         <w:rPr>
           <w:lang w:val="es-ES_tradnl"/>
@@ -4455,7 +4311,7 @@
               <w:sz w:val="32"/>
               <w:szCs w:val="32"/>
             </w:rPr>
-            <w:t>7</w:t>
+            <w:t>5</w:t>
           </w:r>
           <w:r>
             <w:rPr>
@@ -6483,7 +6339,7 @@
 </file>
 
 <file path=customXml/itemProps2.xml><?xml version="1.0" encoding="utf-8"?>
-<ds:datastoreItem xmlns:ds="http://schemas.openxmlformats.org/officeDocument/2006/customXml" ds:itemID="{E42BD68B-F61C-416D-A4AF-6355F2334CF3}">
+<ds:datastoreItem xmlns:ds="http://schemas.openxmlformats.org/officeDocument/2006/customXml" ds:itemID="{A0C601B4-BAFB-49A9-B1EB-F80225CE8E47}">
   <ds:schemaRefs>
     <ds:schemaRef ds:uri="http://schemas.openxmlformats.org/officeDocument/2006/bibliography"/>
   </ds:schemaRefs>

</xml_diff>